<commit_message>
CDCF avec intro tableau
</commit_message>
<xml_diff>
--- a/Projet S2/Cahier_des_charges_fonctionnel.docx
+++ b/Projet S2/Cahier_des_charges_fonctionnel.docx
@@ -4099,6 +4099,99 @@
       <w:bookmarkEnd w:id="49"/>
       <w:bookmarkEnd w:id="50"/>
     </w:p>
+    <w:p>
+      <w:pPr>
+        <w:ind w:left="360" w:firstLine="348"/>
+      </w:pPr>
+      <w:bookmarkStart w:id="52" w:name="_GoBack"/>
+      <w:bookmarkEnd w:id="52"/>
+      <w:r>
+        <w:t xml:space="preserve">Ce tableau regroupe toutes les fonctions de notre projet. On y retrouve les </w:t>
+      </w:r>
+      <w:r>
+        <w:rPr>
+          <w:b/>
+          <w:color w:val="4F81BD" w:themeColor="accent1"/>
+          <w:sz w:val="24"/>
+          <w:szCs w:val="24"/>
+        </w:rPr>
+        <w:t>Fonctions Principales</w:t>
+      </w:r>
+      <w:r>
+        <w:rPr>
+          <w:b/>
+          <w:color w:val="4F81BD" w:themeColor="accent1"/>
+          <w:sz w:val="24"/>
+          <w:szCs w:val="24"/>
+        </w:rPr>
+        <w:t xml:space="preserve">, </w:t>
+      </w:r>
+      <w:r>
+        <w:rPr>
+          <w:sz w:val="24"/>
+          <w:szCs w:val="24"/>
+        </w:rPr>
+        <w:t xml:space="preserve">les </w:t>
+      </w:r>
+      <w:r>
+        <w:rPr>
+          <w:b/>
+          <w:color w:val="C0504D" w:themeColor="accent2"/>
+          <w:sz w:val="24"/>
+          <w:szCs w:val="24"/>
+        </w:rPr>
+        <w:t>Fonctions Complémentaires</w:t>
+      </w:r>
+      <w:r>
+        <w:rPr>
+          <w:b/>
+          <w:color w:val="C0504D" w:themeColor="accent2"/>
+          <w:sz w:val="24"/>
+          <w:szCs w:val="24"/>
+        </w:rPr>
+        <w:t xml:space="preserve">, </w:t>
+      </w:r>
+      <w:r>
+        <w:rPr>
+          <w:sz w:val="24"/>
+          <w:szCs w:val="24"/>
+        </w:rPr>
+        <w:t xml:space="preserve">ainsi que les </w:t>
+      </w:r>
+      <w:r>
+        <w:rPr>
+          <w:b/>
+          <w:color w:val="9BBB59" w:themeColor="accent3"/>
+          <w:sz w:val="24"/>
+          <w:szCs w:val="24"/>
+        </w:rPr>
+        <w:t>Fonctions Techniques</w:t>
+      </w:r>
+      <w:r>
+        <w:rPr>
+          <w:b/>
+          <w:color w:val="9BBB59" w:themeColor="accent3"/>
+          <w:sz w:val="24"/>
+          <w:szCs w:val="24"/>
+        </w:rPr>
+        <w:t>.</w:t>
+      </w:r>
+      <w:r>
+        <w:rPr>
+          <w:color w:val="9BBB59" w:themeColor="accent3"/>
+          <w:sz w:val="24"/>
+          <w:szCs w:val="24"/>
+        </w:rPr>
+        <w:t xml:space="preserve"> </w:t>
+      </w:r>
+      <w:r>
+        <w:rPr>
+          <w:sz w:val="24"/>
+          <w:szCs w:val="24"/>
+        </w:rPr>
+        <w:t>C’est à partir de ce tableau que nous allons pouvoir concevoir les différents diagrammes de classe de chaque fonction.</w:t>
+      </w:r>
+    </w:p>
     <w:tbl>
       <w:tblPr>
         <w:tblStyle w:val="Grilledutableau"/>
@@ -4240,7 +4333,7 @@
                 <w:szCs w:val="24"/>
               </w:rPr>
             </w:pPr>
-            <w:bookmarkStart w:id="52" w:name="_Toc414355640"/>
+            <w:bookmarkStart w:id="53" w:name="_Toc414355640"/>
             <w:r>
               <w:rPr>
                 <w:rFonts w:asciiTheme="minorHAnsi" w:hAnsiTheme="minorHAnsi"/>
@@ -4251,7 +4344,7 @@
               </w:rPr>
               <w:t>Fonctions Principales</w:t>
             </w:r>
-            <w:bookmarkEnd w:id="52"/>
+            <w:bookmarkEnd w:id="53"/>
           </w:p>
         </w:tc>
       </w:tr>
@@ -4409,12 +4502,7 @@
               <w:t>FP2</w:t>
             </w:r>
             <w:r>
-              <w:t> : Création de combina</w:t>
-            </w:r>
-            <w:bookmarkStart w:id="53" w:name="_GoBack"/>
-            <w:bookmarkEnd w:id="53"/>
-            <w:r>
-              <w:t>ison secrète.</w:t>
+              <w:t> : Création de combinaison secrète.</w:t>
             </w:r>
           </w:p>
         </w:tc>
@@ -4706,7 +4794,11 @@
               <w:t xml:space="preserve"> </w:t>
             </w:r>
             <w:r>
-              <w:t>La combinaison secrète doit pouvoir être occultée.</w:t>
+              <w:t xml:space="preserve">La combinaison secrète doit </w:t>
+            </w:r>
+            <w:r>
+              <w:lastRenderedPageBreak/>
+              <w:t>pouvoir être occultée.</w:t>
             </w:r>
           </w:p>
           <w:p>
@@ -4740,6 +4832,7 @@
           </w:tcPr>
           <w:p>
             <w:r>
+              <w:lastRenderedPageBreak/>
               <w:t>-</w:t>
             </w:r>
             <w:r>
@@ -4762,6 +4855,7 @@
           </w:p>
           <w:p>
             <w:r>
+              <w:lastRenderedPageBreak/>
               <w:t>-</w:t>
             </w:r>
             <w:r>
@@ -5314,6 +5408,7 @@
           </w:p>
           <w:p>
             <w:r>
+              <w:lastRenderedPageBreak/>
               <w:t>-</w:t>
             </w:r>
             <w:r>
@@ -5360,6 +5455,7 @@
         </w:rPr>
       </w:pPr>
       <w:r>
+        <w:lastRenderedPageBreak/>
         <w:br w:type="page"/>
       </w:r>
     </w:p>
@@ -6332,7 +6428,7 @@
             <w:rPr>
               <w:noProof/>
             </w:rPr>
-            <w:t>20/03/2015</w:t>
+            <w:t>24/03/2015</w:t>
           </w:r>
           <w:r>
             <w:fldChar w:fldCharType="end"/>
@@ -9040,7 +9136,7 @@
 </file>
 
 <file path=customXml/itemProps1.xml><?xml version="1.0" encoding="utf-8"?>
-<ds:datastoreItem xmlns:ds="http://schemas.openxmlformats.org/officeDocument/2006/customXml" ds:itemID="{198D8F52-5A07-4668-AABB-58634BD74B84}">
+<ds:datastoreItem xmlns:ds="http://schemas.openxmlformats.org/officeDocument/2006/customXml" ds:itemID="{3FA47DD9-B810-47F5-AA1A-ED3F921093E0}">
   <ds:schemaRefs>
     <ds:schemaRef ds:uri="http://schemas.openxmlformats.org/officeDocument/2006/bibliography"/>
   </ds:schemaRefs>

</xml_diff>

<commit_message>
Avancé du cahier des charges final
</commit_message>
<xml_diff>
--- a/Projet S2/Cahier_des_charges_fonctionnel.docx
+++ b/Projet S2/Cahier_des_charges_fonctionnel.docx
@@ -3,8 +3,8 @@
 <w:document xmlns:wpc="http://schemas.microsoft.com/office/word/2010/wordprocessingCanvas" xmlns:mc="http://schemas.openxmlformats.org/markup-compatibility/2006" xmlns:o="urn:schemas-microsoft-com:office:office" xmlns:r="http://schemas.openxmlformats.org/officeDocument/2006/relationships" xmlns:m="http://schemas.openxmlformats.org/officeDocument/2006/math" xmlns:v="urn:schemas-microsoft-com:vml" xmlns:wp14="http://schemas.microsoft.com/office/word/2010/wordprocessingDrawing" xmlns:wp="http://schemas.openxmlformats.org/drawingml/2006/wordprocessingDrawing" xmlns:w10="urn:schemas-microsoft-com:office:word" xmlns:w="http://schemas.openxmlformats.org/wordprocessingml/2006/main" xmlns:w14="http://schemas.microsoft.com/office/word/2010/wordml" xmlns:wpg="http://schemas.microsoft.com/office/word/2010/wordprocessingGroup" xmlns:wpi="http://schemas.microsoft.com/office/word/2010/wordprocessingInk" xmlns:wne="http://schemas.microsoft.com/office/word/2006/wordml" xmlns:wps="http://schemas.microsoft.com/office/word/2010/wordprocessingShape" mc:Ignorable="w14 wp14">
   <w:body>
     <w:bookmarkStart w:id="0" w:name="_Toc415228521"/>
-    <w:bookmarkStart w:id="1" w:name="_Toc414355622"/>
-    <w:bookmarkStart w:id="2" w:name="_Toc414961899"/>
+    <w:bookmarkStart w:id="1" w:name="_Toc414961899"/>
+    <w:bookmarkStart w:id="2" w:name="_Toc414355622"/>
     <w:p>
       <w:pPr>
         <w:pStyle w:val="TM1"/>
@@ -892,6 +892,11 @@
         <w:rPr>
           <w:rStyle w:val="Lienhypertexte"/>
         </w:rPr>
+      </w:r>
+      <w:r>
+        <w:rPr>
+          <w:rStyle w:val="Lienhypertexte"/>
+        </w:rPr>
         <w:fldChar w:fldCharType="separate"/>
       </w:r>
       <w:r>
@@ -2556,7 +2561,7 @@
           <w:rPr>
             <w:webHidden/>
           </w:rPr>
-          <w:t>8</w:t>
+          <w:t>11</w:t>
         </w:r>
         <w:r>
           <w:rPr>
@@ -2633,7 +2638,7 @@
           <w:rPr>
             <w:webHidden/>
           </w:rPr>
-          <w:t>8</w:t>
+          <w:t>11</w:t>
         </w:r>
         <w:r>
           <w:rPr>
@@ -2712,7 +2717,7 @@
           <w:rPr>
             <w:webHidden/>
           </w:rPr>
-          <w:t>8</w:t>
+          <w:t>11</w:t>
         </w:r>
         <w:r>
           <w:rPr>
@@ -2791,7 +2796,7 @@
           <w:rPr>
             <w:webHidden/>
           </w:rPr>
-          <w:t>8</w:t>
+          <w:t>11</w:t>
         </w:r>
         <w:r>
           <w:rPr>
@@ -2870,7 +2875,7 @@
           <w:rPr>
             <w:webHidden/>
           </w:rPr>
-          <w:t>8</w:t>
+          <w:t>11</w:t>
         </w:r>
         <w:r>
           <w:rPr>
@@ -2949,7 +2954,7 @@
           <w:rPr>
             <w:webHidden/>
           </w:rPr>
-          <w:t>8</w:t>
+          <w:t>11</w:t>
         </w:r>
         <w:r>
           <w:rPr>
@@ -3028,7 +3033,7 @@
           <w:rPr>
             <w:webHidden/>
           </w:rPr>
-          <w:t>8</w:t>
+          <w:t>11</w:t>
         </w:r>
         <w:r>
           <w:rPr>
@@ -3107,7 +3112,7 @@
           <w:rPr>
             <w:webHidden/>
           </w:rPr>
-          <w:t>8</w:t>
+          <w:t>11</w:t>
         </w:r>
         <w:r>
           <w:rPr>
@@ -5308,9 +5313,1463 @@
       <w:bookmarkEnd w:id="63"/>
       <w:bookmarkEnd w:id="64"/>
     </w:p>
-    <w:p>
-      <w:pPr>
-        <w:ind w:left="1224"/>
+    <w:tbl>
+      <w:tblPr>
+        <w:tblStyle w:val="Grilledutableau"/>
+        <w:tblpPr w:leftFromText="141" w:rightFromText="141" w:vertAnchor="text" w:horzAnchor="page" w:tblpX="1959" w:tblpY="187"/>
+        <w:tblW w:w="9606" w:type="dxa"/>
+        <w:tblLook w:val="04A0" w:firstRow="1" w:lastRow="0" w:firstColumn="1" w:lastColumn="0" w:noHBand="0" w:noVBand="1"/>
+      </w:tblPr>
+      <w:tblGrid>
+        <w:gridCol w:w="3837"/>
+        <w:gridCol w:w="2657"/>
+        <w:gridCol w:w="3112"/>
+      </w:tblGrid>
+      <w:tr>
+        <w:trPr>
+          <w:trHeight w:val="680"/>
+        </w:trPr>
+        <w:tc>
+          <w:tcPr>
+            <w:tcW w:w="3837" w:type="dxa"/>
+            <w:tcBorders>
+              <w:top w:val="single" w:sz="4" w:space="0" w:color="auto"/>
+              <w:left w:val="single" w:sz="4" w:space="0" w:color="auto"/>
+              <w:bottom w:val="single" w:sz="4" w:space="0" w:color="auto"/>
+              <w:right w:val="single" w:sz="4" w:space="0" w:color="auto"/>
+            </w:tcBorders>
+            <w:shd w:val="clear" w:color="auto" w:fill="A6A6A6" w:themeFill="background1" w:themeFillShade="A6"/>
+            <w:vAlign w:val="center"/>
+            <w:hideMark/>
+          </w:tcPr>
+          <w:p>
+            <w:pPr>
+              <w:pStyle w:val="Paragraphedeliste"/>
+              <w:numPr>
+                <w:ilvl w:val="0"/>
+                <w:numId w:val="8"/>
+              </w:numPr>
+              <w:jc w:val="center"/>
+              <w:rPr>
+                <w:b/>
+                <w:sz w:val="24"/>
+                <w:szCs w:val="24"/>
+              </w:rPr>
+            </w:pPr>
+            <w:r>
+              <w:rPr>
+                <w:b/>
+                <w:sz w:val="24"/>
+                <w:szCs w:val="24"/>
+              </w:rPr>
+              <w:t>Fonction</w:t>
+            </w:r>
+          </w:p>
+        </w:tc>
+        <w:tc>
+          <w:tcPr>
+            <w:tcW w:w="2657" w:type="dxa"/>
+            <w:tcBorders>
+              <w:top w:val="single" w:sz="4" w:space="0" w:color="auto"/>
+              <w:left w:val="single" w:sz="4" w:space="0" w:color="auto"/>
+              <w:bottom w:val="single" w:sz="4" w:space="0" w:color="auto"/>
+              <w:right w:val="single" w:sz="4" w:space="0" w:color="auto"/>
+            </w:tcBorders>
+            <w:shd w:val="clear" w:color="auto" w:fill="A6A6A6" w:themeFill="background1" w:themeFillShade="A6"/>
+            <w:vAlign w:val="center"/>
+            <w:hideMark/>
+          </w:tcPr>
+          <w:p>
+            <w:pPr>
+              <w:jc w:val="center"/>
+              <w:rPr>
+                <w:b/>
+                <w:sz w:val="24"/>
+                <w:szCs w:val="24"/>
+              </w:rPr>
+            </w:pPr>
+            <w:r>
+              <w:rPr>
+                <w:b/>
+                <w:sz w:val="24"/>
+                <w:szCs w:val="24"/>
+              </w:rPr>
+              <w:t>Critères d’appréciation</w:t>
+            </w:r>
+          </w:p>
+        </w:tc>
+        <w:tc>
+          <w:tcPr>
+            <w:tcW w:w="3112" w:type="dxa"/>
+            <w:tcBorders>
+              <w:top w:val="single" w:sz="4" w:space="0" w:color="auto"/>
+              <w:left w:val="single" w:sz="4" w:space="0" w:color="auto"/>
+              <w:bottom w:val="single" w:sz="4" w:space="0" w:color="auto"/>
+              <w:right w:val="single" w:sz="4" w:space="0" w:color="auto"/>
+            </w:tcBorders>
+            <w:shd w:val="clear" w:color="auto" w:fill="A6A6A6" w:themeFill="background1" w:themeFillShade="A6"/>
+            <w:vAlign w:val="center"/>
+            <w:hideMark/>
+          </w:tcPr>
+          <w:p>
+            <w:pPr>
+              <w:jc w:val="center"/>
+              <w:rPr>
+                <w:b/>
+                <w:sz w:val="24"/>
+                <w:szCs w:val="24"/>
+              </w:rPr>
+            </w:pPr>
+            <w:r>
+              <w:rPr>
+                <w:b/>
+                <w:sz w:val="24"/>
+                <w:szCs w:val="24"/>
+              </w:rPr>
+              <w:t>Modalités de contrôle</w:t>
+            </w:r>
+            <w:bookmarkStart w:id="67" w:name="_GoBack"/>
+            <w:bookmarkEnd w:id="67"/>
+          </w:p>
+        </w:tc>
+      </w:tr>
+      <w:tr>
+        <w:trPr>
+          <w:gridAfter w:val="2"/>
+          <w:wAfter w:w="5769" w:type="dxa"/>
+          <w:trHeight w:val="310"/>
+        </w:trPr>
+        <w:tc>
+          <w:tcPr>
+            <w:tcW w:w="3837" w:type="dxa"/>
+            <w:tcBorders>
+              <w:top w:val="single" w:sz="4" w:space="0" w:color="auto"/>
+              <w:left w:val="single" w:sz="4" w:space="0" w:color="auto"/>
+              <w:bottom w:val="single" w:sz="4" w:space="0" w:color="auto"/>
+              <w:right w:val="single" w:sz="4" w:space="0" w:color="auto"/>
+            </w:tcBorders>
+            <w:vAlign w:val="center"/>
+            <w:hideMark/>
+          </w:tcPr>
+          <w:p>
+            <w:pPr>
+              <w:pStyle w:val="Titre3"/>
+              <w:jc w:val="center"/>
+              <w:outlineLvl w:val="2"/>
+              <w:rPr>
+                <w:rFonts w:asciiTheme="minorHAnsi" w:hAnsiTheme="minorHAnsi"/>
+                <w:b/>
+                <w:color w:val="4F81BD" w:themeColor="accent1"/>
+                <w:sz w:val="24"/>
+                <w:szCs w:val="24"/>
+              </w:rPr>
+            </w:pPr>
+            <w:r>
+              <w:rPr>
+                <w:rFonts w:asciiTheme="minorHAnsi" w:hAnsiTheme="minorHAnsi"/>
+                <w:b/>
+                <w:color w:val="4F81BD" w:themeColor="accent1"/>
+                <w:sz w:val="24"/>
+                <w:szCs w:val="24"/>
+              </w:rPr>
+              <w:t>Fonctions Principales</w:t>
+            </w:r>
+          </w:p>
+        </w:tc>
+      </w:tr>
+      <w:tr>
+        <w:trPr>
+          <w:trHeight w:val="1845"/>
+        </w:trPr>
+        <w:tc>
+          <w:tcPr>
+            <w:tcW w:w="3837" w:type="dxa"/>
+            <w:tcBorders>
+              <w:top w:val="single" w:sz="4" w:space="0" w:color="auto"/>
+              <w:left w:val="single" w:sz="4" w:space="0" w:color="auto"/>
+              <w:bottom w:val="single" w:sz="4" w:space="0" w:color="auto"/>
+              <w:right w:val="single" w:sz="4" w:space="0" w:color="auto"/>
+            </w:tcBorders>
+            <w:shd w:val="clear" w:color="auto" w:fill="DBE5F1" w:themeFill="accent1" w:themeFillTint="33"/>
+            <w:vAlign w:val="center"/>
+            <w:hideMark/>
+          </w:tcPr>
+          <w:p>
+            <w:r>
+              <w:rPr>
+                <w:b/>
+                <w:color w:val="4F81BD" w:themeColor="accent1"/>
+              </w:rPr>
+              <w:t>FP1</w:t>
+            </w:r>
+            <w:r>
+              <w:rPr>
+                <w:color w:val="4F81BD" w:themeColor="accent1"/>
+              </w:rPr>
+              <w:t> </w:t>
+            </w:r>
+            <w:r>
+              <w:t>: Paramétrage partie.</w:t>
+            </w:r>
+          </w:p>
+        </w:tc>
+        <w:tc>
+          <w:tcPr>
+            <w:tcW w:w="2657" w:type="dxa"/>
+            <w:tcBorders>
+              <w:top w:val="single" w:sz="4" w:space="0" w:color="auto"/>
+              <w:left w:val="single" w:sz="4" w:space="0" w:color="auto"/>
+              <w:bottom w:val="single" w:sz="4" w:space="0" w:color="auto"/>
+              <w:right w:val="single" w:sz="4" w:space="0" w:color="auto"/>
+            </w:tcBorders>
+            <w:shd w:val="clear" w:color="auto" w:fill="DBE5F1" w:themeFill="accent1" w:themeFillTint="33"/>
+            <w:vAlign w:val="center"/>
+            <w:hideMark/>
+          </w:tcPr>
+          <w:p>
+            <w:r>
+              <w:t>- Choix de la couleur des pions.</w:t>
+            </w:r>
+          </w:p>
+          <w:p>
+            <w:r>
+              <w:t>- Nombres d’essais.</w:t>
+            </w:r>
+          </w:p>
+          <w:p>
+            <w:r>
+              <w:t>- Nombre de pions de la combinaison secrète.</w:t>
+            </w:r>
+          </w:p>
+          <w:p>
+            <w:r>
+              <w:t>- Possibilité de réutiliser une même couleur.</w:t>
+            </w:r>
+          </w:p>
+        </w:tc>
+        <w:tc>
+          <w:tcPr>
+            <w:tcW w:w="3112" w:type="dxa"/>
+            <w:tcBorders>
+              <w:top w:val="single" w:sz="4" w:space="0" w:color="auto"/>
+              <w:left w:val="single" w:sz="4" w:space="0" w:color="auto"/>
+              <w:bottom w:val="single" w:sz="4" w:space="0" w:color="auto"/>
+              <w:right w:val="single" w:sz="4" w:space="0" w:color="auto"/>
+            </w:tcBorders>
+            <w:shd w:val="clear" w:color="auto" w:fill="DBE5F1" w:themeFill="accent1" w:themeFillTint="33"/>
+            <w:vAlign w:val="center"/>
+          </w:tcPr>
+          <w:p>
+            <w:r>
+              <w:t>- Minimum 6 couleurs,</w:t>
+            </w:r>
+          </w:p>
+          <w:p>
+            <w:r>
+              <w:t>maximum 8 couleurs.</w:t>
+            </w:r>
+          </w:p>
+          <w:p>
+            <w:r>
+              <w:t>- Minimum 10 d’essais et 15 max.</w:t>
+            </w:r>
+          </w:p>
+          <w:p>
+            <w:r>
+              <w:t>- Minimum 4 pions dans la combinaison secrète, Max 6 couleurs.</w:t>
+            </w:r>
+          </w:p>
+          <w:p>
+            <w:r>
+              <w:t>- La combinaison secrète peut avoir ou non plusieurs fois la même couleur.</w:t>
+            </w:r>
+          </w:p>
+          <w:p/>
+        </w:tc>
+      </w:tr>
+      <w:tr>
+        <w:tc>
+          <w:tcPr>
+            <w:tcW w:w="3837" w:type="dxa"/>
+            <w:tcBorders>
+              <w:top w:val="single" w:sz="4" w:space="0" w:color="auto"/>
+              <w:left w:val="single" w:sz="4" w:space="0" w:color="auto"/>
+              <w:bottom w:val="single" w:sz="4" w:space="0" w:color="auto"/>
+              <w:right w:val="single" w:sz="4" w:space="0" w:color="auto"/>
+            </w:tcBorders>
+            <w:shd w:val="clear" w:color="auto" w:fill="DBE5F1" w:themeFill="accent1" w:themeFillTint="33"/>
+            <w:vAlign w:val="center"/>
+            <w:hideMark/>
+          </w:tcPr>
+          <w:p>
+            <w:r>
+              <w:rPr>
+                <w:b/>
+                <w:color w:val="4F81BD" w:themeColor="accent1"/>
+              </w:rPr>
+              <w:t>FP2</w:t>
+            </w:r>
+            <w:r>
+              <w:t> : Création de combinaison secrète.</w:t>
+            </w:r>
+          </w:p>
+        </w:tc>
+        <w:tc>
+          <w:tcPr>
+            <w:tcW w:w="2657" w:type="dxa"/>
+            <w:tcBorders>
+              <w:top w:val="single" w:sz="4" w:space="0" w:color="auto"/>
+              <w:left w:val="single" w:sz="4" w:space="0" w:color="auto"/>
+              <w:bottom w:val="single" w:sz="4" w:space="0" w:color="auto"/>
+              <w:right w:val="single" w:sz="4" w:space="0" w:color="auto"/>
+            </w:tcBorders>
+            <w:shd w:val="clear" w:color="auto" w:fill="DBE5F1" w:themeFill="accent1" w:themeFillTint="33"/>
+            <w:vAlign w:val="center"/>
+            <w:hideMark/>
+          </w:tcPr>
+          <w:p>
+            <w:r>
+              <w:t>- L’utilisateur doit choisir le nombre de pions définis préalablement.</w:t>
+            </w:r>
+          </w:p>
+          <w:p>
+            <w:r>
+              <w:t>- L’utilisateur a le choix dans les couleurs disponibles.</w:t>
+            </w:r>
+          </w:p>
+        </w:tc>
+        <w:tc>
+          <w:tcPr>
+            <w:tcW w:w="3112" w:type="dxa"/>
+            <w:tcBorders>
+              <w:top w:val="single" w:sz="4" w:space="0" w:color="auto"/>
+              <w:left w:val="single" w:sz="4" w:space="0" w:color="auto"/>
+              <w:bottom w:val="single" w:sz="4" w:space="0" w:color="auto"/>
+              <w:right w:val="single" w:sz="4" w:space="0" w:color="auto"/>
+            </w:tcBorders>
+            <w:shd w:val="clear" w:color="auto" w:fill="DBE5F1" w:themeFill="accent1" w:themeFillTint="33"/>
+            <w:vAlign w:val="center"/>
+            <w:hideMark/>
+          </w:tcPr>
+          <w:p>
+            <w:r>
+              <w:t>- Le nombre de pions dans les combinaisons est égale au nombre de pions choisie préalablement.</w:t>
+            </w:r>
+          </w:p>
+          <w:p>
+            <w:r>
+              <w:t>- Seuls les couleurs disponibles sont utilisés.</w:t>
+            </w:r>
+          </w:p>
+        </w:tc>
+      </w:tr>
+      <w:tr>
+        <w:tc>
+          <w:tcPr>
+            <w:tcW w:w="3837" w:type="dxa"/>
+            <w:tcBorders>
+              <w:top w:val="single" w:sz="4" w:space="0" w:color="auto"/>
+              <w:left w:val="single" w:sz="4" w:space="0" w:color="auto"/>
+              <w:bottom w:val="single" w:sz="4" w:space="0" w:color="auto"/>
+              <w:right w:val="single" w:sz="4" w:space="0" w:color="auto"/>
+            </w:tcBorders>
+            <w:shd w:val="clear" w:color="auto" w:fill="DBE5F1" w:themeFill="accent1" w:themeFillTint="33"/>
+            <w:vAlign w:val="center"/>
+            <w:hideMark/>
+          </w:tcPr>
+          <w:p>
+            <w:r>
+              <w:rPr>
+                <w:b/>
+                <w:color w:val="4F81BD" w:themeColor="accent1"/>
+              </w:rPr>
+              <w:t>FP3</w:t>
+            </w:r>
+            <w:r>
+              <w:t> : Proposition et validation de la solution.</w:t>
+            </w:r>
+          </w:p>
+        </w:tc>
+        <w:tc>
+          <w:tcPr>
+            <w:tcW w:w="2657" w:type="dxa"/>
+            <w:tcBorders>
+              <w:top w:val="single" w:sz="4" w:space="0" w:color="auto"/>
+              <w:left w:val="single" w:sz="4" w:space="0" w:color="auto"/>
+              <w:bottom w:val="single" w:sz="4" w:space="0" w:color="auto"/>
+              <w:right w:val="single" w:sz="4" w:space="0" w:color="auto"/>
+            </w:tcBorders>
+            <w:shd w:val="clear" w:color="auto" w:fill="DBE5F1" w:themeFill="accent1" w:themeFillTint="33"/>
+            <w:vAlign w:val="center"/>
+          </w:tcPr>
+          <w:p>
+            <w:r>
+              <w:t>- L’utilisateur doit pouvoir construire une solution ayant le bon nombre de pions et utilisant les couleurs associés à la partie.</w:t>
+            </w:r>
+          </w:p>
+          <w:p>
+            <w:r>
+              <w:t xml:space="preserve">- Le joueur doit pouvoir </w:t>
+            </w:r>
+            <w:r>
+              <w:lastRenderedPageBreak/>
+              <w:t>soumettre sa combinaison pour la comparer avec la combinaison secrète.</w:t>
+            </w:r>
+          </w:p>
+          <w:p/>
+        </w:tc>
+        <w:tc>
+          <w:tcPr>
+            <w:tcW w:w="3112" w:type="dxa"/>
+            <w:tcBorders>
+              <w:top w:val="single" w:sz="4" w:space="0" w:color="auto"/>
+              <w:left w:val="single" w:sz="4" w:space="0" w:color="auto"/>
+              <w:bottom w:val="single" w:sz="4" w:space="0" w:color="auto"/>
+              <w:right w:val="single" w:sz="4" w:space="0" w:color="auto"/>
+            </w:tcBorders>
+            <w:shd w:val="clear" w:color="auto" w:fill="DBE5F1" w:themeFill="accent1" w:themeFillTint="33"/>
+            <w:vAlign w:val="center"/>
+          </w:tcPr>
+          <w:p>
+            <w:r>
+              <w:lastRenderedPageBreak/>
+              <w:t>- La solution doit être en format comparable à la combinaison secrète.</w:t>
+            </w:r>
+          </w:p>
+          <w:p>
+            <w:r>
+              <w:t>- Le joueur doit connaître les pions de bonnes couleurs bien placés.</w:t>
+            </w:r>
+          </w:p>
+          <w:p>
+            <w:r>
+              <w:t xml:space="preserve">- Le joueur doit connaître les </w:t>
+            </w:r>
+            <w:r>
+              <w:lastRenderedPageBreak/>
+              <w:t>pions de bonnes couleurs mal placés.</w:t>
+            </w:r>
+          </w:p>
+          <w:p/>
+        </w:tc>
+      </w:tr>
+    </w:tbl>
+    <w:p>
+      <w:pPr>
+        <w:rPr>
+          <w:rFonts w:eastAsiaTheme="majorEastAsia" w:cstheme="majorBidi"/>
+        </w:rPr>
+      </w:pPr>
+    </w:p>
+    <w:tbl>
+      <w:tblPr>
+        <w:tblStyle w:val="Grilledutableau"/>
+        <w:tblpPr w:leftFromText="141" w:rightFromText="141" w:vertAnchor="text" w:horzAnchor="page" w:tblpX="2078" w:tblpY="119"/>
+        <w:tblW w:w="9288" w:type="dxa"/>
+        <w:tblLook w:val="04A0" w:firstRow="1" w:lastRow="0" w:firstColumn="1" w:lastColumn="0" w:noHBand="0" w:noVBand="1"/>
+      </w:tblPr>
+      <w:tblGrid>
+        <w:gridCol w:w="3519"/>
+        <w:gridCol w:w="2657"/>
+        <w:gridCol w:w="3112"/>
+      </w:tblGrid>
+      <w:tr>
+        <w:trPr>
+          <w:gridAfter w:val="2"/>
+          <w:wAfter w:w="5769" w:type="dxa"/>
+        </w:trPr>
+        <w:tc>
+          <w:tcPr>
+            <w:tcW w:w="3519" w:type="dxa"/>
+            <w:tcBorders>
+              <w:top w:val="single" w:sz="4" w:space="0" w:color="auto"/>
+              <w:left w:val="single" w:sz="4" w:space="0" w:color="auto"/>
+              <w:bottom w:val="single" w:sz="4" w:space="0" w:color="auto"/>
+              <w:right w:val="single" w:sz="4" w:space="0" w:color="auto"/>
+            </w:tcBorders>
+            <w:vAlign w:val="center"/>
+            <w:hideMark/>
+          </w:tcPr>
+          <w:p>
+            <w:pPr>
+              <w:pStyle w:val="Titre3"/>
+              <w:jc w:val="center"/>
+              <w:outlineLvl w:val="2"/>
+              <w:rPr>
+                <w:rFonts w:asciiTheme="minorHAnsi" w:hAnsiTheme="minorHAnsi"/>
+                <w:b/>
+                <w:color w:val="C0504D" w:themeColor="accent2"/>
+                <w:sz w:val="24"/>
+                <w:szCs w:val="24"/>
+              </w:rPr>
+            </w:pPr>
+            <w:r>
+              <w:rPr>
+                <w:bCs w:val="0"/>
+              </w:rPr>
+              <w:br w:type="page"/>
+            </w:r>
+            <w:r>
+              <w:rPr>
+                <w:rFonts w:asciiTheme="minorHAnsi" w:hAnsiTheme="minorHAnsi"/>
+                <w:b/>
+                <w:color w:val="C0504D" w:themeColor="accent2"/>
+                <w:sz w:val="24"/>
+                <w:szCs w:val="24"/>
+              </w:rPr>
+              <w:t>Fonctions Complémentaires</w:t>
+            </w:r>
+          </w:p>
+        </w:tc>
+      </w:tr>
+      <w:tr>
+        <w:tc>
+          <w:tcPr>
+            <w:tcW w:w="3519" w:type="dxa"/>
+            <w:tcBorders>
+              <w:top w:val="single" w:sz="4" w:space="0" w:color="auto"/>
+              <w:left w:val="single" w:sz="4" w:space="0" w:color="auto"/>
+              <w:bottom w:val="single" w:sz="4" w:space="0" w:color="auto"/>
+              <w:right w:val="single" w:sz="4" w:space="0" w:color="auto"/>
+            </w:tcBorders>
+            <w:shd w:val="clear" w:color="auto" w:fill="F2DBDB" w:themeFill="accent2" w:themeFillTint="33"/>
+            <w:vAlign w:val="center"/>
+            <w:hideMark/>
+          </w:tcPr>
+          <w:p>
+            <w:pPr>
+              <w:rPr>
+                <w:sz w:val="20"/>
+                <w:szCs w:val="20"/>
+              </w:rPr>
+            </w:pPr>
+            <w:r>
+              <w:rPr>
+                <w:b/>
+                <w:color w:val="C0504D" w:themeColor="accent2"/>
+                <w:sz w:val="20"/>
+                <w:szCs w:val="20"/>
+              </w:rPr>
+              <w:t>FC1</w:t>
+            </w:r>
+            <w:r>
+              <w:rPr>
+                <w:color w:val="C0504D" w:themeColor="accent2"/>
+                <w:sz w:val="20"/>
+                <w:szCs w:val="20"/>
+              </w:rPr>
+              <w:t> </w:t>
+            </w:r>
+            <w:r>
+              <w:rPr>
+                <w:sz w:val="20"/>
+                <w:szCs w:val="20"/>
+              </w:rPr>
+              <w:t>: Fenêtre graphique de partie.</w:t>
+            </w:r>
+          </w:p>
+        </w:tc>
+        <w:tc>
+          <w:tcPr>
+            <w:tcW w:w="2657" w:type="dxa"/>
+            <w:tcBorders>
+              <w:top w:val="single" w:sz="4" w:space="0" w:color="auto"/>
+              <w:left w:val="single" w:sz="4" w:space="0" w:color="auto"/>
+              <w:bottom w:val="single" w:sz="4" w:space="0" w:color="auto"/>
+              <w:right w:val="single" w:sz="4" w:space="0" w:color="auto"/>
+            </w:tcBorders>
+            <w:shd w:val="clear" w:color="auto" w:fill="F2DBDB" w:themeFill="accent2" w:themeFillTint="33"/>
+            <w:vAlign w:val="center"/>
+            <w:hideMark/>
+          </w:tcPr>
+          <w:p>
+            <w:pPr>
+              <w:rPr>
+                <w:sz w:val="20"/>
+                <w:szCs w:val="20"/>
+              </w:rPr>
+            </w:pPr>
+            <w:r>
+              <w:rPr>
+                <w:sz w:val="20"/>
+                <w:szCs w:val="20"/>
+              </w:rPr>
+              <w:t>- Une fenêtre graphique s’affiche pour modéliser la partie en cours.</w:t>
+            </w:r>
+          </w:p>
+          <w:p>
+            <w:pPr>
+              <w:rPr>
+                <w:sz w:val="20"/>
+                <w:szCs w:val="20"/>
+              </w:rPr>
+            </w:pPr>
+            <w:r>
+              <w:rPr>
+                <w:sz w:val="20"/>
+                <w:szCs w:val="20"/>
+              </w:rPr>
+              <w:t>- La combinaison secrète doit pouvoir être occultée. - La proposition doit être visible et modifiable à partir de cette fenêtre.</w:t>
+            </w:r>
+          </w:p>
+          <w:p>
+            <w:pPr>
+              <w:rPr>
+                <w:sz w:val="20"/>
+                <w:szCs w:val="20"/>
+              </w:rPr>
+            </w:pPr>
+            <w:r>
+              <w:rPr>
+                <w:sz w:val="20"/>
+                <w:szCs w:val="20"/>
+              </w:rPr>
+              <w:t>- Le joueur doit pouvoir savoir combien d’essai il a effectué.</w:t>
+            </w:r>
+          </w:p>
+        </w:tc>
+        <w:tc>
+          <w:tcPr>
+            <w:tcW w:w="3112" w:type="dxa"/>
+            <w:tcBorders>
+              <w:top w:val="single" w:sz="4" w:space="0" w:color="auto"/>
+              <w:left w:val="single" w:sz="4" w:space="0" w:color="auto"/>
+              <w:bottom w:val="single" w:sz="4" w:space="0" w:color="auto"/>
+              <w:right w:val="single" w:sz="4" w:space="0" w:color="auto"/>
+            </w:tcBorders>
+            <w:shd w:val="clear" w:color="auto" w:fill="F2DBDB" w:themeFill="accent2" w:themeFillTint="33"/>
+            <w:vAlign w:val="center"/>
+          </w:tcPr>
+          <w:p>
+            <w:pPr>
+              <w:rPr>
+                <w:sz w:val="20"/>
+                <w:szCs w:val="20"/>
+              </w:rPr>
+            </w:pPr>
+            <w:r>
+              <w:rPr>
+                <w:sz w:val="20"/>
+                <w:szCs w:val="20"/>
+              </w:rPr>
+              <w:t>- La fenêtre doit afficher les solutions.</w:t>
+            </w:r>
+          </w:p>
+          <w:p>
+            <w:pPr>
+              <w:rPr>
+                <w:sz w:val="20"/>
+                <w:szCs w:val="20"/>
+              </w:rPr>
+            </w:pPr>
+            <w:r>
+              <w:rPr>
+                <w:sz w:val="20"/>
+                <w:szCs w:val="20"/>
+              </w:rPr>
+              <w:t>- La combinaison secrète n’est pas visible.</w:t>
+            </w:r>
+          </w:p>
+          <w:p>
+            <w:pPr>
+              <w:rPr>
+                <w:sz w:val="20"/>
+                <w:szCs w:val="20"/>
+              </w:rPr>
+            </w:pPr>
+            <w:r>
+              <w:rPr>
+                <w:sz w:val="20"/>
+                <w:szCs w:val="20"/>
+              </w:rPr>
+              <w:t>- La composition de la proposition ce fait via l’interface graphique.</w:t>
+            </w:r>
+          </w:p>
+          <w:p>
+            <w:pPr>
+              <w:rPr>
+                <w:sz w:val="20"/>
+                <w:szCs w:val="20"/>
+              </w:rPr>
+            </w:pPr>
+            <w:r>
+              <w:rPr>
+                <w:sz w:val="20"/>
+                <w:szCs w:val="20"/>
+              </w:rPr>
+              <w:t>- Le nombre d’essai est affiché (explicitement ou implicitement).</w:t>
+            </w:r>
+          </w:p>
+        </w:tc>
+      </w:tr>
+      <w:tr>
+        <w:tc>
+          <w:tcPr>
+            <w:tcW w:w="3519" w:type="dxa"/>
+            <w:tcBorders>
+              <w:top w:val="single" w:sz="4" w:space="0" w:color="auto"/>
+              <w:left w:val="single" w:sz="4" w:space="0" w:color="auto"/>
+              <w:bottom w:val="single" w:sz="4" w:space="0" w:color="auto"/>
+              <w:right w:val="single" w:sz="4" w:space="0" w:color="auto"/>
+            </w:tcBorders>
+            <w:shd w:val="clear" w:color="auto" w:fill="F2DBDB" w:themeFill="accent2" w:themeFillTint="33"/>
+            <w:vAlign w:val="center"/>
+            <w:hideMark/>
+          </w:tcPr>
+          <w:p>
+            <w:pPr>
+              <w:rPr>
+                <w:sz w:val="20"/>
+                <w:szCs w:val="20"/>
+              </w:rPr>
+            </w:pPr>
+            <w:r>
+              <w:rPr>
+                <w:b/>
+                <w:color w:val="C0504D" w:themeColor="accent2"/>
+                <w:sz w:val="20"/>
+                <w:szCs w:val="20"/>
+              </w:rPr>
+              <w:t>FC2</w:t>
+            </w:r>
+            <w:r>
+              <w:rPr>
+                <w:sz w:val="20"/>
+                <w:szCs w:val="20"/>
+              </w:rPr>
+              <w:t> : Fenêtre graphique du menu.</w:t>
+            </w:r>
+          </w:p>
+        </w:tc>
+        <w:tc>
+          <w:tcPr>
+            <w:tcW w:w="2657" w:type="dxa"/>
+            <w:tcBorders>
+              <w:top w:val="single" w:sz="4" w:space="0" w:color="auto"/>
+              <w:left w:val="single" w:sz="4" w:space="0" w:color="auto"/>
+              <w:bottom w:val="single" w:sz="4" w:space="0" w:color="auto"/>
+              <w:right w:val="single" w:sz="4" w:space="0" w:color="auto"/>
+            </w:tcBorders>
+            <w:shd w:val="clear" w:color="auto" w:fill="F2DBDB" w:themeFill="accent2" w:themeFillTint="33"/>
+            <w:vAlign w:val="center"/>
+            <w:hideMark/>
+          </w:tcPr>
+          <w:p>
+            <w:pPr>
+              <w:rPr>
+                <w:sz w:val="20"/>
+                <w:szCs w:val="20"/>
+              </w:rPr>
+            </w:pPr>
+            <w:r>
+              <w:rPr>
+                <w:sz w:val="20"/>
+                <w:szCs w:val="20"/>
+              </w:rPr>
+              <w:t>- Une fenêtre graphique s’affiche pour pouvoir lancer une nouvelle partie ou voir les crédits.</w:t>
+            </w:r>
+          </w:p>
+        </w:tc>
+        <w:tc>
+          <w:tcPr>
+            <w:tcW w:w="3112" w:type="dxa"/>
+            <w:tcBorders>
+              <w:top w:val="single" w:sz="4" w:space="0" w:color="auto"/>
+              <w:left w:val="single" w:sz="4" w:space="0" w:color="auto"/>
+              <w:bottom w:val="single" w:sz="4" w:space="0" w:color="auto"/>
+              <w:right w:val="single" w:sz="4" w:space="0" w:color="auto"/>
+            </w:tcBorders>
+            <w:shd w:val="clear" w:color="auto" w:fill="F2DBDB" w:themeFill="accent2" w:themeFillTint="33"/>
+            <w:vAlign w:val="center"/>
+          </w:tcPr>
+          <w:p>
+            <w:pPr>
+              <w:rPr>
+                <w:sz w:val="20"/>
+                <w:szCs w:val="20"/>
+              </w:rPr>
+            </w:pPr>
+            <w:r>
+              <w:rPr>
+                <w:sz w:val="20"/>
+                <w:szCs w:val="20"/>
+              </w:rPr>
+              <w:t>- La fenêtre possède un bouton pour lancer le paramétrage de partie.</w:t>
+            </w:r>
+          </w:p>
+          <w:p>
+            <w:pPr>
+              <w:rPr>
+                <w:sz w:val="20"/>
+                <w:szCs w:val="20"/>
+              </w:rPr>
+            </w:pPr>
+            <w:r>
+              <w:rPr>
+                <w:sz w:val="20"/>
+                <w:szCs w:val="20"/>
+              </w:rPr>
+              <w:t>- La fenêtre possède un deuxième bouton pour lancer la fenêtre de crédit.</w:t>
+            </w:r>
+          </w:p>
+        </w:tc>
+      </w:tr>
+      <w:tr>
+        <w:tc>
+          <w:tcPr>
+            <w:tcW w:w="3519" w:type="dxa"/>
+            <w:tcBorders>
+              <w:top w:val="single" w:sz="4" w:space="0" w:color="auto"/>
+              <w:left w:val="single" w:sz="4" w:space="0" w:color="auto"/>
+              <w:bottom w:val="single" w:sz="4" w:space="0" w:color="auto"/>
+              <w:right w:val="single" w:sz="4" w:space="0" w:color="auto"/>
+            </w:tcBorders>
+            <w:shd w:val="clear" w:color="auto" w:fill="F2DBDB" w:themeFill="accent2" w:themeFillTint="33"/>
+            <w:vAlign w:val="center"/>
+            <w:hideMark/>
+          </w:tcPr>
+          <w:p>
+            <w:pPr>
+              <w:rPr>
+                <w:sz w:val="20"/>
+                <w:szCs w:val="20"/>
+              </w:rPr>
+            </w:pPr>
+            <w:r>
+              <w:rPr>
+                <w:b/>
+                <w:color w:val="C0504D" w:themeColor="accent2"/>
+                <w:sz w:val="20"/>
+                <w:szCs w:val="20"/>
+              </w:rPr>
+              <w:t>FC3</w:t>
+            </w:r>
+            <w:r>
+              <w:rPr>
+                <w:color w:val="C0504D" w:themeColor="accent2"/>
+                <w:sz w:val="20"/>
+                <w:szCs w:val="20"/>
+              </w:rPr>
+              <w:t> </w:t>
+            </w:r>
+            <w:r>
+              <w:rPr>
+                <w:sz w:val="20"/>
+                <w:szCs w:val="20"/>
+              </w:rPr>
+              <w:t>: Fenêtre graphique de paramétrage de partie.</w:t>
+            </w:r>
+          </w:p>
+        </w:tc>
+        <w:tc>
+          <w:tcPr>
+            <w:tcW w:w="2657" w:type="dxa"/>
+            <w:tcBorders>
+              <w:top w:val="single" w:sz="4" w:space="0" w:color="auto"/>
+              <w:left w:val="single" w:sz="4" w:space="0" w:color="auto"/>
+              <w:bottom w:val="single" w:sz="4" w:space="0" w:color="auto"/>
+              <w:right w:val="single" w:sz="4" w:space="0" w:color="auto"/>
+            </w:tcBorders>
+            <w:shd w:val="clear" w:color="auto" w:fill="F2DBDB" w:themeFill="accent2" w:themeFillTint="33"/>
+            <w:vAlign w:val="center"/>
+            <w:hideMark/>
+          </w:tcPr>
+          <w:p>
+            <w:pPr>
+              <w:rPr>
+                <w:sz w:val="20"/>
+                <w:szCs w:val="20"/>
+              </w:rPr>
+            </w:pPr>
+            <w:r>
+              <w:rPr>
+                <w:sz w:val="20"/>
+                <w:szCs w:val="20"/>
+              </w:rPr>
+              <w:t>- Une fenêtre graphique doit s’afficher pour que l’utilisateur puisse modifier les paramètres de la partie qu’il va lancer.</w:t>
+            </w:r>
+          </w:p>
+        </w:tc>
+        <w:tc>
+          <w:tcPr>
+            <w:tcW w:w="3112" w:type="dxa"/>
+            <w:tcBorders>
+              <w:top w:val="single" w:sz="4" w:space="0" w:color="auto"/>
+              <w:left w:val="single" w:sz="4" w:space="0" w:color="auto"/>
+              <w:bottom w:val="single" w:sz="4" w:space="0" w:color="auto"/>
+              <w:right w:val="single" w:sz="4" w:space="0" w:color="auto"/>
+            </w:tcBorders>
+            <w:shd w:val="clear" w:color="auto" w:fill="F2DBDB" w:themeFill="accent2" w:themeFillTint="33"/>
+            <w:vAlign w:val="center"/>
+          </w:tcPr>
+          <w:p>
+            <w:pPr>
+              <w:rPr>
+                <w:sz w:val="20"/>
+                <w:szCs w:val="20"/>
+              </w:rPr>
+            </w:pPr>
+            <w:r>
+              <w:rPr>
+                <w:sz w:val="20"/>
+                <w:szCs w:val="20"/>
+              </w:rPr>
+              <w:t>- Un objet graphique permet le choix du nombre de couleurs dans les combinaisons.</w:t>
+            </w:r>
+          </w:p>
+          <w:p>
+            <w:pPr>
+              <w:rPr>
+                <w:sz w:val="20"/>
+                <w:szCs w:val="20"/>
+              </w:rPr>
+            </w:pPr>
+            <w:r>
+              <w:rPr>
+                <w:sz w:val="20"/>
+                <w:szCs w:val="20"/>
+              </w:rPr>
+              <w:t>- Un objet graphique permet  le choix du nombre de pions dans les combinaisons.</w:t>
+            </w:r>
+          </w:p>
+          <w:p>
+            <w:pPr>
+              <w:rPr>
+                <w:sz w:val="20"/>
+                <w:szCs w:val="20"/>
+              </w:rPr>
+            </w:pPr>
+            <w:r>
+              <w:rPr>
+                <w:sz w:val="20"/>
+                <w:szCs w:val="20"/>
+              </w:rPr>
+              <w:t>- Un objet graphique permet le choix du nombre d’essais disponible aux joueurs.</w:t>
+            </w:r>
+          </w:p>
+          <w:p>
+            <w:pPr>
+              <w:rPr>
+                <w:sz w:val="20"/>
+                <w:szCs w:val="20"/>
+              </w:rPr>
+            </w:pPr>
+            <w:r>
+              <w:rPr>
+                <w:sz w:val="20"/>
+                <w:szCs w:val="20"/>
+              </w:rPr>
+              <w:t>- Un objet graphique permet l’autorisation du choix multiple de couleurs dans une combinaison.</w:t>
+            </w:r>
+          </w:p>
+        </w:tc>
+      </w:tr>
+      <w:tr>
+        <w:tc>
+          <w:tcPr>
+            <w:tcW w:w="3519" w:type="dxa"/>
+            <w:tcBorders>
+              <w:top w:val="single" w:sz="4" w:space="0" w:color="auto"/>
+              <w:left w:val="single" w:sz="4" w:space="0" w:color="auto"/>
+              <w:bottom w:val="single" w:sz="4" w:space="0" w:color="auto"/>
+              <w:right w:val="single" w:sz="4" w:space="0" w:color="auto"/>
+            </w:tcBorders>
+            <w:shd w:val="clear" w:color="auto" w:fill="F2DBDB" w:themeFill="accent2" w:themeFillTint="33"/>
+            <w:vAlign w:val="center"/>
+            <w:hideMark/>
+          </w:tcPr>
+          <w:p>
+            <w:pPr>
+              <w:rPr>
+                <w:sz w:val="20"/>
+                <w:szCs w:val="20"/>
+              </w:rPr>
+            </w:pPr>
+            <w:r>
+              <w:rPr>
+                <w:b/>
+                <w:color w:val="C0504D" w:themeColor="accent2"/>
+                <w:sz w:val="20"/>
+                <w:szCs w:val="20"/>
+              </w:rPr>
+              <w:t>FC4</w:t>
+            </w:r>
+            <w:r>
+              <w:rPr>
+                <w:color w:val="C0504D" w:themeColor="accent2"/>
+                <w:sz w:val="20"/>
+                <w:szCs w:val="20"/>
+              </w:rPr>
+              <w:t> </w:t>
+            </w:r>
+            <w:r>
+              <w:rPr>
+                <w:sz w:val="20"/>
+                <w:szCs w:val="20"/>
+              </w:rPr>
+              <w:t>: Fenêtre graphique des crédits.</w:t>
+            </w:r>
+          </w:p>
+        </w:tc>
+        <w:tc>
+          <w:tcPr>
+            <w:tcW w:w="2657" w:type="dxa"/>
+            <w:tcBorders>
+              <w:top w:val="single" w:sz="4" w:space="0" w:color="auto"/>
+              <w:left w:val="single" w:sz="4" w:space="0" w:color="auto"/>
+              <w:bottom w:val="single" w:sz="4" w:space="0" w:color="auto"/>
+              <w:right w:val="single" w:sz="4" w:space="0" w:color="auto"/>
+            </w:tcBorders>
+            <w:shd w:val="clear" w:color="auto" w:fill="F2DBDB" w:themeFill="accent2" w:themeFillTint="33"/>
+            <w:vAlign w:val="center"/>
+            <w:hideMark/>
+          </w:tcPr>
+          <w:p>
+            <w:pPr>
+              <w:rPr>
+                <w:sz w:val="20"/>
+                <w:szCs w:val="20"/>
+              </w:rPr>
+            </w:pPr>
+            <w:r>
+              <w:rPr>
+                <w:sz w:val="20"/>
+                <w:szCs w:val="20"/>
+              </w:rPr>
+              <w:t>- Une fenêtre graphique s’affiche pour que l’utilisateur affiche les crédits du programme.</w:t>
+            </w:r>
+          </w:p>
+        </w:tc>
+        <w:tc>
+          <w:tcPr>
+            <w:tcW w:w="3112" w:type="dxa"/>
+            <w:tcBorders>
+              <w:top w:val="single" w:sz="4" w:space="0" w:color="auto"/>
+              <w:left w:val="single" w:sz="4" w:space="0" w:color="auto"/>
+              <w:bottom w:val="single" w:sz="4" w:space="0" w:color="auto"/>
+              <w:right w:val="single" w:sz="4" w:space="0" w:color="auto"/>
+            </w:tcBorders>
+            <w:shd w:val="clear" w:color="auto" w:fill="F2DBDB" w:themeFill="accent2" w:themeFillTint="33"/>
+            <w:vAlign w:val="center"/>
+            <w:hideMark/>
+          </w:tcPr>
+          <w:p>
+            <w:pPr>
+              <w:rPr>
+                <w:sz w:val="20"/>
+                <w:szCs w:val="20"/>
+              </w:rPr>
+            </w:pPr>
+            <w:r>
+              <w:rPr>
+                <w:sz w:val="20"/>
+                <w:szCs w:val="20"/>
+              </w:rPr>
+              <w:t xml:space="preserve">- Un texte affiche tous les développeurs et les programmes utilisés </w:t>
+            </w:r>
+          </w:p>
+        </w:tc>
+      </w:tr>
+    </w:tbl>
+    <w:p>
+      <w:pPr>
+        <w:rPr>
+          <w:rFonts w:eastAsiaTheme="majorEastAsia" w:cstheme="majorBidi"/>
+        </w:rPr>
+      </w:pPr>
+    </w:p>
+    <w:p>
+      <w:pPr>
+        <w:rPr>
+          <w:rFonts w:eastAsiaTheme="majorEastAsia" w:cstheme="majorBidi"/>
+        </w:rPr>
+      </w:pPr>
+    </w:p>
+    <w:p>
+      <w:pPr>
+        <w:rPr>
+          <w:rFonts w:eastAsiaTheme="majorEastAsia" w:cstheme="majorBidi"/>
+        </w:rPr>
+      </w:pPr>
+    </w:p>
+    <w:p>
+      <w:pPr>
+        <w:rPr>
+          <w:rFonts w:eastAsiaTheme="majorEastAsia" w:cstheme="majorBidi"/>
+        </w:rPr>
+      </w:pPr>
+    </w:p>
+    <w:p>
+      <w:pPr>
+        <w:rPr>
+          <w:rFonts w:eastAsiaTheme="majorEastAsia" w:cstheme="majorBidi"/>
+        </w:rPr>
+      </w:pPr>
+    </w:p>
+    <w:p>
+      <w:pPr>
+        <w:rPr>
+          <w:rFonts w:eastAsiaTheme="majorEastAsia" w:cstheme="majorBidi"/>
+        </w:rPr>
+      </w:pPr>
+    </w:p>
+    <w:p>
+      <w:pPr>
+        <w:rPr>
+          <w:rFonts w:eastAsiaTheme="majorEastAsia" w:cstheme="majorBidi"/>
+        </w:rPr>
+      </w:pPr>
+    </w:p>
+    <w:p>
+      <w:pPr>
+        <w:rPr>
+          <w:rFonts w:eastAsiaTheme="majorEastAsia" w:cstheme="majorBidi"/>
+        </w:rPr>
+      </w:pPr>
+    </w:p>
+    <w:p>
+      <w:pPr>
+        <w:rPr>
+          <w:rFonts w:eastAsiaTheme="majorEastAsia" w:cstheme="majorBidi"/>
+        </w:rPr>
+      </w:pPr>
+    </w:p>
+    <w:p>
+      <w:pPr>
+        <w:rPr>
+          <w:rFonts w:eastAsiaTheme="majorEastAsia" w:cstheme="majorBidi"/>
+        </w:rPr>
+      </w:pPr>
+    </w:p>
+    <w:p>
+      <w:pPr>
+        <w:rPr>
+          <w:rFonts w:eastAsiaTheme="majorEastAsia" w:cstheme="majorBidi"/>
+        </w:rPr>
+      </w:pPr>
+    </w:p>
+    <w:p>
+      <w:pPr>
+        <w:rPr>
+          <w:rFonts w:eastAsiaTheme="majorEastAsia" w:cstheme="majorBidi"/>
+        </w:rPr>
+      </w:pPr>
+    </w:p>
+    <w:p>
+      <w:pPr>
+        <w:rPr>
+          <w:rFonts w:eastAsiaTheme="majorEastAsia" w:cstheme="majorBidi"/>
+        </w:rPr>
+      </w:pPr>
+    </w:p>
+    <w:p>
+      <w:pPr>
+        <w:rPr>
+          <w:rFonts w:eastAsiaTheme="majorEastAsia" w:cstheme="majorBidi"/>
+        </w:rPr>
+      </w:pPr>
+    </w:p>
+    <w:p>
+      <w:pPr>
+        <w:rPr>
+          <w:rFonts w:eastAsiaTheme="majorEastAsia" w:cstheme="majorBidi"/>
+        </w:rPr>
+      </w:pPr>
+    </w:p>
+    <w:p>
+      <w:pPr>
+        <w:rPr>
+          <w:rFonts w:eastAsiaTheme="majorEastAsia" w:cstheme="majorBidi"/>
+        </w:rPr>
+      </w:pPr>
+    </w:p>
+    <w:p>
+      <w:pPr>
+        <w:rPr>
+          <w:rFonts w:eastAsiaTheme="majorEastAsia" w:cstheme="majorBidi"/>
+        </w:rPr>
+      </w:pPr>
+    </w:p>
+    <w:tbl>
+      <w:tblPr>
+        <w:tblStyle w:val="Grilledutableau"/>
+        <w:tblpPr w:leftFromText="141" w:rightFromText="141" w:vertAnchor="text" w:horzAnchor="margin" w:tblpY="-185"/>
+        <w:tblW w:w="9288" w:type="dxa"/>
+        <w:tblLook w:val="04A0" w:firstRow="1" w:lastRow="0" w:firstColumn="1" w:lastColumn="0" w:noHBand="0" w:noVBand="1"/>
+      </w:tblPr>
+      <w:tblGrid>
+        <w:gridCol w:w="3519"/>
+        <w:gridCol w:w="2657"/>
+        <w:gridCol w:w="3112"/>
+      </w:tblGrid>
+      <w:tr>
+        <w:trPr>
+          <w:gridAfter w:val="2"/>
+          <w:wAfter w:w="5769" w:type="dxa"/>
+        </w:trPr>
+        <w:tc>
+          <w:tcPr>
+            <w:tcW w:w="3519" w:type="dxa"/>
+            <w:tcBorders>
+              <w:top w:val="single" w:sz="4" w:space="0" w:color="auto"/>
+              <w:left w:val="single" w:sz="4" w:space="0" w:color="auto"/>
+              <w:bottom w:val="single" w:sz="4" w:space="0" w:color="auto"/>
+              <w:right w:val="single" w:sz="4" w:space="0" w:color="auto"/>
+            </w:tcBorders>
+            <w:vAlign w:val="center"/>
+            <w:hideMark/>
+          </w:tcPr>
+          <w:p>
+            <w:pPr>
+              <w:pStyle w:val="Titre3"/>
+              <w:jc w:val="center"/>
+              <w:outlineLvl w:val="2"/>
+              <w:rPr>
+                <w:rFonts w:asciiTheme="minorHAnsi" w:hAnsiTheme="minorHAnsi"/>
+                <w:b/>
+                <w:color w:val="9BBB59" w:themeColor="accent3"/>
+                <w:sz w:val="24"/>
+                <w:szCs w:val="24"/>
+              </w:rPr>
+            </w:pPr>
+            <w:r>
+              <w:rPr>
+                <w:bCs w:val="0"/>
+              </w:rPr>
+              <w:lastRenderedPageBreak/>
+              <w:br w:type="page"/>
+            </w:r>
+            <w:r>
+              <w:rPr>
+                <w:rFonts w:asciiTheme="minorHAnsi" w:hAnsiTheme="minorHAnsi"/>
+                <w:b/>
+                <w:color w:val="9BBB59" w:themeColor="accent3"/>
+                <w:sz w:val="24"/>
+                <w:szCs w:val="24"/>
+              </w:rPr>
+              <w:t>Fonctions Techniques</w:t>
+            </w:r>
+          </w:p>
+        </w:tc>
+      </w:tr>
+      <w:tr>
+        <w:tc>
+          <w:tcPr>
+            <w:tcW w:w="3519" w:type="dxa"/>
+            <w:tcBorders>
+              <w:top w:val="single" w:sz="4" w:space="0" w:color="auto"/>
+              <w:left w:val="single" w:sz="4" w:space="0" w:color="auto"/>
+              <w:bottom w:val="single" w:sz="4" w:space="0" w:color="auto"/>
+              <w:right w:val="single" w:sz="4" w:space="0" w:color="auto"/>
+            </w:tcBorders>
+            <w:shd w:val="clear" w:color="auto" w:fill="EAF1DD" w:themeFill="accent3" w:themeFillTint="33"/>
+            <w:vAlign w:val="center"/>
+            <w:hideMark/>
+          </w:tcPr>
+          <w:p>
+            <w:r>
+              <w:rPr>
+                <w:b/>
+                <w:color w:val="9BBB59" w:themeColor="accent3"/>
+              </w:rPr>
+              <w:t>FT1</w:t>
+            </w:r>
+            <w:r>
+              <w:rPr>
+                <w:color w:val="9BBB59" w:themeColor="accent3"/>
+              </w:rPr>
+              <w:t> </w:t>
+            </w:r>
+            <w:r>
+              <w:t>: Comptage du score.</w:t>
+            </w:r>
+          </w:p>
+        </w:tc>
+        <w:tc>
+          <w:tcPr>
+            <w:tcW w:w="2657" w:type="dxa"/>
+            <w:tcBorders>
+              <w:top w:val="single" w:sz="4" w:space="0" w:color="auto"/>
+              <w:left w:val="single" w:sz="4" w:space="0" w:color="auto"/>
+              <w:bottom w:val="single" w:sz="4" w:space="0" w:color="auto"/>
+              <w:right w:val="single" w:sz="4" w:space="0" w:color="auto"/>
+            </w:tcBorders>
+            <w:shd w:val="clear" w:color="auto" w:fill="EAF1DD" w:themeFill="accent3" w:themeFillTint="33"/>
+            <w:vAlign w:val="center"/>
+            <w:hideMark/>
+          </w:tcPr>
+          <w:p>
+            <w:r>
+              <w:t>- Le score doit être calculé.</w:t>
+            </w:r>
+          </w:p>
+        </w:tc>
+        <w:tc>
+          <w:tcPr>
+            <w:tcW w:w="3112" w:type="dxa"/>
+            <w:tcBorders>
+              <w:top w:val="single" w:sz="4" w:space="0" w:color="auto"/>
+              <w:left w:val="single" w:sz="4" w:space="0" w:color="auto"/>
+              <w:bottom w:val="single" w:sz="4" w:space="0" w:color="auto"/>
+              <w:right w:val="single" w:sz="4" w:space="0" w:color="auto"/>
+            </w:tcBorders>
+            <w:shd w:val="clear" w:color="auto" w:fill="EAF1DD" w:themeFill="accent3" w:themeFillTint="33"/>
+            <w:vAlign w:val="center"/>
+            <w:hideMark/>
+          </w:tcPr>
+          <w:p>
+            <w:r>
+              <w:t>- Le score calculé doit être correcte à 100%.</w:t>
+            </w:r>
+          </w:p>
+          <w:p>
+            <w:r>
+              <w:t>- Le score est calculé à partir du nombre d’essais effectués.</w:t>
+            </w:r>
+          </w:p>
+        </w:tc>
+      </w:tr>
+      <w:tr>
+        <w:trPr>
+          <w:trHeight w:val="1180"/>
+        </w:trPr>
+        <w:tc>
+          <w:tcPr>
+            <w:tcW w:w="3519" w:type="dxa"/>
+            <w:tcBorders>
+              <w:top w:val="single" w:sz="4" w:space="0" w:color="auto"/>
+              <w:left w:val="single" w:sz="4" w:space="0" w:color="auto"/>
+              <w:bottom w:val="single" w:sz="4" w:space="0" w:color="auto"/>
+              <w:right w:val="single" w:sz="4" w:space="0" w:color="auto"/>
+            </w:tcBorders>
+            <w:shd w:val="clear" w:color="auto" w:fill="EAF1DD" w:themeFill="accent3" w:themeFillTint="33"/>
+            <w:vAlign w:val="center"/>
+            <w:hideMark/>
+          </w:tcPr>
+          <w:p>
+            <w:r>
+              <w:rPr>
+                <w:b/>
+                <w:color w:val="9BBB59" w:themeColor="accent3"/>
+              </w:rPr>
+              <w:t>FT2</w:t>
+            </w:r>
+            <w:r>
+              <w:rPr>
+                <w:color w:val="9BBB59" w:themeColor="accent3"/>
+              </w:rPr>
+              <w:t> </w:t>
+            </w:r>
+            <w:r>
+              <w:t>: Switch entre les joueurs.</w:t>
+            </w:r>
+          </w:p>
+        </w:tc>
+        <w:tc>
+          <w:tcPr>
+            <w:tcW w:w="2657" w:type="dxa"/>
+            <w:tcBorders>
+              <w:top w:val="single" w:sz="4" w:space="0" w:color="auto"/>
+              <w:left w:val="single" w:sz="4" w:space="0" w:color="auto"/>
+              <w:bottom w:val="single" w:sz="4" w:space="0" w:color="auto"/>
+              <w:right w:val="single" w:sz="4" w:space="0" w:color="auto"/>
+            </w:tcBorders>
+            <w:shd w:val="clear" w:color="auto" w:fill="EAF1DD" w:themeFill="accent3" w:themeFillTint="33"/>
+            <w:vAlign w:val="center"/>
+            <w:hideMark/>
+          </w:tcPr>
+          <w:p>
+            <w:r>
+              <w:t>- Le programme doit pouvoir gérer le tour des joueurs.</w:t>
+            </w:r>
+          </w:p>
+        </w:tc>
+        <w:tc>
+          <w:tcPr>
+            <w:tcW w:w="3112" w:type="dxa"/>
+            <w:tcBorders>
+              <w:top w:val="single" w:sz="4" w:space="0" w:color="auto"/>
+              <w:left w:val="single" w:sz="4" w:space="0" w:color="auto"/>
+              <w:bottom w:val="single" w:sz="4" w:space="0" w:color="auto"/>
+              <w:right w:val="single" w:sz="4" w:space="0" w:color="auto"/>
+            </w:tcBorders>
+            <w:shd w:val="clear" w:color="auto" w:fill="EAF1DD" w:themeFill="accent3" w:themeFillTint="33"/>
+            <w:vAlign w:val="center"/>
+            <w:hideMark/>
+          </w:tcPr>
+          <w:p>
+            <w:r>
+              <w:t>- Le programme ne commet aucune erreur sur le tour de jeux.</w:t>
+            </w:r>
+          </w:p>
+          <w:p>
+            <w:r>
+              <w:t>- Le 1</w:t>
+            </w:r>
+            <w:r>
+              <w:rPr>
+                <w:vertAlign w:val="superscript"/>
+              </w:rPr>
+              <w:t>er</w:t>
+            </w:r>
+            <w:r>
+              <w:t xml:space="preserve"> joueur choisit une combinaison secrète.</w:t>
+            </w:r>
+          </w:p>
+          <w:p>
+            <w:r>
+              <w:t>- Puis le 2</w:t>
+            </w:r>
+            <w:r>
+              <w:rPr>
+                <w:vertAlign w:val="superscript"/>
+              </w:rPr>
+              <w:t>ème</w:t>
+            </w:r>
+            <w:r>
+              <w:t xml:space="preserve"> joueur émet une proposition jusqu’à ce que le nombre essais soit épuisé ou que la proposition soit valide.</w:t>
+            </w:r>
+          </w:p>
+          <w:p>
+            <w:r>
+              <w:t>- Le 1</w:t>
+            </w:r>
+            <w:r>
+              <w:rPr>
+                <w:vertAlign w:val="superscript"/>
+              </w:rPr>
+              <w:t>er</w:t>
+            </w:r>
+            <w:r>
+              <w:t xml:space="preserve"> joueur compare à chaque proposition du 2</w:t>
+            </w:r>
+            <w:r>
+              <w:rPr>
+                <w:vertAlign w:val="superscript"/>
+              </w:rPr>
+              <w:t>ème</w:t>
+            </w:r>
+            <w:r>
+              <w:t xml:space="preserve"> joueur. (</w:t>
+            </w:r>
+            <w:r>
+              <w:rPr>
+                <w:rFonts w:ascii="Arial" w:hAnsi="Arial" w:cs="Arial"/>
+              </w:rPr>
+              <w:t>→</w:t>
+            </w:r>
+            <w:r>
+              <w:t xml:space="preserve"> voir pour proposer comparaison automatique).</w:t>
+            </w:r>
+          </w:p>
+        </w:tc>
+      </w:tr>
+    </w:tbl>
+    <w:p>
+      <w:pPr>
+        <w:rPr>
+          <w:rFonts w:eastAsiaTheme="majorEastAsia" w:cstheme="majorBidi"/>
+        </w:rPr>
       </w:pPr>
     </w:p>
     <w:p>
@@ -5327,7 +6786,7 @@
           <w:szCs w:val="20"/>
         </w:rPr>
       </w:pPr>
-      <w:bookmarkStart w:id="67" w:name="_Toc415228542"/>
+      <w:bookmarkStart w:id="68" w:name="_Toc415228542"/>
       <w:r>
         <w:rPr>
           <w:rFonts w:asciiTheme="minorHAnsi" w:hAnsiTheme="minorHAnsi"/>
@@ -5337,11 +6796,11 @@
         </w:rPr>
         <w:t>Part du prix attribué à chaque fonction</w:t>
       </w:r>
-      <w:bookmarkStart w:id="68" w:name="_Toc413660659"/>
-      <w:bookmarkStart w:id="69" w:name="_Toc413660934"/>
+      <w:bookmarkStart w:id="69" w:name="_Toc413660659"/>
+      <w:bookmarkStart w:id="70" w:name="_Toc413660934"/>
       <w:bookmarkEnd w:id="65"/>
       <w:bookmarkEnd w:id="66"/>
-      <w:bookmarkEnd w:id="67"/>
+      <w:bookmarkEnd w:id="68"/>
     </w:p>
     <w:p>
       <w:pPr>
@@ -5363,8 +6822,8 @@
           <w:szCs w:val="24"/>
         </w:rPr>
       </w:pPr>
-      <w:bookmarkStart w:id="70" w:name="_Toc414019240"/>
-      <w:bookmarkStart w:id="71" w:name="_Toc415228543"/>
+      <w:bookmarkStart w:id="71" w:name="_Toc414019240"/>
+      <w:bookmarkStart w:id="72" w:name="_Toc415228543"/>
       <w:r>
         <w:rPr>
           <w:rFonts w:asciiTheme="minorHAnsi" w:hAnsiTheme="minorHAnsi"/>
@@ -5373,10 +6832,10 @@
         </w:rPr>
         <w:t>Pour l’ensemble du produi</w:t>
       </w:r>
-      <w:bookmarkStart w:id="72" w:name="_Toc413660660"/>
-      <w:bookmarkStart w:id="73" w:name="_Toc413660935"/>
-      <w:bookmarkEnd w:id="68"/>
+      <w:bookmarkStart w:id="73" w:name="_Toc413660660"/>
+      <w:bookmarkStart w:id="74" w:name="_Toc413660935"/>
       <w:bookmarkEnd w:id="69"/>
+      <w:bookmarkEnd w:id="70"/>
       <w:r>
         <w:rPr>
           <w:rFonts w:asciiTheme="minorHAnsi" w:hAnsiTheme="minorHAnsi"/>
@@ -5385,8 +6844,8 @@
         </w:rPr>
         <w:t>t</w:t>
       </w:r>
-      <w:bookmarkEnd w:id="70"/>
       <w:bookmarkEnd w:id="71"/>
+      <w:bookmarkEnd w:id="72"/>
     </w:p>
     <w:p>
       <w:pPr>
@@ -5402,7 +6861,7 @@
           <w:szCs w:val="20"/>
         </w:rPr>
       </w:pPr>
-      <w:bookmarkStart w:id="74" w:name="_Toc415228544"/>
+      <w:bookmarkStart w:id="75" w:name="_Toc415228544"/>
       <w:r>
         <w:rPr>
           <w:rFonts w:asciiTheme="minorHAnsi" w:hAnsiTheme="minorHAnsi"/>
@@ -5412,11 +6871,11 @@
         </w:rPr>
         <w:t>Prix de la réalisation de la version de base</w:t>
       </w:r>
-      <w:bookmarkStart w:id="75" w:name="_Toc413660661"/>
-      <w:bookmarkStart w:id="76" w:name="_Toc413660936"/>
-      <w:bookmarkEnd w:id="72"/>
+      <w:bookmarkStart w:id="76" w:name="_Toc413660661"/>
+      <w:bookmarkStart w:id="77" w:name="_Toc413660936"/>
       <w:bookmarkEnd w:id="73"/>
       <w:bookmarkEnd w:id="74"/>
+      <w:bookmarkEnd w:id="75"/>
     </w:p>
     <w:p>
       <w:pPr>
@@ -5440,7 +6899,7 @@
           <w:szCs w:val="20"/>
         </w:rPr>
       </w:pPr>
-      <w:bookmarkStart w:id="77" w:name="_Toc415228545"/>
+      <w:bookmarkStart w:id="78" w:name="_Toc415228545"/>
       <w:r>
         <w:rPr>
           <w:rFonts w:asciiTheme="minorHAnsi" w:hAnsiTheme="minorHAnsi"/>
@@ -5450,11 +6909,11 @@
         </w:rPr>
         <w:t>Options et variantes proposées non retenues au cahier des charges</w:t>
       </w:r>
-      <w:bookmarkStart w:id="78" w:name="_Toc413660662"/>
-      <w:bookmarkStart w:id="79" w:name="_Toc413660937"/>
-      <w:bookmarkEnd w:id="75"/>
+      <w:bookmarkStart w:id="79" w:name="_Toc413660662"/>
+      <w:bookmarkStart w:id="80" w:name="_Toc413660937"/>
       <w:bookmarkEnd w:id="76"/>
       <w:bookmarkEnd w:id="77"/>
+      <w:bookmarkEnd w:id="78"/>
     </w:p>
     <w:p>
       <w:pPr>
@@ -5478,7 +6937,7 @@
           <w:szCs w:val="20"/>
         </w:rPr>
       </w:pPr>
-      <w:bookmarkStart w:id="80" w:name="_Toc415228546"/>
+      <w:bookmarkStart w:id="81" w:name="_Toc415228546"/>
       <w:r>
         <w:rPr>
           <w:rFonts w:asciiTheme="minorHAnsi" w:hAnsiTheme="minorHAnsi"/>
@@ -5488,11 +6947,11 @@
         </w:rPr>
         <w:t>Mesures prises pour respecter les contraintes et leurs conséquences économiques</w:t>
       </w:r>
-      <w:bookmarkStart w:id="81" w:name="_Toc413660663"/>
-      <w:bookmarkStart w:id="82" w:name="_Toc413660938"/>
-      <w:bookmarkEnd w:id="78"/>
+      <w:bookmarkStart w:id="82" w:name="_Toc413660663"/>
+      <w:bookmarkStart w:id="83" w:name="_Toc413660938"/>
       <w:bookmarkEnd w:id="79"/>
       <w:bookmarkEnd w:id="80"/>
+      <w:bookmarkEnd w:id="81"/>
     </w:p>
     <w:p>
       <w:pPr>
@@ -5516,7 +6975,7 @@
           <w:szCs w:val="20"/>
         </w:rPr>
       </w:pPr>
-      <w:bookmarkStart w:id="83" w:name="_Toc415228547"/>
+      <w:bookmarkStart w:id="84" w:name="_Toc415228547"/>
       <w:r>
         <w:rPr>
           <w:rFonts w:asciiTheme="minorHAnsi" w:hAnsiTheme="minorHAnsi"/>
@@ -5526,11 +6985,11 @@
         </w:rPr>
         <w:t>Outils d’installation, de maintenance … à prévoir</w:t>
       </w:r>
-      <w:bookmarkStart w:id="84" w:name="_Toc413660664"/>
-      <w:bookmarkStart w:id="85" w:name="_Toc413660939"/>
-      <w:bookmarkEnd w:id="81"/>
+      <w:bookmarkStart w:id="85" w:name="_Toc413660664"/>
+      <w:bookmarkStart w:id="86" w:name="_Toc413660939"/>
       <w:bookmarkEnd w:id="82"/>
       <w:bookmarkEnd w:id="83"/>
+      <w:bookmarkEnd w:id="84"/>
     </w:p>
     <w:p>
       <w:pPr>
@@ -5554,7 +7013,7 @@
           <w:szCs w:val="20"/>
         </w:rPr>
       </w:pPr>
-      <w:bookmarkStart w:id="86" w:name="_Toc415228548"/>
+      <w:bookmarkStart w:id="87" w:name="_Toc415228548"/>
       <w:r>
         <w:rPr>
           <w:rFonts w:asciiTheme="minorHAnsi" w:hAnsiTheme="minorHAnsi"/>
@@ -5564,11 +7023,11 @@
         </w:rPr>
         <w:t>Décomposition en modules, sous-ensembles</w:t>
       </w:r>
-      <w:bookmarkStart w:id="87" w:name="_Toc413660665"/>
-      <w:bookmarkStart w:id="88" w:name="_Toc413660940"/>
-      <w:bookmarkEnd w:id="84"/>
+      <w:bookmarkStart w:id="88" w:name="_Toc413660665"/>
+      <w:bookmarkStart w:id="89" w:name="_Toc413660940"/>
       <w:bookmarkEnd w:id="85"/>
       <w:bookmarkEnd w:id="86"/>
+      <w:bookmarkEnd w:id="87"/>
     </w:p>
     <w:p>
       <w:pPr>
@@ -5592,7 +7051,7 @@
           <w:szCs w:val="20"/>
         </w:rPr>
       </w:pPr>
-      <w:bookmarkStart w:id="89" w:name="_Toc415228549"/>
+      <w:bookmarkStart w:id="90" w:name="_Toc415228549"/>
       <w:r>
         <w:rPr>
           <w:rFonts w:asciiTheme="minorHAnsi" w:hAnsiTheme="minorHAnsi"/>
@@ -5602,9 +7061,9 @@
         </w:rPr>
         <w:t>Prévisions de fiabilité</w:t>
       </w:r>
-      <w:bookmarkEnd w:id="87"/>
       <w:bookmarkEnd w:id="88"/>
       <w:bookmarkEnd w:id="89"/>
+      <w:bookmarkEnd w:id="90"/>
       <w:r>
         <w:rPr>
           <w:rFonts w:asciiTheme="minorHAnsi" w:hAnsiTheme="minorHAnsi"/>
@@ -5632,8 +7091,6 @@
         </w:rPr>
         <w:t>Nous ne pouvons pas nous prononcer pour le moment.</w:t>
       </w:r>
-      <w:bookmarkStart w:id="90" w:name="_GoBack"/>
-      <w:bookmarkEnd w:id="90"/>
     </w:p>
     <w:p/>
     <w:p>
@@ -8830,7 +10287,7 @@
 </file>
 
 <file path=customXml/itemProps1.xml><?xml version="1.0" encoding="utf-8"?>
-<ds:datastoreItem xmlns:ds="http://schemas.openxmlformats.org/officeDocument/2006/customXml" ds:itemID="{D1C4FC89-E598-4A56-A1EB-63C9B940A668}">
+<ds:datastoreItem xmlns:ds="http://schemas.openxmlformats.org/officeDocument/2006/customXml" ds:itemID="{ADA0CA63-2AB8-43F1-B7CE-23AD14C9B244}">
   <ds:schemaRefs>
     <ds:schemaRef ds:uri="http://schemas.openxmlformats.org/officeDocument/2006/bibliography"/>
   </ds:schemaRefs>

</xml_diff>

<commit_message>
SUpression des derniers items en plus. On attends Ian, pour le WBS
</commit_message>
<xml_diff>
--- a/Projet S2/Cahier_des_charges_fonctionnel.docx
+++ b/Projet S2/Cahier_des_charges_fonctionnel.docx
@@ -1,14 +1,14 @@
 
 <file path=word/document.xml><?xml version="1.0" encoding="utf-8"?>
-<w:document xmlns:wpc="http://schemas.microsoft.com/office/word/2010/wordprocessingCanvas" xmlns:mc="http://schemas.openxmlformats.org/markup-compatibility/2006" xmlns:o="urn:schemas-microsoft-com:office:office" xmlns:r="http://schemas.openxmlformats.org/officeDocument/2006/relationships" xmlns:m="http://schemas.openxmlformats.org/officeDocument/2006/math" xmlns:v="urn:schemas-microsoft-com:vml" xmlns:wp14="http://schemas.microsoft.com/office/word/2010/wordprocessingDrawing" xmlns:wp="http://schemas.openxmlformats.org/drawingml/2006/wordprocessingDrawing" xmlns:w10="urn:schemas-microsoft-com:office:word" xmlns:w="http://schemas.openxmlformats.org/wordprocessingml/2006/main" xmlns:w14="http://schemas.microsoft.com/office/word/2010/wordml" xmlns:wpg="http://schemas.microsoft.com/office/word/2010/wordprocessingGroup" xmlns:wpi="http://schemas.microsoft.com/office/word/2010/wordprocessingInk" xmlns:wne="http://schemas.microsoft.com/office/word/2006/wordml" xmlns:wps="http://schemas.microsoft.com/office/word/2010/wordprocessingShape" mc:Ignorable="w14 wp14">
+<w:document xmlns:wpc="http://schemas.microsoft.com/office/word/2010/wordprocessingCanvas" xmlns:mc="http://schemas.openxmlformats.org/markup-compatibility/2006" xmlns:o="urn:schemas-microsoft-com:office:office" xmlns:r="http://schemas.openxmlformats.org/officeDocument/2006/relationships" xmlns:m="http://schemas.openxmlformats.org/officeDocument/2006/math" xmlns:v="urn:schemas-microsoft-com:vml" xmlns:wp14="http://schemas.microsoft.com/office/word/2010/wordprocessingDrawing" xmlns:wp="http://schemas.openxmlformats.org/drawingml/2006/wordprocessingDrawing" xmlns:w10="urn:schemas-microsoft-com:office:word" xmlns:w="http://schemas.openxmlformats.org/wordprocessingml/2006/main" xmlns:w14="http://schemas.microsoft.com/office/word/2010/wordml" xmlns:w15="http://schemas.microsoft.com/office/word/2012/wordml" xmlns:wpg="http://schemas.microsoft.com/office/word/2010/wordprocessingGroup" xmlns:wpi="http://schemas.microsoft.com/office/word/2010/wordprocessingInk" xmlns:wne="http://schemas.microsoft.com/office/word/2006/wordml" xmlns:wps="http://schemas.microsoft.com/office/word/2010/wordprocessingShape" mc:Ignorable="w14 w15 wp14">
   <w:body>
-    <w:bookmarkStart w:id="0" w:name="_Toc415228521"/>
-    <w:bookmarkStart w:id="1" w:name="_Toc414961899"/>
-    <w:bookmarkStart w:id="2" w:name="_Toc414355622"/>
     <w:p>
       <w:pPr>
         <w:pStyle w:val="TM1"/>
       </w:pPr>
+      <w:bookmarkStart w:id="0" w:name="_Toc415228521"/>
+      <w:bookmarkStart w:id="1" w:name="_Toc414355622"/>
+      <w:bookmarkStart w:id="2" w:name="_Toc414961899"/>
       <w:r>
         <w:rPr>
           <w:rFonts w:eastAsiaTheme="minorHAnsi" w:cstheme="minorBidi"/>
@@ -206,7 +206,7 @@
                               </w:rPr>
                               <w:tab/>
                             </w:r>
-                            <w:hyperlink r:id="rId9" w:history="1">
+                            <w:hyperlink r:id="rId8" w:history="1">
                               <w:r>
                                 <w:rPr>
                                   <w:rStyle w:val="Lienhypertexte"/>
@@ -226,24 +226,28 @@
                               <w:pStyle w:val="Paragraphedeliste"/>
                               <w:rPr>
                                 <w:color w:val="808080" w:themeColor="background1" w:themeShade="80"/>
+                                <w:lang w:val="en-US"/>
                               </w:rPr>
                             </w:pPr>
                             <w:r>
                               <w:rPr>
                                 <w:color w:val="808080" w:themeColor="background1" w:themeShade="80"/>
+                                <w:lang w:val="en-US"/>
                               </w:rPr>
                               <w:t>DECAMP Grégoire</w:t>
                             </w:r>
                             <w:r>
                               <w:rPr>
                                 <w:color w:val="808080" w:themeColor="background1" w:themeShade="80"/>
+                                <w:lang w:val="en-US"/>
                               </w:rPr>
                               <w:tab/>
                             </w:r>
-                            <w:hyperlink r:id="rId10" w:history="1">
+                            <w:hyperlink r:id="rId9" w:history="1">
                               <w:r>
                                 <w:rPr>
                                   <w:rStyle w:val="Lienhypertexte"/>
+                                  <w:lang w:val="en-US"/>
                                 </w:rPr>
                                 <w:t>gregoire.decamp@etu.univ-nantes.fr</w:t>
                               </w:r>
@@ -251,6 +255,7 @@
                             <w:r>
                               <w:rPr>
                                 <w:color w:val="808080" w:themeColor="background1" w:themeShade="80"/>
+                                <w:lang w:val="en-US"/>
                               </w:rPr>
                               <w:t xml:space="preserve"> </w:t>
                             </w:r>
@@ -280,7 +285,7 @@
                               </w:rPr>
                               <w:tab/>
                             </w:r>
-                            <w:hyperlink r:id="rId11" w:history="1">
+                            <w:hyperlink r:id="rId10" w:history="1">
                               <w:r>
                                 <w:rPr>
                                   <w:rStyle w:val="Lienhypertexte"/>
@@ -315,7 +320,7 @@
                               </w:rPr>
                               <w:tab/>
                             </w:r>
-                            <w:hyperlink r:id="rId12" w:history="1">
+                            <w:hyperlink r:id="rId11" w:history="1">
                               <w:r>
                                 <w:rPr>
                                   <w:rStyle w:val="Lienhypertexte"/>
@@ -389,7 +394,7 @@
                               </w:rPr>
                               <w:tab/>
                             </w:r>
-                            <w:hyperlink r:id="rId13" w:history="1">
+                            <w:hyperlink r:id="rId12" w:history="1">
                               <w:r>
                                 <w:rPr>
                                   <w:rStyle w:val="Lienhypertexte"/>
@@ -427,7 +432,7 @@
                               </w:rPr>
                               <w:tab/>
                             </w:r>
-                            <w:hyperlink r:id="rId14" w:history="1">
+                            <w:hyperlink r:id="rId13" w:history="1">
                               <w:r>
                                 <w:rPr>
                                   <w:rStyle w:val="Lienhypertexte"/>
@@ -456,7 +461,7 @@
           </mc:Choice>
           <mc:Fallback>
             <w:pict>
-              <v:shapetype id="_x0000_t202" coordsize="21600,21600" o:spt="202" path="m,l,21600r21600,l21600,xe">
+              <v:shapetype w14:anchorId="0AAB6A6F" id="_x0000_t202" coordsize="21600,21600" o:spt="202" path="m,l,21600r21600,l21600,xe">
                 <v:stroke joinstyle="miter"/>
                 <v:path gradientshapeok="t" o:connecttype="rect"/>
               </v:shapetype>
@@ -588,7 +593,7 @@
                         </w:rPr>
                         <w:tab/>
                       </w:r>
-                      <w:hyperlink r:id="rId15" w:history="1">
+                      <w:hyperlink r:id="rId14" w:history="1">
                         <w:r>
                           <w:rPr>
                             <w:rStyle w:val="Lienhypertexte"/>
@@ -608,24 +613,28 @@
                         <w:pStyle w:val="Paragraphedeliste"/>
                         <w:rPr>
                           <w:color w:val="808080" w:themeColor="background1" w:themeShade="80"/>
+                          <w:lang w:val="en-US"/>
                         </w:rPr>
                       </w:pPr>
                       <w:r>
                         <w:rPr>
                           <w:color w:val="808080" w:themeColor="background1" w:themeShade="80"/>
+                          <w:lang w:val="en-US"/>
                         </w:rPr>
                         <w:t>DECAMP Grégoire</w:t>
                       </w:r>
                       <w:r>
                         <w:rPr>
                           <w:color w:val="808080" w:themeColor="background1" w:themeShade="80"/>
+                          <w:lang w:val="en-US"/>
                         </w:rPr>
                         <w:tab/>
                       </w:r>
-                      <w:hyperlink r:id="rId16" w:history="1">
+                      <w:hyperlink r:id="rId15" w:history="1">
                         <w:r>
                           <w:rPr>
                             <w:rStyle w:val="Lienhypertexte"/>
+                            <w:lang w:val="en-US"/>
                           </w:rPr>
                           <w:t>gregoire.decamp@etu.univ-nantes.fr</w:t>
                         </w:r>
@@ -633,6 +642,7 @@
                       <w:r>
                         <w:rPr>
                           <w:color w:val="808080" w:themeColor="background1" w:themeShade="80"/>
+                          <w:lang w:val="en-US"/>
                         </w:rPr>
                         <w:t xml:space="preserve"> </w:t>
                       </w:r>
@@ -662,7 +672,7 @@
                         </w:rPr>
                         <w:tab/>
                       </w:r>
-                      <w:hyperlink r:id="rId17" w:history="1">
+                      <w:hyperlink r:id="rId16" w:history="1">
                         <w:r>
                           <w:rPr>
                             <w:rStyle w:val="Lienhypertexte"/>
@@ -697,7 +707,7 @@
                         </w:rPr>
                         <w:tab/>
                       </w:r>
-                      <w:hyperlink r:id="rId18" w:history="1">
+                      <w:hyperlink r:id="rId17" w:history="1">
                         <w:r>
                           <w:rPr>
                             <w:rStyle w:val="Lienhypertexte"/>
@@ -771,7 +781,7 @@
                         </w:rPr>
                         <w:tab/>
                       </w:r>
-                      <w:hyperlink r:id="rId19" w:history="1">
+                      <w:hyperlink r:id="rId18" w:history="1">
                         <w:r>
                           <w:rPr>
                             <w:rStyle w:val="Lienhypertexte"/>
@@ -809,7 +819,7 @@
                         </w:rPr>
                         <w:tab/>
                       </w:r>
-                      <w:hyperlink r:id="rId20" w:history="1">
+                      <w:hyperlink r:id="rId19" w:history="1">
                         <w:r>
                           <w:rPr>
                             <w:rStyle w:val="Lienhypertexte"/>
@@ -892,11 +902,6 @@
         <w:rPr>
           <w:rStyle w:val="Lienhypertexte"/>
         </w:rPr>
-      </w:r>
-      <w:r>
-        <w:rPr>
-          <w:rStyle w:val="Lienhypertexte"/>
-        </w:rPr>
         <w:fldChar w:fldCharType="separate"/>
       </w:r>
       <w:r>
@@ -3077,7 +3082,19 @@
           <w:rPr>
             <w:rStyle w:val="Lienhypertexte"/>
           </w:rPr>
-          <w:t>Prévisions de fiabilité</w:t>
+          <w:t>Prévis</w:t>
+        </w:r>
+        <w:r>
+          <w:rPr>
+            <w:rStyle w:val="Lienhypertexte"/>
+          </w:rPr>
+          <w:t>i</w:t>
+        </w:r>
+        <w:r>
+          <w:rPr>
+            <w:rStyle w:val="Lienhypertexte"/>
+          </w:rPr>
+          <w:t>ons de fiabilité</w:t>
         </w:r>
         <w:r>
           <w:rPr>
@@ -3235,15 +3252,7 @@
         <w:ind w:left="1224"/>
       </w:pPr>
       <w:r>
-        <w:t xml:space="preserve">Notre projet a pour but de développer un </w:t>
-      </w:r>
-      <w:proofErr w:type="spellStart"/>
-      <w:r>
-        <w:t>mastermind</w:t>
-      </w:r>
-      <w:proofErr w:type="spellEnd"/>
-      <w:r>
-        <w:t xml:space="preserve"> qui sera accessible à tous. Pour cela nous essayerons de faire une interface graphique qui conviendra aux jeunes mais aussi aux personnes plus âgées. Celle-ci sera aussi simple d’utilisation et correspondra aux attentes que l’on peut avoir dans le développement d’un tel jeu. De plus, nous rajouterons  de petits éléments qui rendront notre projet unique. Notre jeu comprendra une intelligence artificielle contre laquelle le joueur pourra jouer mais aussi un mode 1 contre 1 pour que deux joueurs distincts  puissent s’affronter. L’intelligence artificielle sera aussi capable de compter les points, de générer  des </w:t>
+        <w:t xml:space="preserve">Notre projet a pour but de développer un mastermind qui sera accessible à tous. Pour cela nous essayerons de faire une interface graphique qui conviendra aux jeunes mais aussi aux personnes plus âgées. Celle-ci sera aussi simple d’utilisation et correspondra aux attentes que l’on peut avoir dans le développement d’un tel jeu. De plus, nous rajouterons  de petits éléments qui rendront notre projet unique. Notre jeu comprendra une intelligence artificielle contre laquelle le joueur pourra jouer mais aussi un mode 1 contre 1 pour que deux joueurs distincts  puissent s’affronter. L’intelligence artificielle sera aussi capable de compter les points, de générer  des </w:t>
       </w:r>
       <w:r>
         <w:lastRenderedPageBreak/>
@@ -3372,15 +3381,7 @@
       <w:bookmarkStart w:id="21" w:name="_Toc413660637"/>
       <w:bookmarkStart w:id="22" w:name="_Toc413660911"/>
       <w:r>
-        <w:t xml:space="preserve">Nos études se résument au fonctionnement du jeu en lui-même, et à la résolution de sa complexité algorithmique. En effet, il nous semble intéressant, en plus du mode joueur contre joueur, de développer un IA de plus ou moins haut niveau. Nous nous sommes intéressés aux codes de déchiffrement et de cassage du Mastermind, comme celui proposé par </w:t>
-      </w:r>
-      <w:proofErr w:type="spellStart"/>
-      <w:r>
-        <w:t>Knuth</w:t>
-      </w:r>
-      <w:proofErr w:type="spellEnd"/>
-      <w:r>
-        <w:t>, qui permettent de mieux appréhender les enjeux et la complexité du jeu en lui-même.</w:t>
+        <w:t>Nos études se résument au fonctionnement du jeu en lui-même, et à la résolution de sa complexité algorithmique. En effet, il nous semble intéressant, en plus du mode joueur contre joueur, de développer un IA de plus ou moins haut niveau. Nous nous sommes intéressés aux codes de déchiffrement et de cassage du Mastermind, comme celui proposé par Knuth, qui permettent de mieux appréhender les enjeux et la complexité du jeu en lui-même.</w:t>
       </w:r>
     </w:p>
     <w:p>
@@ -3417,15 +3418,7 @@
         <w:ind w:left="1224" w:firstLine="192"/>
       </w:pPr>
       <w:r>
-        <w:t>Nous avons étudié les moyens de rendre le jeu modulable tant dans son « </w:t>
-      </w:r>
-      <w:proofErr w:type="spellStart"/>
-      <w:r>
-        <w:t>gameplay</w:t>
-      </w:r>
-      <w:proofErr w:type="spellEnd"/>
-      <w:r>
-        <w:t> » (difficulté) que dans sa construction (pattern). Ainsi, nous nous sommes informé sur le pattern Modèle-Vue-Contrôleur, qui nous semble une bonne option dans le développement d’un code objet modulable. Ensuite, pour les perspective d’IHM, une librairie proposé sur Internet, et compatible avec Java nous as interpellé.</w:t>
+        <w:t>Nous avons étudié les moyens de rendre le jeu modulable tant dans son « gameplay » (difficulté) que dans sa construction (pattern). Ainsi, nous nous sommes informé sur le pattern Modèle-Vue-Contrôleur, qui nous semble une bonne option dans le développement d’un code objet modulable. Ensuite, pour les perspective d’IHM, une librairie proposé sur Internet, et compatible avec Java nous as interpellé.</w:t>
       </w:r>
       <w:bookmarkStart w:id="24" w:name="_Toc413660638"/>
       <w:bookmarkStart w:id="25" w:name="_Toc413660912"/>
@@ -3532,15 +3525,7 @@
         <w:t xml:space="preserve">tiel, d’où </w:t>
       </w:r>
       <w:r>
-        <w:t xml:space="preserve">l’utilisation d’un dépôt </w:t>
-      </w:r>
-      <w:proofErr w:type="spellStart"/>
-      <w:r>
-        <w:t>Svn</w:t>
-      </w:r>
-      <w:proofErr w:type="spellEnd"/>
-      <w:r>
-        <w:t>, qui permet de garder privé toutes les sources de notre projet. A part cela, notre projet n’as pas lui d’être entouré d’un secret trop épais, il ne représente pas une technologie ou une nouveauté qui puisse être convoitée par d’autre entreprise. Il n’empêche que des précautions seront à prendre quand a la diffusion des sources, surtout si le programme est en Java.</w:t>
+        <w:t>l’utilisation d’un dépôt Svn, qui permet de garder privé toutes les sources de notre projet. A part cela, notre projet n’as pas lui d’être entouré d’un secret trop épais, il ne représente pas une technologie ou une nouveauté qui puisse être convoitée par d’autre entreprise. Il n’empêche que des précautions seront à prendre quand a la diffusion des sources, surtout si le programme est en Java.</w:t>
       </w:r>
     </w:p>
     <w:p>
@@ -5275,13 +5260,10 @@
         </w:rPr>
         <w:t>Jalon : date à laquelle la fonction doit être livrée.</w:t>
       </w:r>
-    </w:p>
-    <w:p>
-      <w:pPr>
-        <w:pStyle w:val="Sansinterligne"/>
-        <w:ind w:left="1224"/>
-        <w:jc w:val="both"/>
-      </w:pPr>
+      <w:bookmarkStart w:id="64" w:name="_Toc413660658"/>
+      <w:bookmarkStart w:id="65" w:name="_Toc413660933"/>
+      <w:bookmarkEnd w:id="62"/>
+      <w:bookmarkEnd w:id="63"/>
     </w:p>
     <w:p>
       <w:pPr>
@@ -5297,7 +5279,7 @@
           <w:szCs w:val="20"/>
         </w:rPr>
       </w:pPr>
-      <w:bookmarkStart w:id="64" w:name="_Toc415228541"/>
+      <w:bookmarkStart w:id="66" w:name="_Toc415228542"/>
       <w:r>
         <w:rPr>
           <w:rFonts w:asciiTheme="minorHAnsi" w:hAnsiTheme="minorHAnsi"/>
@@ -5305,1472 +5287,66 @@
           <w:sz w:val="20"/>
           <w:szCs w:val="20"/>
         </w:rPr>
-        <w:t>Niveau atteint pour chaque critère d’appréciation de cette fonction et modalités de contrôle</w:t>
-      </w:r>
-      <w:bookmarkStart w:id="65" w:name="_Toc413660658"/>
-      <w:bookmarkStart w:id="66" w:name="_Toc413660933"/>
-      <w:bookmarkEnd w:id="62"/>
-      <w:bookmarkEnd w:id="63"/>
+        <w:t>Part du prix attribué à chaque fonction</w:t>
+      </w:r>
+      <w:bookmarkStart w:id="67" w:name="_Toc413660659"/>
+      <w:bookmarkStart w:id="68" w:name="_Toc413660934"/>
       <w:bookmarkEnd w:id="64"/>
-    </w:p>
-    <w:tbl>
-      <w:tblPr>
-        <w:tblStyle w:val="Grilledutableau"/>
-        <w:tblpPr w:leftFromText="141" w:rightFromText="141" w:vertAnchor="text" w:horzAnchor="page" w:tblpX="1959" w:tblpY="187"/>
-        <w:tblW w:w="9606" w:type="dxa"/>
-        <w:tblLook w:val="04A0" w:firstRow="1" w:lastRow="0" w:firstColumn="1" w:lastColumn="0" w:noHBand="0" w:noVBand="1"/>
-      </w:tblPr>
-      <w:tblGrid>
-        <w:gridCol w:w="3837"/>
-        <w:gridCol w:w="2657"/>
-        <w:gridCol w:w="3112"/>
-      </w:tblGrid>
-      <w:tr>
-        <w:trPr>
-          <w:trHeight w:val="680"/>
-        </w:trPr>
-        <w:tc>
-          <w:tcPr>
-            <w:tcW w:w="3837" w:type="dxa"/>
-            <w:tcBorders>
-              <w:top w:val="single" w:sz="4" w:space="0" w:color="auto"/>
-              <w:left w:val="single" w:sz="4" w:space="0" w:color="auto"/>
-              <w:bottom w:val="single" w:sz="4" w:space="0" w:color="auto"/>
-              <w:right w:val="single" w:sz="4" w:space="0" w:color="auto"/>
-            </w:tcBorders>
-            <w:shd w:val="clear" w:color="auto" w:fill="A6A6A6" w:themeFill="background1" w:themeFillShade="A6"/>
-            <w:vAlign w:val="center"/>
-            <w:hideMark/>
-          </w:tcPr>
-          <w:p>
-            <w:pPr>
-              <w:pStyle w:val="Paragraphedeliste"/>
-              <w:numPr>
-                <w:ilvl w:val="0"/>
-                <w:numId w:val="8"/>
-              </w:numPr>
-              <w:jc w:val="center"/>
-              <w:rPr>
-                <w:b/>
-                <w:sz w:val="24"/>
-                <w:szCs w:val="24"/>
-              </w:rPr>
-            </w:pPr>
-            <w:r>
-              <w:rPr>
-                <w:b/>
-                <w:sz w:val="24"/>
-                <w:szCs w:val="24"/>
-              </w:rPr>
-              <w:t>Fonction</w:t>
-            </w:r>
-          </w:p>
-        </w:tc>
-        <w:tc>
-          <w:tcPr>
-            <w:tcW w:w="2657" w:type="dxa"/>
-            <w:tcBorders>
-              <w:top w:val="single" w:sz="4" w:space="0" w:color="auto"/>
-              <w:left w:val="single" w:sz="4" w:space="0" w:color="auto"/>
-              <w:bottom w:val="single" w:sz="4" w:space="0" w:color="auto"/>
-              <w:right w:val="single" w:sz="4" w:space="0" w:color="auto"/>
-            </w:tcBorders>
-            <w:shd w:val="clear" w:color="auto" w:fill="A6A6A6" w:themeFill="background1" w:themeFillShade="A6"/>
-            <w:vAlign w:val="center"/>
-            <w:hideMark/>
-          </w:tcPr>
-          <w:p>
-            <w:pPr>
-              <w:jc w:val="center"/>
-              <w:rPr>
-                <w:b/>
-                <w:sz w:val="24"/>
-                <w:szCs w:val="24"/>
-              </w:rPr>
-            </w:pPr>
-            <w:r>
-              <w:rPr>
-                <w:b/>
-                <w:sz w:val="24"/>
-                <w:szCs w:val="24"/>
-              </w:rPr>
-              <w:t>Critères d’appréciation</w:t>
-            </w:r>
-          </w:p>
-        </w:tc>
-        <w:tc>
-          <w:tcPr>
-            <w:tcW w:w="3112" w:type="dxa"/>
-            <w:tcBorders>
-              <w:top w:val="single" w:sz="4" w:space="0" w:color="auto"/>
-              <w:left w:val="single" w:sz="4" w:space="0" w:color="auto"/>
-              <w:bottom w:val="single" w:sz="4" w:space="0" w:color="auto"/>
-              <w:right w:val="single" w:sz="4" w:space="0" w:color="auto"/>
-            </w:tcBorders>
-            <w:shd w:val="clear" w:color="auto" w:fill="A6A6A6" w:themeFill="background1" w:themeFillShade="A6"/>
-            <w:vAlign w:val="center"/>
-            <w:hideMark/>
-          </w:tcPr>
-          <w:p>
-            <w:pPr>
-              <w:jc w:val="center"/>
-              <w:rPr>
-                <w:b/>
-                <w:sz w:val="24"/>
-                <w:szCs w:val="24"/>
-              </w:rPr>
-            </w:pPr>
-            <w:r>
-              <w:rPr>
-                <w:b/>
-                <w:sz w:val="24"/>
-                <w:szCs w:val="24"/>
-              </w:rPr>
-              <w:t>Modalités de contrôle</w:t>
-            </w:r>
-            <w:bookmarkStart w:id="67" w:name="_GoBack"/>
-            <w:bookmarkEnd w:id="67"/>
-          </w:p>
-        </w:tc>
-      </w:tr>
-      <w:tr>
-        <w:trPr>
-          <w:gridAfter w:val="2"/>
-          <w:wAfter w:w="5769" w:type="dxa"/>
-          <w:trHeight w:val="310"/>
-        </w:trPr>
-        <w:tc>
-          <w:tcPr>
-            <w:tcW w:w="3837" w:type="dxa"/>
-            <w:tcBorders>
-              <w:top w:val="single" w:sz="4" w:space="0" w:color="auto"/>
-              <w:left w:val="single" w:sz="4" w:space="0" w:color="auto"/>
-              <w:bottom w:val="single" w:sz="4" w:space="0" w:color="auto"/>
-              <w:right w:val="single" w:sz="4" w:space="0" w:color="auto"/>
-            </w:tcBorders>
-            <w:vAlign w:val="center"/>
-            <w:hideMark/>
-          </w:tcPr>
-          <w:p>
-            <w:pPr>
-              <w:pStyle w:val="Titre3"/>
-              <w:jc w:val="center"/>
-              <w:outlineLvl w:val="2"/>
-              <w:rPr>
-                <w:rFonts w:asciiTheme="minorHAnsi" w:hAnsiTheme="minorHAnsi"/>
-                <w:b/>
-                <w:color w:val="4F81BD" w:themeColor="accent1"/>
-                <w:sz w:val="24"/>
-                <w:szCs w:val="24"/>
-              </w:rPr>
-            </w:pPr>
-            <w:r>
-              <w:rPr>
-                <w:rFonts w:asciiTheme="minorHAnsi" w:hAnsiTheme="minorHAnsi"/>
-                <w:b/>
-                <w:color w:val="4F81BD" w:themeColor="accent1"/>
-                <w:sz w:val="24"/>
-                <w:szCs w:val="24"/>
-              </w:rPr>
-              <w:t>Fonctions Principales</w:t>
-            </w:r>
-          </w:p>
-        </w:tc>
-      </w:tr>
-      <w:tr>
-        <w:trPr>
-          <w:trHeight w:val="1845"/>
-        </w:trPr>
-        <w:tc>
-          <w:tcPr>
-            <w:tcW w:w="3837" w:type="dxa"/>
-            <w:tcBorders>
-              <w:top w:val="single" w:sz="4" w:space="0" w:color="auto"/>
-              <w:left w:val="single" w:sz="4" w:space="0" w:color="auto"/>
-              <w:bottom w:val="single" w:sz="4" w:space="0" w:color="auto"/>
-              <w:right w:val="single" w:sz="4" w:space="0" w:color="auto"/>
-            </w:tcBorders>
-            <w:shd w:val="clear" w:color="auto" w:fill="DBE5F1" w:themeFill="accent1" w:themeFillTint="33"/>
-            <w:vAlign w:val="center"/>
-            <w:hideMark/>
-          </w:tcPr>
-          <w:p>
-            <w:r>
-              <w:rPr>
-                <w:b/>
-                <w:color w:val="4F81BD" w:themeColor="accent1"/>
-              </w:rPr>
-              <w:t>FP1</w:t>
-            </w:r>
-            <w:r>
-              <w:rPr>
-                <w:color w:val="4F81BD" w:themeColor="accent1"/>
-              </w:rPr>
-              <w:t> </w:t>
-            </w:r>
-            <w:r>
-              <w:t>: Paramétrage partie.</w:t>
-            </w:r>
-          </w:p>
-        </w:tc>
-        <w:tc>
-          <w:tcPr>
-            <w:tcW w:w="2657" w:type="dxa"/>
-            <w:tcBorders>
-              <w:top w:val="single" w:sz="4" w:space="0" w:color="auto"/>
-              <w:left w:val="single" w:sz="4" w:space="0" w:color="auto"/>
-              <w:bottom w:val="single" w:sz="4" w:space="0" w:color="auto"/>
-              <w:right w:val="single" w:sz="4" w:space="0" w:color="auto"/>
-            </w:tcBorders>
-            <w:shd w:val="clear" w:color="auto" w:fill="DBE5F1" w:themeFill="accent1" w:themeFillTint="33"/>
-            <w:vAlign w:val="center"/>
-            <w:hideMark/>
-          </w:tcPr>
-          <w:p>
-            <w:r>
-              <w:t>- Choix de la couleur des pions.</w:t>
-            </w:r>
-          </w:p>
-          <w:p>
-            <w:r>
-              <w:t>- Nombres d’essais.</w:t>
-            </w:r>
-          </w:p>
-          <w:p>
-            <w:r>
-              <w:t>- Nombre de pions de la combinaison secrète.</w:t>
-            </w:r>
-          </w:p>
-          <w:p>
-            <w:r>
-              <w:t>- Possibilité de réutiliser une même couleur.</w:t>
-            </w:r>
-          </w:p>
-        </w:tc>
-        <w:tc>
-          <w:tcPr>
-            <w:tcW w:w="3112" w:type="dxa"/>
-            <w:tcBorders>
-              <w:top w:val="single" w:sz="4" w:space="0" w:color="auto"/>
-              <w:left w:val="single" w:sz="4" w:space="0" w:color="auto"/>
-              <w:bottom w:val="single" w:sz="4" w:space="0" w:color="auto"/>
-              <w:right w:val="single" w:sz="4" w:space="0" w:color="auto"/>
-            </w:tcBorders>
-            <w:shd w:val="clear" w:color="auto" w:fill="DBE5F1" w:themeFill="accent1" w:themeFillTint="33"/>
-            <w:vAlign w:val="center"/>
-          </w:tcPr>
-          <w:p>
-            <w:r>
-              <w:t>- Minimum 6 couleurs,</w:t>
-            </w:r>
-          </w:p>
-          <w:p>
-            <w:r>
-              <w:t>maximum 8 couleurs.</w:t>
-            </w:r>
-          </w:p>
-          <w:p>
-            <w:r>
-              <w:t>- Minimum 10 d’essais et 15 max.</w:t>
-            </w:r>
-          </w:p>
-          <w:p>
-            <w:r>
-              <w:t>- Minimum 4 pions dans la combinaison secrète, Max 6 couleurs.</w:t>
-            </w:r>
-          </w:p>
-          <w:p>
-            <w:r>
-              <w:t>- La combinaison secrète peut avoir ou non plusieurs fois la même couleur.</w:t>
-            </w:r>
-          </w:p>
-          <w:p/>
-        </w:tc>
-      </w:tr>
-      <w:tr>
-        <w:tc>
-          <w:tcPr>
-            <w:tcW w:w="3837" w:type="dxa"/>
-            <w:tcBorders>
-              <w:top w:val="single" w:sz="4" w:space="0" w:color="auto"/>
-              <w:left w:val="single" w:sz="4" w:space="0" w:color="auto"/>
-              <w:bottom w:val="single" w:sz="4" w:space="0" w:color="auto"/>
-              <w:right w:val="single" w:sz="4" w:space="0" w:color="auto"/>
-            </w:tcBorders>
-            <w:shd w:val="clear" w:color="auto" w:fill="DBE5F1" w:themeFill="accent1" w:themeFillTint="33"/>
-            <w:vAlign w:val="center"/>
-            <w:hideMark/>
-          </w:tcPr>
-          <w:p>
-            <w:r>
-              <w:rPr>
-                <w:b/>
-                <w:color w:val="4F81BD" w:themeColor="accent1"/>
-              </w:rPr>
-              <w:t>FP2</w:t>
-            </w:r>
-            <w:r>
-              <w:t> : Création de combinaison secrète.</w:t>
-            </w:r>
-          </w:p>
-        </w:tc>
-        <w:tc>
-          <w:tcPr>
-            <w:tcW w:w="2657" w:type="dxa"/>
-            <w:tcBorders>
-              <w:top w:val="single" w:sz="4" w:space="0" w:color="auto"/>
-              <w:left w:val="single" w:sz="4" w:space="0" w:color="auto"/>
-              <w:bottom w:val="single" w:sz="4" w:space="0" w:color="auto"/>
-              <w:right w:val="single" w:sz="4" w:space="0" w:color="auto"/>
-            </w:tcBorders>
-            <w:shd w:val="clear" w:color="auto" w:fill="DBE5F1" w:themeFill="accent1" w:themeFillTint="33"/>
-            <w:vAlign w:val="center"/>
-            <w:hideMark/>
-          </w:tcPr>
-          <w:p>
-            <w:r>
-              <w:t>- L’utilisateur doit choisir le nombre de pions définis préalablement.</w:t>
-            </w:r>
-          </w:p>
-          <w:p>
-            <w:r>
-              <w:t>- L’utilisateur a le choix dans les couleurs disponibles.</w:t>
-            </w:r>
-          </w:p>
-        </w:tc>
-        <w:tc>
-          <w:tcPr>
-            <w:tcW w:w="3112" w:type="dxa"/>
-            <w:tcBorders>
-              <w:top w:val="single" w:sz="4" w:space="0" w:color="auto"/>
-              <w:left w:val="single" w:sz="4" w:space="0" w:color="auto"/>
-              <w:bottom w:val="single" w:sz="4" w:space="0" w:color="auto"/>
-              <w:right w:val="single" w:sz="4" w:space="0" w:color="auto"/>
-            </w:tcBorders>
-            <w:shd w:val="clear" w:color="auto" w:fill="DBE5F1" w:themeFill="accent1" w:themeFillTint="33"/>
-            <w:vAlign w:val="center"/>
-            <w:hideMark/>
-          </w:tcPr>
-          <w:p>
-            <w:r>
-              <w:t>- Le nombre de pions dans les combinaisons est égale au nombre de pions choisie préalablement.</w:t>
-            </w:r>
-          </w:p>
-          <w:p>
-            <w:r>
-              <w:t>- Seuls les couleurs disponibles sont utilisés.</w:t>
-            </w:r>
-          </w:p>
-        </w:tc>
-      </w:tr>
-      <w:tr>
-        <w:tc>
-          <w:tcPr>
-            <w:tcW w:w="3837" w:type="dxa"/>
-            <w:tcBorders>
-              <w:top w:val="single" w:sz="4" w:space="0" w:color="auto"/>
-              <w:left w:val="single" w:sz="4" w:space="0" w:color="auto"/>
-              <w:bottom w:val="single" w:sz="4" w:space="0" w:color="auto"/>
-              <w:right w:val="single" w:sz="4" w:space="0" w:color="auto"/>
-            </w:tcBorders>
-            <w:shd w:val="clear" w:color="auto" w:fill="DBE5F1" w:themeFill="accent1" w:themeFillTint="33"/>
-            <w:vAlign w:val="center"/>
-            <w:hideMark/>
-          </w:tcPr>
-          <w:p>
-            <w:r>
-              <w:rPr>
-                <w:b/>
-                <w:color w:val="4F81BD" w:themeColor="accent1"/>
-              </w:rPr>
-              <w:t>FP3</w:t>
-            </w:r>
-            <w:r>
-              <w:t> : Proposition et validation de la solution.</w:t>
-            </w:r>
-          </w:p>
-        </w:tc>
-        <w:tc>
-          <w:tcPr>
-            <w:tcW w:w="2657" w:type="dxa"/>
-            <w:tcBorders>
-              <w:top w:val="single" w:sz="4" w:space="0" w:color="auto"/>
-              <w:left w:val="single" w:sz="4" w:space="0" w:color="auto"/>
-              <w:bottom w:val="single" w:sz="4" w:space="0" w:color="auto"/>
-              <w:right w:val="single" w:sz="4" w:space="0" w:color="auto"/>
-            </w:tcBorders>
-            <w:shd w:val="clear" w:color="auto" w:fill="DBE5F1" w:themeFill="accent1" w:themeFillTint="33"/>
-            <w:vAlign w:val="center"/>
-          </w:tcPr>
-          <w:p>
-            <w:r>
-              <w:t>- L’utilisateur doit pouvoir construire une solution ayant le bon nombre de pions et utilisant les couleurs associés à la partie.</w:t>
-            </w:r>
-          </w:p>
-          <w:p>
-            <w:r>
-              <w:t xml:space="preserve">- Le joueur doit pouvoir </w:t>
-            </w:r>
-            <w:r>
-              <w:lastRenderedPageBreak/>
-              <w:t>soumettre sa combinaison pour la comparer avec la combinaison secrète.</w:t>
-            </w:r>
-          </w:p>
-          <w:p/>
-        </w:tc>
-        <w:tc>
-          <w:tcPr>
-            <w:tcW w:w="3112" w:type="dxa"/>
-            <w:tcBorders>
-              <w:top w:val="single" w:sz="4" w:space="0" w:color="auto"/>
-              <w:left w:val="single" w:sz="4" w:space="0" w:color="auto"/>
-              <w:bottom w:val="single" w:sz="4" w:space="0" w:color="auto"/>
-              <w:right w:val="single" w:sz="4" w:space="0" w:color="auto"/>
-            </w:tcBorders>
-            <w:shd w:val="clear" w:color="auto" w:fill="DBE5F1" w:themeFill="accent1" w:themeFillTint="33"/>
-            <w:vAlign w:val="center"/>
-          </w:tcPr>
-          <w:p>
-            <w:r>
-              <w:lastRenderedPageBreak/>
-              <w:t>- La solution doit être en format comparable à la combinaison secrète.</w:t>
-            </w:r>
-          </w:p>
-          <w:p>
-            <w:r>
-              <w:t>- Le joueur doit connaître les pions de bonnes couleurs bien placés.</w:t>
-            </w:r>
-          </w:p>
-          <w:p>
-            <w:r>
-              <w:t xml:space="preserve">- Le joueur doit connaître les </w:t>
-            </w:r>
-            <w:r>
-              <w:lastRenderedPageBreak/>
-              <w:t>pions de bonnes couleurs mal placés.</w:t>
-            </w:r>
-          </w:p>
-          <w:p/>
-        </w:tc>
-      </w:tr>
-    </w:tbl>
-    <w:p>
-      <w:pPr>
-        <w:rPr>
-          <w:rFonts w:eastAsiaTheme="majorEastAsia" w:cstheme="majorBidi"/>
-        </w:rPr>
-      </w:pPr>
-    </w:p>
-    <w:tbl>
-      <w:tblPr>
-        <w:tblStyle w:val="Grilledutableau"/>
-        <w:tblpPr w:leftFromText="141" w:rightFromText="141" w:vertAnchor="text" w:horzAnchor="page" w:tblpX="2078" w:tblpY="119"/>
-        <w:tblW w:w="9288" w:type="dxa"/>
-        <w:tblLook w:val="04A0" w:firstRow="1" w:lastRow="0" w:firstColumn="1" w:lastColumn="0" w:noHBand="0" w:noVBand="1"/>
-      </w:tblPr>
-      <w:tblGrid>
-        <w:gridCol w:w="3519"/>
-        <w:gridCol w:w="2657"/>
-        <w:gridCol w:w="3112"/>
-      </w:tblGrid>
-      <w:tr>
-        <w:trPr>
-          <w:gridAfter w:val="2"/>
-          <w:wAfter w:w="5769" w:type="dxa"/>
-        </w:trPr>
-        <w:tc>
-          <w:tcPr>
-            <w:tcW w:w="3519" w:type="dxa"/>
-            <w:tcBorders>
-              <w:top w:val="single" w:sz="4" w:space="0" w:color="auto"/>
-              <w:left w:val="single" w:sz="4" w:space="0" w:color="auto"/>
-              <w:bottom w:val="single" w:sz="4" w:space="0" w:color="auto"/>
-              <w:right w:val="single" w:sz="4" w:space="0" w:color="auto"/>
-            </w:tcBorders>
-            <w:vAlign w:val="center"/>
-            <w:hideMark/>
-          </w:tcPr>
-          <w:p>
-            <w:pPr>
-              <w:pStyle w:val="Titre3"/>
-              <w:jc w:val="center"/>
-              <w:outlineLvl w:val="2"/>
-              <w:rPr>
-                <w:rFonts w:asciiTheme="minorHAnsi" w:hAnsiTheme="minorHAnsi"/>
-                <w:b/>
-                <w:color w:val="C0504D" w:themeColor="accent2"/>
-                <w:sz w:val="24"/>
-                <w:szCs w:val="24"/>
-              </w:rPr>
-            </w:pPr>
-            <w:r>
-              <w:rPr>
-                <w:bCs w:val="0"/>
-              </w:rPr>
-              <w:br w:type="page"/>
-            </w:r>
-            <w:r>
-              <w:rPr>
-                <w:rFonts w:asciiTheme="minorHAnsi" w:hAnsiTheme="minorHAnsi"/>
-                <w:b/>
-                <w:color w:val="C0504D" w:themeColor="accent2"/>
-                <w:sz w:val="24"/>
-                <w:szCs w:val="24"/>
-              </w:rPr>
-              <w:t>Fonctions Complémentaires</w:t>
-            </w:r>
-          </w:p>
-        </w:tc>
-      </w:tr>
-      <w:tr>
-        <w:tc>
-          <w:tcPr>
-            <w:tcW w:w="3519" w:type="dxa"/>
-            <w:tcBorders>
-              <w:top w:val="single" w:sz="4" w:space="0" w:color="auto"/>
-              <w:left w:val="single" w:sz="4" w:space="0" w:color="auto"/>
-              <w:bottom w:val="single" w:sz="4" w:space="0" w:color="auto"/>
-              <w:right w:val="single" w:sz="4" w:space="0" w:color="auto"/>
-            </w:tcBorders>
-            <w:shd w:val="clear" w:color="auto" w:fill="F2DBDB" w:themeFill="accent2" w:themeFillTint="33"/>
-            <w:vAlign w:val="center"/>
-            <w:hideMark/>
-          </w:tcPr>
-          <w:p>
-            <w:pPr>
-              <w:rPr>
-                <w:sz w:val="20"/>
-                <w:szCs w:val="20"/>
-              </w:rPr>
-            </w:pPr>
-            <w:r>
-              <w:rPr>
-                <w:b/>
-                <w:color w:val="C0504D" w:themeColor="accent2"/>
-                <w:sz w:val="20"/>
-                <w:szCs w:val="20"/>
-              </w:rPr>
-              <w:t>FC1</w:t>
-            </w:r>
-            <w:r>
-              <w:rPr>
-                <w:color w:val="C0504D" w:themeColor="accent2"/>
-                <w:sz w:val="20"/>
-                <w:szCs w:val="20"/>
-              </w:rPr>
-              <w:t> </w:t>
-            </w:r>
-            <w:r>
-              <w:rPr>
-                <w:sz w:val="20"/>
-                <w:szCs w:val="20"/>
-              </w:rPr>
-              <w:t>: Fenêtre graphique de partie.</w:t>
-            </w:r>
-          </w:p>
-        </w:tc>
-        <w:tc>
-          <w:tcPr>
-            <w:tcW w:w="2657" w:type="dxa"/>
-            <w:tcBorders>
-              <w:top w:val="single" w:sz="4" w:space="0" w:color="auto"/>
-              <w:left w:val="single" w:sz="4" w:space="0" w:color="auto"/>
-              <w:bottom w:val="single" w:sz="4" w:space="0" w:color="auto"/>
-              <w:right w:val="single" w:sz="4" w:space="0" w:color="auto"/>
-            </w:tcBorders>
-            <w:shd w:val="clear" w:color="auto" w:fill="F2DBDB" w:themeFill="accent2" w:themeFillTint="33"/>
-            <w:vAlign w:val="center"/>
-            <w:hideMark/>
-          </w:tcPr>
-          <w:p>
-            <w:pPr>
-              <w:rPr>
-                <w:sz w:val="20"/>
-                <w:szCs w:val="20"/>
-              </w:rPr>
-            </w:pPr>
-            <w:r>
-              <w:rPr>
-                <w:sz w:val="20"/>
-                <w:szCs w:val="20"/>
-              </w:rPr>
-              <w:t>- Une fenêtre graphique s’affiche pour modéliser la partie en cours.</w:t>
-            </w:r>
-          </w:p>
-          <w:p>
-            <w:pPr>
-              <w:rPr>
-                <w:sz w:val="20"/>
-                <w:szCs w:val="20"/>
-              </w:rPr>
-            </w:pPr>
-            <w:r>
-              <w:rPr>
-                <w:sz w:val="20"/>
-                <w:szCs w:val="20"/>
-              </w:rPr>
-              <w:t>- La combinaison secrète doit pouvoir être occultée. - La proposition doit être visible et modifiable à partir de cette fenêtre.</w:t>
-            </w:r>
-          </w:p>
-          <w:p>
-            <w:pPr>
-              <w:rPr>
-                <w:sz w:val="20"/>
-                <w:szCs w:val="20"/>
-              </w:rPr>
-            </w:pPr>
-            <w:r>
-              <w:rPr>
-                <w:sz w:val="20"/>
-                <w:szCs w:val="20"/>
-              </w:rPr>
-              <w:t>- Le joueur doit pouvoir savoir combien d’essai il a effectué.</w:t>
-            </w:r>
-          </w:p>
-        </w:tc>
-        <w:tc>
-          <w:tcPr>
-            <w:tcW w:w="3112" w:type="dxa"/>
-            <w:tcBorders>
-              <w:top w:val="single" w:sz="4" w:space="0" w:color="auto"/>
-              <w:left w:val="single" w:sz="4" w:space="0" w:color="auto"/>
-              <w:bottom w:val="single" w:sz="4" w:space="0" w:color="auto"/>
-              <w:right w:val="single" w:sz="4" w:space="0" w:color="auto"/>
-            </w:tcBorders>
-            <w:shd w:val="clear" w:color="auto" w:fill="F2DBDB" w:themeFill="accent2" w:themeFillTint="33"/>
-            <w:vAlign w:val="center"/>
-          </w:tcPr>
-          <w:p>
-            <w:pPr>
-              <w:rPr>
-                <w:sz w:val="20"/>
-                <w:szCs w:val="20"/>
-              </w:rPr>
-            </w:pPr>
-            <w:r>
-              <w:rPr>
-                <w:sz w:val="20"/>
-                <w:szCs w:val="20"/>
-              </w:rPr>
-              <w:t>- La fenêtre doit afficher les solutions.</w:t>
-            </w:r>
-          </w:p>
-          <w:p>
-            <w:pPr>
-              <w:rPr>
-                <w:sz w:val="20"/>
-                <w:szCs w:val="20"/>
-              </w:rPr>
-            </w:pPr>
-            <w:r>
-              <w:rPr>
-                <w:sz w:val="20"/>
-                <w:szCs w:val="20"/>
-              </w:rPr>
-              <w:t>- La combinaison secrète n’est pas visible.</w:t>
-            </w:r>
-          </w:p>
-          <w:p>
-            <w:pPr>
-              <w:rPr>
-                <w:sz w:val="20"/>
-                <w:szCs w:val="20"/>
-              </w:rPr>
-            </w:pPr>
-            <w:r>
-              <w:rPr>
-                <w:sz w:val="20"/>
-                <w:szCs w:val="20"/>
-              </w:rPr>
-              <w:t>- La composition de la proposition ce fait via l’interface graphique.</w:t>
-            </w:r>
-          </w:p>
-          <w:p>
-            <w:pPr>
-              <w:rPr>
-                <w:sz w:val="20"/>
-                <w:szCs w:val="20"/>
-              </w:rPr>
-            </w:pPr>
-            <w:r>
-              <w:rPr>
-                <w:sz w:val="20"/>
-                <w:szCs w:val="20"/>
-              </w:rPr>
-              <w:t>- Le nombre d’essai est affiché (explicitement ou implicitement).</w:t>
-            </w:r>
-          </w:p>
-        </w:tc>
-      </w:tr>
-      <w:tr>
-        <w:tc>
-          <w:tcPr>
-            <w:tcW w:w="3519" w:type="dxa"/>
-            <w:tcBorders>
-              <w:top w:val="single" w:sz="4" w:space="0" w:color="auto"/>
-              <w:left w:val="single" w:sz="4" w:space="0" w:color="auto"/>
-              <w:bottom w:val="single" w:sz="4" w:space="0" w:color="auto"/>
-              <w:right w:val="single" w:sz="4" w:space="0" w:color="auto"/>
-            </w:tcBorders>
-            <w:shd w:val="clear" w:color="auto" w:fill="F2DBDB" w:themeFill="accent2" w:themeFillTint="33"/>
-            <w:vAlign w:val="center"/>
-            <w:hideMark/>
-          </w:tcPr>
-          <w:p>
-            <w:pPr>
-              <w:rPr>
-                <w:sz w:val="20"/>
-                <w:szCs w:val="20"/>
-              </w:rPr>
-            </w:pPr>
-            <w:r>
-              <w:rPr>
-                <w:b/>
-                <w:color w:val="C0504D" w:themeColor="accent2"/>
-                <w:sz w:val="20"/>
-                <w:szCs w:val="20"/>
-              </w:rPr>
-              <w:t>FC2</w:t>
-            </w:r>
-            <w:r>
-              <w:rPr>
-                <w:sz w:val="20"/>
-                <w:szCs w:val="20"/>
-              </w:rPr>
-              <w:t> : Fenêtre graphique du menu.</w:t>
-            </w:r>
-          </w:p>
-        </w:tc>
-        <w:tc>
-          <w:tcPr>
-            <w:tcW w:w="2657" w:type="dxa"/>
-            <w:tcBorders>
-              <w:top w:val="single" w:sz="4" w:space="0" w:color="auto"/>
-              <w:left w:val="single" w:sz="4" w:space="0" w:color="auto"/>
-              <w:bottom w:val="single" w:sz="4" w:space="0" w:color="auto"/>
-              <w:right w:val="single" w:sz="4" w:space="0" w:color="auto"/>
-            </w:tcBorders>
-            <w:shd w:val="clear" w:color="auto" w:fill="F2DBDB" w:themeFill="accent2" w:themeFillTint="33"/>
-            <w:vAlign w:val="center"/>
-            <w:hideMark/>
-          </w:tcPr>
-          <w:p>
-            <w:pPr>
-              <w:rPr>
-                <w:sz w:val="20"/>
-                <w:szCs w:val="20"/>
-              </w:rPr>
-            </w:pPr>
-            <w:r>
-              <w:rPr>
-                <w:sz w:val="20"/>
-                <w:szCs w:val="20"/>
-              </w:rPr>
-              <w:t>- Une fenêtre graphique s’affiche pour pouvoir lancer une nouvelle partie ou voir les crédits.</w:t>
-            </w:r>
-          </w:p>
-        </w:tc>
-        <w:tc>
-          <w:tcPr>
-            <w:tcW w:w="3112" w:type="dxa"/>
-            <w:tcBorders>
-              <w:top w:val="single" w:sz="4" w:space="0" w:color="auto"/>
-              <w:left w:val="single" w:sz="4" w:space="0" w:color="auto"/>
-              <w:bottom w:val="single" w:sz="4" w:space="0" w:color="auto"/>
-              <w:right w:val="single" w:sz="4" w:space="0" w:color="auto"/>
-            </w:tcBorders>
-            <w:shd w:val="clear" w:color="auto" w:fill="F2DBDB" w:themeFill="accent2" w:themeFillTint="33"/>
-            <w:vAlign w:val="center"/>
-          </w:tcPr>
-          <w:p>
-            <w:pPr>
-              <w:rPr>
-                <w:sz w:val="20"/>
-                <w:szCs w:val="20"/>
-              </w:rPr>
-            </w:pPr>
-            <w:r>
-              <w:rPr>
-                <w:sz w:val="20"/>
-                <w:szCs w:val="20"/>
-              </w:rPr>
-              <w:t>- La fenêtre possède un bouton pour lancer le paramétrage de partie.</w:t>
-            </w:r>
-          </w:p>
-          <w:p>
-            <w:pPr>
-              <w:rPr>
-                <w:sz w:val="20"/>
-                <w:szCs w:val="20"/>
-              </w:rPr>
-            </w:pPr>
-            <w:r>
-              <w:rPr>
-                <w:sz w:val="20"/>
-                <w:szCs w:val="20"/>
-              </w:rPr>
-              <w:t>- La fenêtre possède un deuxième bouton pour lancer la fenêtre de crédit.</w:t>
-            </w:r>
-          </w:p>
-        </w:tc>
-      </w:tr>
-      <w:tr>
-        <w:tc>
-          <w:tcPr>
-            <w:tcW w:w="3519" w:type="dxa"/>
-            <w:tcBorders>
-              <w:top w:val="single" w:sz="4" w:space="0" w:color="auto"/>
-              <w:left w:val="single" w:sz="4" w:space="0" w:color="auto"/>
-              <w:bottom w:val="single" w:sz="4" w:space="0" w:color="auto"/>
-              <w:right w:val="single" w:sz="4" w:space="0" w:color="auto"/>
-            </w:tcBorders>
-            <w:shd w:val="clear" w:color="auto" w:fill="F2DBDB" w:themeFill="accent2" w:themeFillTint="33"/>
-            <w:vAlign w:val="center"/>
-            <w:hideMark/>
-          </w:tcPr>
-          <w:p>
-            <w:pPr>
-              <w:rPr>
-                <w:sz w:val="20"/>
-                <w:szCs w:val="20"/>
-              </w:rPr>
-            </w:pPr>
-            <w:r>
-              <w:rPr>
-                <w:b/>
-                <w:color w:val="C0504D" w:themeColor="accent2"/>
-                <w:sz w:val="20"/>
-                <w:szCs w:val="20"/>
-              </w:rPr>
-              <w:t>FC3</w:t>
-            </w:r>
-            <w:r>
-              <w:rPr>
-                <w:color w:val="C0504D" w:themeColor="accent2"/>
-                <w:sz w:val="20"/>
-                <w:szCs w:val="20"/>
-              </w:rPr>
-              <w:t> </w:t>
-            </w:r>
-            <w:r>
-              <w:rPr>
-                <w:sz w:val="20"/>
-                <w:szCs w:val="20"/>
-              </w:rPr>
-              <w:t>: Fenêtre graphique de paramétrage de partie.</w:t>
-            </w:r>
-          </w:p>
-        </w:tc>
-        <w:tc>
-          <w:tcPr>
-            <w:tcW w:w="2657" w:type="dxa"/>
-            <w:tcBorders>
-              <w:top w:val="single" w:sz="4" w:space="0" w:color="auto"/>
-              <w:left w:val="single" w:sz="4" w:space="0" w:color="auto"/>
-              <w:bottom w:val="single" w:sz="4" w:space="0" w:color="auto"/>
-              <w:right w:val="single" w:sz="4" w:space="0" w:color="auto"/>
-            </w:tcBorders>
-            <w:shd w:val="clear" w:color="auto" w:fill="F2DBDB" w:themeFill="accent2" w:themeFillTint="33"/>
-            <w:vAlign w:val="center"/>
-            <w:hideMark/>
-          </w:tcPr>
-          <w:p>
-            <w:pPr>
-              <w:rPr>
-                <w:sz w:val="20"/>
-                <w:szCs w:val="20"/>
-              </w:rPr>
-            </w:pPr>
-            <w:r>
-              <w:rPr>
-                <w:sz w:val="20"/>
-                <w:szCs w:val="20"/>
-              </w:rPr>
-              <w:t>- Une fenêtre graphique doit s’afficher pour que l’utilisateur puisse modifier les paramètres de la partie qu’il va lancer.</w:t>
-            </w:r>
-          </w:p>
-        </w:tc>
-        <w:tc>
-          <w:tcPr>
-            <w:tcW w:w="3112" w:type="dxa"/>
-            <w:tcBorders>
-              <w:top w:val="single" w:sz="4" w:space="0" w:color="auto"/>
-              <w:left w:val="single" w:sz="4" w:space="0" w:color="auto"/>
-              <w:bottom w:val="single" w:sz="4" w:space="0" w:color="auto"/>
-              <w:right w:val="single" w:sz="4" w:space="0" w:color="auto"/>
-            </w:tcBorders>
-            <w:shd w:val="clear" w:color="auto" w:fill="F2DBDB" w:themeFill="accent2" w:themeFillTint="33"/>
-            <w:vAlign w:val="center"/>
-          </w:tcPr>
-          <w:p>
-            <w:pPr>
-              <w:rPr>
-                <w:sz w:val="20"/>
-                <w:szCs w:val="20"/>
-              </w:rPr>
-            </w:pPr>
-            <w:r>
-              <w:rPr>
-                <w:sz w:val="20"/>
-                <w:szCs w:val="20"/>
-              </w:rPr>
-              <w:t>- Un objet graphique permet le choix du nombre de couleurs dans les combinaisons.</w:t>
-            </w:r>
-          </w:p>
-          <w:p>
-            <w:pPr>
-              <w:rPr>
-                <w:sz w:val="20"/>
-                <w:szCs w:val="20"/>
-              </w:rPr>
-            </w:pPr>
-            <w:r>
-              <w:rPr>
-                <w:sz w:val="20"/>
-                <w:szCs w:val="20"/>
-              </w:rPr>
-              <w:t>- Un objet graphique permet  le choix du nombre de pions dans les combinaisons.</w:t>
-            </w:r>
-          </w:p>
-          <w:p>
-            <w:pPr>
-              <w:rPr>
-                <w:sz w:val="20"/>
-                <w:szCs w:val="20"/>
-              </w:rPr>
-            </w:pPr>
-            <w:r>
-              <w:rPr>
-                <w:sz w:val="20"/>
-                <w:szCs w:val="20"/>
-              </w:rPr>
-              <w:t>- Un objet graphique permet le choix du nombre d’essais disponible aux joueurs.</w:t>
-            </w:r>
-          </w:p>
-          <w:p>
-            <w:pPr>
-              <w:rPr>
-                <w:sz w:val="20"/>
-                <w:szCs w:val="20"/>
-              </w:rPr>
-            </w:pPr>
-            <w:r>
-              <w:rPr>
-                <w:sz w:val="20"/>
-                <w:szCs w:val="20"/>
-              </w:rPr>
-              <w:t>- Un objet graphique permet l’autorisation du choix multiple de couleurs dans une combinaison.</w:t>
-            </w:r>
-          </w:p>
-        </w:tc>
-      </w:tr>
-      <w:tr>
-        <w:tc>
-          <w:tcPr>
-            <w:tcW w:w="3519" w:type="dxa"/>
-            <w:tcBorders>
-              <w:top w:val="single" w:sz="4" w:space="0" w:color="auto"/>
-              <w:left w:val="single" w:sz="4" w:space="0" w:color="auto"/>
-              <w:bottom w:val="single" w:sz="4" w:space="0" w:color="auto"/>
-              <w:right w:val="single" w:sz="4" w:space="0" w:color="auto"/>
-            </w:tcBorders>
-            <w:shd w:val="clear" w:color="auto" w:fill="F2DBDB" w:themeFill="accent2" w:themeFillTint="33"/>
-            <w:vAlign w:val="center"/>
-            <w:hideMark/>
-          </w:tcPr>
-          <w:p>
-            <w:pPr>
-              <w:rPr>
-                <w:sz w:val="20"/>
-                <w:szCs w:val="20"/>
-              </w:rPr>
-            </w:pPr>
-            <w:r>
-              <w:rPr>
-                <w:b/>
-                <w:color w:val="C0504D" w:themeColor="accent2"/>
-                <w:sz w:val="20"/>
-                <w:szCs w:val="20"/>
-              </w:rPr>
-              <w:t>FC4</w:t>
-            </w:r>
-            <w:r>
-              <w:rPr>
-                <w:color w:val="C0504D" w:themeColor="accent2"/>
-                <w:sz w:val="20"/>
-                <w:szCs w:val="20"/>
-              </w:rPr>
-              <w:t> </w:t>
-            </w:r>
-            <w:r>
-              <w:rPr>
-                <w:sz w:val="20"/>
-                <w:szCs w:val="20"/>
-              </w:rPr>
-              <w:t>: Fenêtre graphique des crédits.</w:t>
-            </w:r>
-          </w:p>
-        </w:tc>
-        <w:tc>
-          <w:tcPr>
-            <w:tcW w:w="2657" w:type="dxa"/>
-            <w:tcBorders>
-              <w:top w:val="single" w:sz="4" w:space="0" w:color="auto"/>
-              <w:left w:val="single" w:sz="4" w:space="0" w:color="auto"/>
-              <w:bottom w:val="single" w:sz="4" w:space="0" w:color="auto"/>
-              <w:right w:val="single" w:sz="4" w:space="0" w:color="auto"/>
-            </w:tcBorders>
-            <w:shd w:val="clear" w:color="auto" w:fill="F2DBDB" w:themeFill="accent2" w:themeFillTint="33"/>
-            <w:vAlign w:val="center"/>
-            <w:hideMark/>
-          </w:tcPr>
-          <w:p>
-            <w:pPr>
-              <w:rPr>
-                <w:sz w:val="20"/>
-                <w:szCs w:val="20"/>
-              </w:rPr>
-            </w:pPr>
-            <w:r>
-              <w:rPr>
-                <w:sz w:val="20"/>
-                <w:szCs w:val="20"/>
-              </w:rPr>
-              <w:t>- Une fenêtre graphique s’affiche pour que l’utilisateur affiche les crédits du programme.</w:t>
-            </w:r>
-          </w:p>
-        </w:tc>
-        <w:tc>
-          <w:tcPr>
-            <w:tcW w:w="3112" w:type="dxa"/>
-            <w:tcBorders>
-              <w:top w:val="single" w:sz="4" w:space="0" w:color="auto"/>
-              <w:left w:val="single" w:sz="4" w:space="0" w:color="auto"/>
-              <w:bottom w:val="single" w:sz="4" w:space="0" w:color="auto"/>
-              <w:right w:val="single" w:sz="4" w:space="0" w:color="auto"/>
-            </w:tcBorders>
-            <w:shd w:val="clear" w:color="auto" w:fill="F2DBDB" w:themeFill="accent2" w:themeFillTint="33"/>
-            <w:vAlign w:val="center"/>
-            <w:hideMark/>
-          </w:tcPr>
-          <w:p>
-            <w:pPr>
-              <w:rPr>
-                <w:sz w:val="20"/>
-                <w:szCs w:val="20"/>
-              </w:rPr>
-            </w:pPr>
-            <w:r>
-              <w:rPr>
-                <w:sz w:val="20"/>
-                <w:szCs w:val="20"/>
-              </w:rPr>
-              <w:t xml:space="preserve">- Un texte affiche tous les développeurs et les programmes utilisés </w:t>
-            </w:r>
-          </w:p>
-        </w:tc>
-      </w:tr>
-    </w:tbl>
-    <w:p>
-      <w:pPr>
-        <w:rPr>
-          <w:rFonts w:eastAsiaTheme="majorEastAsia" w:cstheme="majorBidi"/>
-        </w:rPr>
-      </w:pPr>
-    </w:p>
-    <w:p>
-      <w:pPr>
-        <w:rPr>
-          <w:rFonts w:eastAsiaTheme="majorEastAsia" w:cstheme="majorBidi"/>
-        </w:rPr>
-      </w:pPr>
-    </w:p>
-    <w:p>
-      <w:pPr>
-        <w:rPr>
-          <w:rFonts w:eastAsiaTheme="majorEastAsia" w:cstheme="majorBidi"/>
-        </w:rPr>
-      </w:pPr>
-    </w:p>
-    <w:p>
-      <w:pPr>
-        <w:rPr>
-          <w:rFonts w:eastAsiaTheme="majorEastAsia" w:cstheme="majorBidi"/>
-        </w:rPr>
-      </w:pPr>
-    </w:p>
-    <w:p>
-      <w:pPr>
-        <w:rPr>
-          <w:rFonts w:eastAsiaTheme="majorEastAsia" w:cstheme="majorBidi"/>
-        </w:rPr>
-      </w:pPr>
-    </w:p>
-    <w:p>
-      <w:pPr>
-        <w:rPr>
-          <w:rFonts w:eastAsiaTheme="majorEastAsia" w:cstheme="majorBidi"/>
-        </w:rPr>
-      </w:pPr>
-    </w:p>
-    <w:p>
-      <w:pPr>
-        <w:rPr>
-          <w:rFonts w:eastAsiaTheme="majorEastAsia" w:cstheme="majorBidi"/>
-        </w:rPr>
-      </w:pPr>
-    </w:p>
-    <w:p>
-      <w:pPr>
-        <w:rPr>
-          <w:rFonts w:eastAsiaTheme="majorEastAsia" w:cstheme="majorBidi"/>
-        </w:rPr>
-      </w:pPr>
-    </w:p>
-    <w:p>
-      <w:pPr>
-        <w:rPr>
-          <w:rFonts w:eastAsiaTheme="majorEastAsia" w:cstheme="majorBidi"/>
-        </w:rPr>
-      </w:pPr>
-    </w:p>
-    <w:p>
-      <w:pPr>
-        <w:rPr>
-          <w:rFonts w:eastAsiaTheme="majorEastAsia" w:cstheme="majorBidi"/>
-        </w:rPr>
-      </w:pPr>
-    </w:p>
-    <w:p>
-      <w:pPr>
-        <w:rPr>
-          <w:rFonts w:eastAsiaTheme="majorEastAsia" w:cstheme="majorBidi"/>
-        </w:rPr>
-      </w:pPr>
-    </w:p>
-    <w:p>
-      <w:pPr>
-        <w:rPr>
-          <w:rFonts w:eastAsiaTheme="majorEastAsia" w:cstheme="majorBidi"/>
-        </w:rPr>
-      </w:pPr>
-    </w:p>
-    <w:p>
-      <w:pPr>
-        <w:rPr>
-          <w:rFonts w:eastAsiaTheme="majorEastAsia" w:cstheme="majorBidi"/>
-        </w:rPr>
-      </w:pPr>
-    </w:p>
-    <w:p>
-      <w:pPr>
-        <w:rPr>
-          <w:rFonts w:eastAsiaTheme="majorEastAsia" w:cstheme="majorBidi"/>
-        </w:rPr>
-      </w:pPr>
-    </w:p>
-    <w:p>
-      <w:pPr>
-        <w:rPr>
-          <w:rFonts w:eastAsiaTheme="majorEastAsia" w:cstheme="majorBidi"/>
-        </w:rPr>
-      </w:pPr>
-    </w:p>
-    <w:p>
-      <w:pPr>
-        <w:rPr>
-          <w:rFonts w:eastAsiaTheme="majorEastAsia" w:cstheme="majorBidi"/>
-        </w:rPr>
-      </w:pPr>
-    </w:p>
-    <w:p>
-      <w:pPr>
-        <w:rPr>
-          <w:rFonts w:eastAsiaTheme="majorEastAsia" w:cstheme="majorBidi"/>
-        </w:rPr>
-      </w:pPr>
-    </w:p>
-    <w:tbl>
-      <w:tblPr>
-        <w:tblStyle w:val="Grilledutableau"/>
-        <w:tblpPr w:leftFromText="141" w:rightFromText="141" w:vertAnchor="text" w:horzAnchor="margin" w:tblpY="-185"/>
-        <w:tblW w:w="9288" w:type="dxa"/>
-        <w:tblLook w:val="04A0" w:firstRow="1" w:lastRow="0" w:firstColumn="1" w:lastColumn="0" w:noHBand="0" w:noVBand="1"/>
-      </w:tblPr>
-      <w:tblGrid>
-        <w:gridCol w:w="3519"/>
-        <w:gridCol w:w="2657"/>
-        <w:gridCol w:w="3112"/>
-      </w:tblGrid>
-      <w:tr>
-        <w:trPr>
-          <w:gridAfter w:val="2"/>
-          <w:wAfter w:w="5769" w:type="dxa"/>
-        </w:trPr>
-        <w:tc>
-          <w:tcPr>
-            <w:tcW w:w="3519" w:type="dxa"/>
-            <w:tcBorders>
-              <w:top w:val="single" w:sz="4" w:space="0" w:color="auto"/>
-              <w:left w:val="single" w:sz="4" w:space="0" w:color="auto"/>
-              <w:bottom w:val="single" w:sz="4" w:space="0" w:color="auto"/>
-              <w:right w:val="single" w:sz="4" w:space="0" w:color="auto"/>
-            </w:tcBorders>
-            <w:vAlign w:val="center"/>
-            <w:hideMark/>
-          </w:tcPr>
-          <w:p>
-            <w:pPr>
-              <w:pStyle w:val="Titre3"/>
-              <w:jc w:val="center"/>
-              <w:outlineLvl w:val="2"/>
-              <w:rPr>
-                <w:rFonts w:asciiTheme="minorHAnsi" w:hAnsiTheme="minorHAnsi"/>
-                <w:b/>
-                <w:color w:val="9BBB59" w:themeColor="accent3"/>
-                <w:sz w:val="24"/>
-                <w:szCs w:val="24"/>
-              </w:rPr>
-            </w:pPr>
-            <w:r>
-              <w:rPr>
-                <w:bCs w:val="0"/>
-              </w:rPr>
-              <w:lastRenderedPageBreak/>
-              <w:br w:type="page"/>
-            </w:r>
-            <w:r>
-              <w:rPr>
-                <w:rFonts w:asciiTheme="minorHAnsi" w:hAnsiTheme="minorHAnsi"/>
-                <w:b/>
-                <w:color w:val="9BBB59" w:themeColor="accent3"/>
-                <w:sz w:val="24"/>
-                <w:szCs w:val="24"/>
-              </w:rPr>
-              <w:t>Fonctions Techniques</w:t>
-            </w:r>
-          </w:p>
-        </w:tc>
-      </w:tr>
-      <w:tr>
-        <w:tc>
-          <w:tcPr>
-            <w:tcW w:w="3519" w:type="dxa"/>
-            <w:tcBorders>
-              <w:top w:val="single" w:sz="4" w:space="0" w:color="auto"/>
-              <w:left w:val="single" w:sz="4" w:space="0" w:color="auto"/>
-              <w:bottom w:val="single" w:sz="4" w:space="0" w:color="auto"/>
-              <w:right w:val="single" w:sz="4" w:space="0" w:color="auto"/>
-            </w:tcBorders>
-            <w:shd w:val="clear" w:color="auto" w:fill="EAF1DD" w:themeFill="accent3" w:themeFillTint="33"/>
-            <w:vAlign w:val="center"/>
-            <w:hideMark/>
-          </w:tcPr>
-          <w:p>
-            <w:r>
-              <w:rPr>
-                <w:b/>
-                <w:color w:val="9BBB59" w:themeColor="accent3"/>
-              </w:rPr>
-              <w:t>FT1</w:t>
-            </w:r>
-            <w:r>
-              <w:rPr>
-                <w:color w:val="9BBB59" w:themeColor="accent3"/>
-              </w:rPr>
-              <w:t> </w:t>
-            </w:r>
-            <w:r>
-              <w:t>: Comptage du score.</w:t>
-            </w:r>
-          </w:p>
-        </w:tc>
-        <w:tc>
-          <w:tcPr>
-            <w:tcW w:w="2657" w:type="dxa"/>
-            <w:tcBorders>
-              <w:top w:val="single" w:sz="4" w:space="0" w:color="auto"/>
-              <w:left w:val="single" w:sz="4" w:space="0" w:color="auto"/>
-              <w:bottom w:val="single" w:sz="4" w:space="0" w:color="auto"/>
-              <w:right w:val="single" w:sz="4" w:space="0" w:color="auto"/>
-            </w:tcBorders>
-            <w:shd w:val="clear" w:color="auto" w:fill="EAF1DD" w:themeFill="accent3" w:themeFillTint="33"/>
-            <w:vAlign w:val="center"/>
-            <w:hideMark/>
-          </w:tcPr>
-          <w:p>
-            <w:r>
-              <w:t>- Le score doit être calculé.</w:t>
-            </w:r>
-          </w:p>
-        </w:tc>
-        <w:tc>
-          <w:tcPr>
-            <w:tcW w:w="3112" w:type="dxa"/>
-            <w:tcBorders>
-              <w:top w:val="single" w:sz="4" w:space="0" w:color="auto"/>
-              <w:left w:val="single" w:sz="4" w:space="0" w:color="auto"/>
-              <w:bottom w:val="single" w:sz="4" w:space="0" w:color="auto"/>
-              <w:right w:val="single" w:sz="4" w:space="0" w:color="auto"/>
-            </w:tcBorders>
-            <w:shd w:val="clear" w:color="auto" w:fill="EAF1DD" w:themeFill="accent3" w:themeFillTint="33"/>
-            <w:vAlign w:val="center"/>
-            <w:hideMark/>
-          </w:tcPr>
-          <w:p>
-            <w:r>
-              <w:t>- Le score calculé doit être correcte à 100%.</w:t>
-            </w:r>
-          </w:p>
-          <w:p>
-            <w:r>
-              <w:t>- Le score est calculé à partir du nombre d’essais effectués.</w:t>
-            </w:r>
-          </w:p>
-        </w:tc>
-      </w:tr>
-      <w:tr>
-        <w:trPr>
-          <w:trHeight w:val="1180"/>
-        </w:trPr>
-        <w:tc>
-          <w:tcPr>
-            <w:tcW w:w="3519" w:type="dxa"/>
-            <w:tcBorders>
-              <w:top w:val="single" w:sz="4" w:space="0" w:color="auto"/>
-              <w:left w:val="single" w:sz="4" w:space="0" w:color="auto"/>
-              <w:bottom w:val="single" w:sz="4" w:space="0" w:color="auto"/>
-              <w:right w:val="single" w:sz="4" w:space="0" w:color="auto"/>
-            </w:tcBorders>
-            <w:shd w:val="clear" w:color="auto" w:fill="EAF1DD" w:themeFill="accent3" w:themeFillTint="33"/>
-            <w:vAlign w:val="center"/>
-            <w:hideMark/>
-          </w:tcPr>
-          <w:p>
-            <w:r>
-              <w:rPr>
-                <w:b/>
-                <w:color w:val="9BBB59" w:themeColor="accent3"/>
-              </w:rPr>
-              <w:t>FT2</w:t>
-            </w:r>
-            <w:r>
-              <w:rPr>
-                <w:color w:val="9BBB59" w:themeColor="accent3"/>
-              </w:rPr>
-              <w:t> </w:t>
-            </w:r>
-            <w:r>
-              <w:t>: Switch entre les joueurs.</w:t>
-            </w:r>
-          </w:p>
-        </w:tc>
-        <w:tc>
-          <w:tcPr>
-            <w:tcW w:w="2657" w:type="dxa"/>
-            <w:tcBorders>
-              <w:top w:val="single" w:sz="4" w:space="0" w:color="auto"/>
-              <w:left w:val="single" w:sz="4" w:space="0" w:color="auto"/>
-              <w:bottom w:val="single" w:sz="4" w:space="0" w:color="auto"/>
-              <w:right w:val="single" w:sz="4" w:space="0" w:color="auto"/>
-            </w:tcBorders>
-            <w:shd w:val="clear" w:color="auto" w:fill="EAF1DD" w:themeFill="accent3" w:themeFillTint="33"/>
-            <w:vAlign w:val="center"/>
-            <w:hideMark/>
-          </w:tcPr>
-          <w:p>
-            <w:r>
-              <w:t>- Le programme doit pouvoir gérer le tour des joueurs.</w:t>
-            </w:r>
-          </w:p>
-        </w:tc>
-        <w:tc>
-          <w:tcPr>
-            <w:tcW w:w="3112" w:type="dxa"/>
-            <w:tcBorders>
-              <w:top w:val="single" w:sz="4" w:space="0" w:color="auto"/>
-              <w:left w:val="single" w:sz="4" w:space="0" w:color="auto"/>
-              <w:bottom w:val="single" w:sz="4" w:space="0" w:color="auto"/>
-              <w:right w:val="single" w:sz="4" w:space="0" w:color="auto"/>
-            </w:tcBorders>
-            <w:shd w:val="clear" w:color="auto" w:fill="EAF1DD" w:themeFill="accent3" w:themeFillTint="33"/>
-            <w:vAlign w:val="center"/>
-            <w:hideMark/>
-          </w:tcPr>
-          <w:p>
-            <w:r>
-              <w:t>- Le programme ne commet aucune erreur sur le tour de jeux.</w:t>
-            </w:r>
-          </w:p>
-          <w:p>
-            <w:r>
-              <w:t>- Le 1</w:t>
-            </w:r>
-            <w:r>
-              <w:rPr>
-                <w:vertAlign w:val="superscript"/>
-              </w:rPr>
-              <w:t>er</w:t>
-            </w:r>
-            <w:r>
-              <w:t xml:space="preserve"> joueur choisit une combinaison secrète.</w:t>
-            </w:r>
-          </w:p>
-          <w:p>
-            <w:r>
-              <w:t>- Puis le 2</w:t>
-            </w:r>
-            <w:r>
-              <w:rPr>
-                <w:vertAlign w:val="superscript"/>
-              </w:rPr>
-              <w:t>ème</w:t>
-            </w:r>
-            <w:r>
-              <w:t xml:space="preserve"> joueur émet une proposition jusqu’à ce que le nombre essais soit épuisé ou que la proposition soit valide.</w:t>
-            </w:r>
-          </w:p>
-          <w:p>
-            <w:r>
-              <w:t>- Le 1</w:t>
-            </w:r>
-            <w:r>
-              <w:rPr>
-                <w:vertAlign w:val="superscript"/>
-              </w:rPr>
-              <w:t>er</w:t>
-            </w:r>
-            <w:r>
-              <w:t xml:space="preserve"> joueur compare à chaque proposition du 2</w:t>
-            </w:r>
-            <w:r>
-              <w:rPr>
-                <w:vertAlign w:val="superscript"/>
-              </w:rPr>
-              <w:t>ème</w:t>
-            </w:r>
-            <w:r>
-              <w:t xml:space="preserve"> joueur. (</w:t>
-            </w:r>
-            <w:r>
-              <w:rPr>
-                <w:rFonts w:ascii="Arial" w:hAnsi="Arial" w:cs="Arial"/>
-              </w:rPr>
-              <w:t>→</w:t>
-            </w:r>
-            <w:r>
-              <w:t xml:space="preserve"> voir pour proposer comparaison automatique).</w:t>
-            </w:r>
-          </w:p>
-        </w:tc>
-      </w:tr>
-    </w:tbl>
-    <w:p>
-      <w:pPr>
-        <w:rPr>
-          <w:rFonts w:eastAsiaTheme="majorEastAsia" w:cstheme="majorBidi"/>
-        </w:rPr>
-      </w:pPr>
+      <w:bookmarkEnd w:id="65"/>
+      <w:bookmarkEnd w:id="66"/>
+    </w:p>
+    <w:p>
+      <w:pPr>
+        <w:ind w:left="1224"/>
+      </w:pPr>
+      <w:r>
+        <w:t>Chaque tache aura la même importance, puisque le développement sera linéaire et partagé.</w:t>
+      </w:r>
+    </w:p>
+    <w:p>
+      <w:pPr>
+        <w:pStyle w:val="Sansinterligne"/>
+        <w:ind w:left="1224"/>
+        <w:jc w:val="both"/>
+      </w:pPr>
+    </w:p>
+    <w:p>
+      <w:pPr>
+        <w:pStyle w:val="Titre2"/>
+        <w:numPr>
+          <w:ilvl w:val="1"/>
+          <w:numId w:val="8"/>
+        </w:numPr>
+        <w:rPr>
+          <w:rFonts w:asciiTheme="minorHAnsi" w:hAnsiTheme="minorHAnsi"/>
+          <w:sz w:val="24"/>
+          <w:szCs w:val="24"/>
+        </w:rPr>
+      </w:pPr>
+      <w:bookmarkStart w:id="69" w:name="_Toc414019240"/>
+      <w:bookmarkStart w:id="70" w:name="_Toc415228543"/>
+      <w:r>
+        <w:rPr>
+          <w:rFonts w:asciiTheme="minorHAnsi" w:hAnsiTheme="minorHAnsi"/>
+          <w:sz w:val="24"/>
+          <w:szCs w:val="24"/>
+        </w:rPr>
+        <w:t>Pour l’ensemble du produi</w:t>
+      </w:r>
+      <w:bookmarkStart w:id="71" w:name="_Toc413660660"/>
+      <w:bookmarkStart w:id="72" w:name="_Toc413660935"/>
+      <w:bookmarkEnd w:id="67"/>
+      <w:bookmarkEnd w:id="68"/>
+      <w:r>
+        <w:rPr>
+          <w:rFonts w:asciiTheme="minorHAnsi" w:hAnsiTheme="minorHAnsi"/>
+          <w:sz w:val="24"/>
+          <w:szCs w:val="24"/>
+        </w:rPr>
+        <w:t>t</w:t>
+      </w:r>
+      <w:bookmarkEnd w:id="69"/>
+      <w:bookmarkEnd w:id="70"/>
     </w:p>
     <w:p>
       <w:pPr>
@@ -6786,7 +5362,7 @@
           <w:szCs w:val="20"/>
         </w:rPr>
       </w:pPr>
-      <w:bookmarkStart w:id="68" w:name="_Toc415228542"/>
+      <w:bookmarkStart w:id="73" w:name="_Toc415228544"/>
       <w:r>
         <w:rPr>
           <w:rFonts w:asciiTheme="minorHAnsi" w:hAnsiTheme="minorHAnsi"/>
@@ -6794,58 +5370,21 @@
           <w:sz w:val="20"/>
           <w:szCs w:val="20"/>
         </w:rPr>
-        <w:t>Part du prix attribué à chaque fonction</w:t>
-      </w:r>
-      <w:bookmarkStart w:id="69" w:name="_Toc413660659"/>
-      <w:bookmarkStart w:id="70" w:name="_Toc413660934"/>
-      <w:bookmarkEnd w:id="65"/>
-      <w:bookmarkEnd w:id="66"/>
-      <w:bookmarkEnd w:id="68"/>
-    </w:p>
-    <w:p>
-      <w:pPr>
-        <w:pStyle w:val="Sansinterligne"/>
-        <w:ind w:left="1224"/>
-        <w:jc w:val="both"/>
-      </w:pPr>
-    </w:p>
-    <w:p>
-      <w:pPr>
-        <w:pStyle w:val="Titre2"/>
-        <w:numPr>
-          <w:ilvl w:val="1"/>
-          <w:numId w:val="8"/>
-        </w:numPr>
-        <w:rPr>
-          <w:rFonts w:asciiTheme="minorHAnsi" w:hAnsiTheme="minorHAnsi"/>
-          <w:sz w:val="24"/>
-          <w:szCs w:val="24"/>
-        </w:rPr>
-      </w:pPr>
-      <w:bookmarkStart w:id="71" w:name="_Toc414019240"/>
-      <w:bookmarkStart w:id="72" w:name="_Toc415228543"/>
-      <w:r>
-        <w:rPr>
-          <w:rFonts w:asciiTheme="minorHAnsi" w:hAnsiTheme="minorHAnsi"/>
-          <w:sz w:val="24"/>
-          <w:szCs w:val="24"/>
-        </w:rPr>
-        <w:t>Pour l’ensemble du produi</w:t>
-      </w:r>
-      <w:bookmarkStart w:id="73" w:name="_Toc413660660"/>
-      <w:bookmarkStart w:id="74" w:name="_Toc413660935"/>
-      <w:bookmarkEnd w:id="69"/>
-      <w:bookmarkEnd w:id="70"/>
-      <w:r>
-        <w:rPr>
-          <w:rFonts w:asciiTheme="minorHAnsi" w:hAnsiTheme="minorHAnsi"/>
-          <w:sz w:val="24"/>
-          <w:szCs w:val="24"/>
-        </w:rPr>
-        <w:t>t</w:t>
-      </w:r>
+        <w:t>Prix de la réalisation de la version de base</w:t>
+      </w:r>
+      <w:bookmarkStart w:id="74" w:name="_Toc413660661"/>
+      <w:bookmarkStart w:id="75" w:name="_Toc413660936"/>
       <w:bookmarkEnd w:id="71"/>
       <w:bookmarkEnd w:id="72"/>
+      <w:bookmarkEnd w:id="73"/>
+    </w:p>
+    <w:p>
+      <w:pPr>
+        <w:ind w:left="1224"/>
+      </w:pPr>
+      <w:r>
+        <w:t>Nous ne prévoyons aucun prix pour la réalisation de base du fait que nous utilisons des logiciels gratuits.</w:t>
+      </w:r>
     </w:p>
     <w:p>
       <w:pPr>
@@ -6861,7 +5400,7 @@
           <w:szCs w:val="20"/>
         </w:rPr>
       </w:pPr>
-      <w:bookmarkStart w:id="75" w:name="_Toc415228544"/>
+      <w:bookmarkStart w:id="76" w:name="_Toc415228545"/>
       <w:r>
         <w:rPr>
           <w:rFonts w:asciiTheme="minorHAnsi" w:hAnsiTheme="minorHAnsi"/>
@@ -6869,20 +5408,20 @@
           <w:sz w:val="20"/>
           <w:szCs w:val="20"/>
         </w:rPr>
-        <w:t>Prix de la réalisation de la version de base</w:t>
-      </w:r>
-      <w:bookmarkStart w:id="76" w:name="_Toc413660661"/>
-      <w:bookmarkStart w:id="77" w:name="_Toc413660936"/>
-      <w:bookmarkEnd w:id="73"/>
+        <w:t>Options et variantes proposées non retenues au cahier des charges</w:t>
+      </w:r>
+      <w:bookmarkStart w:id="77" w:name="_Toc413660662"/>
+      <w:bookmarkStart w:id="78" w:name="_Toc413660937"/>
       <w:bookmarkEnd w:id="74"/>
       <w:bookmarkEnd w:id="75"/>
+      <w:bookmarkEnd w:id="76"/>
     </w:p>
     <w:p>
       <w:pPr>
         <w:ind w:left="1224"/>
       </w:pPr>
       <w:r>
-        <w:t>Nous ne prévoyons aucun prix pour la réalisation de base du fait que nous utilisons des logiciels gratuits.</w:t>
+        <w:t xml:space="preserve">Mettre le jeu sur une plateforme de jeu en ligne. </w:t>
       </w:r>
     </w:p>
     <w:p>
@@ -6899,7 +5438,7 @@
           <w:szCs w:val="20"/>
         </w:rPr>
       </w:pPr>
-      <w:bookmarkStart w:id="78" w:name="_Toc415228545"/>
+      <w:bookmarkStart w:id="79" w:name="_Toc415228546"/>
       <w:r>
         <w:rPr>
           <w:rFonts w:asciiTheme="minorHAnsi" w:hAnsiTheme="minorHAnsi"/>
@@ -6907,20 +5446,20 @@
           <w:sz w:val="20"/>
           <w:szCs w:val="20"/>
         </w:rPr>
-        <w:t>Options et variantes proposées non retenues au cahier des charges</w:t>
-      </w:r>
-      <w:bookmarkStart w:id="79" w:name="_Toc413660662"/>
-      <w:bookmarkStart w:id="80" w:name="_Toc413660937"/>
-      <w:bookmarkEnd w:id="76"/>
+        <w:t>Mesures prises pour respecter les contraintes et leurs conséquences économiques</w:t>
+      </w:r>
+      <w:bookmarkStart w:id="80" w:name="_Toc413660663"/>
+      <w:bookmarkStart w:id="81" w:name="_Toc413660938"/>
       <w:bookmarkEnd w:id="77"/>
       <w:bookmarkEnd w:id="78"/>
+      <w:bookmarkEnd w:id="79"/>
     </w:p>
     <w:p>
       <w:pPr>
         <w:ind w:left="1224"/>
       </w:pPr>
       <w:r>
-        <w:t xml:space="preserve">Mettre le jeu sur une plateforme de jeu en ligne. </w:t>
+        <w:t xml:space="preserve">Notre principal contrainte est le temps c’est pour que cela nous nous efforçons de travailler rapidement et efficacement.  </w:t>
       </w:r>
     </w:p>
     <w:p>
@@ -6937,7 +5476,7 @@
           <w:szCs w:val="20"/>
         </w:rPr>
       </w:pPr>
-      <w:bookmarkStart w:id="81" w:name="_Toc415228546"/>
+      <w:bookmarkStart w:id="82" w:name="_Toc415228547"/>
       <w:r>
         <w:rPr>
           <w:rFonts w:asciiTheme="minorHAnsi" w:hAnsiTheme="minorHAnsi"/>
@@ -6945,20 +5484,20 @@
           <w:sz w:val="20"/>
           <w:szCs w:val="20"/>
         </w:rPr>
-        <w:t>Mesures prises pour respecter les contraintes et leurs conséquences économiques</w:t>
-      </w:r>
-      <w:bookmarkStart w:id="82" w:name="_Toc413660663"/>
-      <w:bookmarkStart w:id="83" w:name="_Toc413660938"/>
-      <w:bookmarkEnd w:id="79"/>
+        <w:t>Outils d’installation, de maintenance … à prévoir</w:t>
+      </w:r>
+      <w:bookmarkStart w:id="83" w:name="_Toc413660664"/>
+      <w:bookmarkStart w:id="84" w:name="_Toc413660939"/>
       <w:bookmarkEnd w:id="80"/>
       <w:bookmarkEnd w:id="81"/>
+      <w:bookmarkEnd w:id="82"/>
     </w:p>
     <w:p>
       <w:pPr>
         <w:ind w:left="1224"/>
       </w:pPr>
       <w:r>
-        <w:t xml:space="preserve">Notre principal contrainte est le temps c’est pour que cela nous nous efforçons de travailler rapidement et efficacement.  </w:t>
+        <w:t>Aucun.</w:t>
       </w:r>
     </w:p>
     <w:p>
@@ -6975,7 +5514,7 @@
           <w:szCs w:val="20"/>
         </w:rPr>
       </w:pPr>
-      <w:bookmarkStart w:id="84" w:name="_Toc415228547"/>
+      <w:bookmarkStart w:id="85" w:name="_Toc415228548"/>
       <w:r>
         <w:rPr>
           <w:rFonts w:asciiTheme="minorHAnsi" w:hAnsiTheme="minorHAnsi"/>
@@ -6983,20 +5522,20 @@
           <w:sz w:val="20"/>
           <w:szCs w:val="20"/>
         </w:rPr>
-        <w:t>Outils d’installation, de maintenance … à prévoir</w:t>
-      </w:r>
-      <w:bookmarkStart w:id="85" w:name="_Toc413660664"/>
-      <w:bookmarkStart w:id="86" w:name="_Toc413660939"/>
-      <w:bookmarkEnd w:id="82"/>
+        <w:t>Décomposition en modules, sous-ensembles</w:t>
+      </w:r>
+      <w:bookmarkStart w:id="86" w:name="_Toc413660665"/>
+      <w:bookmarkStart w:id="87" w:name="_Toc413660940"/>
       <w:bookmarkEnd w:id="83"/>
       <w:bookmarkEnd w:id="84"/>
+      <w:bookmarkEnd w:id="85"/>
     </w:p>
     <w:p>
       <w:pPr>
         <w:ind w:left="1224"/>
       </w:pPr>
       <w:r>
-        <w:t>Aucun.</w:t>
+        <w:t>Nous décomposerons notre code en plusieurs partie afin qu’il soit lisible et assez simple.</w:t>
       </w:r>
     </w:p>
     <w:p>
@@ -7013,7 +5552,9 @@
           <w:szCs w:val="20"/>
         </w:rPr>
       </w:pPr>
-      <w:bookmarkStart w:id="87" w:name="_Toc415228548"/>
+      <w:bookmarkStart w:id="88" w:name="_Toc415228549"/>
+      <w:bookmarkStart w:id="89" w:name="_GoBack"/>
+      <w:bookmarkEnd w:id="89"/>
       <w:r>
         <w:rPr>
           <w:rFonts w:asciiTheme="minorHAnsi" w:hAnsiTheme="minorHAnsi"/>
@@ -7021,56 +5562,18 @@
           <w:sz w:val="20"/>
           <w:szCs w:val="20"/>
         </w:rPr>
-        <w:t>Décomposition en modules, sous-ensembles</w:t>
-      </w:r>
-      <w:bookmarkStart w:id="88" w:name="_Toc413660665"/>
-      <w:bookmarkStart w:id="89" w:name="_Toc413660940"/>
-      <w:bookmarkEnd w:id="85"/>
+        <w:t>Prévisions de fiabilité</w:t>
+      </w:r>
       <w:bookmarkEnd w:id="86"/>
       <w:bookmarkEnd w:id="87"/>
-    </w:p>
-    <w:p>
-      <w:pPr>
-        <w:ind w:left="1224"/>
-      </w:pPr>
-      <w:r>
-        <w:t>Nous décomposerons notre code en plusieurs partie afin qu’il soit lisible et assez simple.</w:t>
-      </w:r>
-    </w:p>
-    <w:p>
-      <w:pPr>
-        <w:pStyle w:val="Titre3"/>
-        <w:numPr>
-          <w:ilvl w:val="2"/>
-          <w:numId w:val="8"/>
-        </w:numPr>
+      <w:bookmarkEnd w:id="88"/>
+      <w:r>
         <w:rPr>
           <w:rFonts w:asciiTheme="minorHAnsi" w:hAnsiTheme="minorHAnsi"/>
           <w:i/>
           <w:sz w:val="20"/>
           <w:szCs w:val="20"/>
         </w:rPr>
-      </w:pPr>
-      <w:bookmarkStart w:id="90" w:name="_Toc415228549"/>
-      <w:r>
-        <w:rPr>
-          <w:rFonts w:asciiTheme="minorHAnsi" w:hAnsiTheme="minorHAnsi"/>
-          <w:i/>
-          <w:sz w:val="20"/>
-          <w:szCs w:val="20"/>
-        </w:rPr>
-        <w:t>Prévisions de fiabilité</w:t>
-      </w:r>
-      <w:bookmarkEnd w:id="88"/>
-      <w:bookmarkEnd w:id="89"/>
-      <w:bookmarkEnd w:id="90"/>
-      <w:r>
-        <w:rPr>
-          <w:rFonts w:asciiTheme="minorHAnsi" w:hAnsiTheme="minorHAnsi"/>
-          <w:i/>
-          <w:sz w:val="20"/>
-          <w:szCs w:val="20"/>
-        </w:rPr>
         <w:t xml:space="preserve"> </w:t>
       </w:r>
     </w:p>
@@ -7110,8 +5613,8 @@
       </w:pPr>
     </w:p>
     <w:sectPr>
-      <w:headerReference w:type="default" r:id="rId21"/>
-      <w:footerReference w:type="default" r:id="rId22"/>
+      <w:headerReference w:type="default" r:id="rId20"/>
+      <w:footerReference w:type="default" r:id="rId21"/>
       <w:pgSz w:w="11906" w:h="16838"/>
       <w:pgMar w:top="1417" w:right="1417" w:bottom="1417" w:left="1417" w:header="708" w:footer="708" w:gutter="0"/>
       <w:cols w:space="708"/>
@@ -7122,7 +5625,7 @@
 </file>
 
 <file path=word/endnotes.xml><?xml version="1.0" encoding="utf-8"?>
-<w:endnotes xmlns:wpc="http://schemas.microsoft.com/office/word/2010/wordprocessingCanvas" xmlns:mc="http://schemas.openxmlformats.org/markup-compatibility/2006" xmlns:o="urn:schemas-microsoft-com:office:office" xmlns:r="http://schemas.openxmlformats.org/officeDocument/2006/relationships" xmlns:m="http://schemas.openxmlformats.org/officeDocument/2006/math" xmlns:v="urn:schemas-microsoft-com:vml" xmlns:wp14="http://schemas.microsoft.com/office/word/2010/wordprocessingDrawing" xmlns:wp="http://schemas.openxmlformats.org/drawingml/2006/wordprocessingDrawing" xmlns:w10="urn:schemas-microsoft-com:office:word" xmlns:w="http://schemas.openxmlformats.org/wordprocessingml/2006/main" xmlns:w14="http://schemas.microsoft.com/office/word/2010/wordml" xmlns:wpg="http://schemas.microsoft.com/office/word/2010/wordprocessingGroup" xmlns:wpi="http://schemas.microsoft.com/office/word/2010/wordprocessingInk" xmlns:wne="http://schemas.microsoft.com/office/word/2006/wordml" xmlns:wps="http://schemas.microsoft.com/office/word/2010/wordprocessingShape" mc:Ignorable="w14 wp14">
+<w:endnotes xmlns:wpc="http://schemas.microsoft.com/office/word/2010/wordprocessingCanvas" xmlns:mc="http://schemas.openxmlformats.org/markup-compatibility/2006" xmlns:o="urn:schemas-microsoft-com:office:office" xmlns:r="http://schemas.openxmlformats.org/officeDocument/2006/relationships" xmlns:m="http://schemas.openxmlformats.org/officeDocument/2006/math" xmlns:v="urn:schemas-microsoft-com:vml" xmlns:wp14="http://schemas.microsoft.com/office/word/2010/wordprocessingDrawing" xmlns:wp="http://schemas.openxmlformats.org/drawingml/2006/wordprocessingDrawing" xmlns:w10="urn:schemas-microsoft-com:office:word" xmlns:w="http://schemas.openxmlformats.org/wordprocessingml/2006/main" xmlns:w14="http://schemas.microsoft.com/office/word/2010/wordml" xmlns:w15="http://schemas.microsoft.com/office/word/2012/wordml" xmlns:wpg="http://schemas.microsoft.com/office/word/2010/wordprocessingGroup" xmlns:wpi="http://schemas.microsoft.com/office/word/2010/wordprocessingInk" xmlns:wne="http://schemas.microsoft.com/office/word/2006/wordml" xmlns:wps="http://schemas.microsoft.com/office/word/2010/wordprocessingShape" mc:Ignorable="w14 w15 wp14">
   <w:endnote w:type="separator" w:id="-1">
     <w:p>
       <w:pPr>
@@ -7147,7 +5650,7 @@
 </file>
 
 <file path=word/footer1.xml><?xml version="1.0" encoding="utf-8"?>
-<w:ftr xmlns:wpc="http://schemas.microsoft.com/office/word/2010/wordprocessingCanvas" xmlns:mc="http://schemas.openxmlformats.org/markup-compatibility/2006" xmlns:o="urn:schemas-microsoft-com:office:office" xmlns:r="http://schemas.openxmlformats.org/officeDocument/2006/relationships" xmlns:m="http://schemas.openxmlformats.org/officeDocument/2006/math" xmlns:v="urn:schemas-microsoft-com:vml" xmlns:wp14="http://schemas.microsoft.com/office/word/2010/wordprocessingDrawing" xmlns:wp="http://schemas.openxmlformats.org/drawingml/2006/wordprocessingDrawing" xmlns:w10="urn:schemas-microsoft-com:office:word" xmlns:w="http://schemas.openxmlformats.org/wordprocessingml/2006/main" xmlns:w14="http://schemas.microsoft.com/office/word/2010/wordml" xmlns:wpg="http://schemas.microsoft.com/office/word/2010/wordprocessingGroup" xmlns:wpi="http://schemas.microsoft.com/office/word/2010/wordprocessingInk" xmlns:wne="http://schemas.microsoft.com/office/word/2006/wordml" xmlns:wps="http://schemas.microsoft.com/office/word/2010/wordprocessingShape" mc:Ignorable="w14 wp14">
+<w:ftr xmlns:wpc="http://schemas.microsoft.com/office/word/2010/wordprocessingCanvas" xmlns:mc="http://schemas.openxmlformats.org/markup-compatibility/2006" xmlns:o="urn:schemas-microsoft-com:office:office" xmlns:r="http://schemas.openxmlformats.org/officeDocument/2006/relationships" xmlns:m="http://schemas.openxmlformats.org/officeDocument/2006/math" xmlns:v="urn:schemas-microsoft-com:vml" xmlns:wp14="http://schemas.microsoft.com/office/word/2010/wordprocessingDrawing" xmlns:wp="http://schemas.openxmlformats.org/drawingml/2006/wordprocessingDrawing" xmlns:w10="urn:schemas-microsoft-com:office:word" xmlns:w="http://schemas.openxmlformats.org/wordprocessingml/2006/main" xmlns:w14="http://schemas.microsoft.com/office/word/2010/wordml" xmlns:w15="http://schemas.microsoft.com/office/word/2012/wordml" xmlns:wpg="http://schemas.microsoft.com/office/word/2010/wordprocessingGroup" xmlns:wpi="http://schemas.microsoft.com/office/word/2010/wordprocessingInk" xmlns:wne="http://schemas.microsoft.com/office/word/2006/wordml" xmlns:wps="http://schemas.microsoft.com/office/word/2010/wordprocessingShape" mc:Ignorable="w14 w15 wp14">
   <w:tbl>
     <w:tblPr>
       <w:tblpPr w:leftFromText="187" w:rightFromText="187" w:vertAnchor="text" w:tblpY="1"/>
@@ -7328,7 +5831,7 @@
 </file>
 
 <file path=word/footnotes.xml><?xml version="1.0" encoding="utf-8"?>
-<w:footnotes xmlns:wpc="http://schemas.microsoft.com/office/word/2010/wordprocessingCanvas" xmlns:mc="http://schemas.openxmlformats.org/markup-compatibility/2006" xmlns:o="urn:schemas-microsoft-com:office:office" xmlns:r="http://schemas.openxmlformats.org/officeDocument/2006/relationships" xmlns:m="http://schemas.openxmlformats.org/officeDocument/2006/math" xmlns:v="urn:schemas-microsoft-com:vml" xmlns:wp14="http://schemas.microsoft.com/office/word/2010/wordprocessingDrawing" xmlns:wp="http://schemas.openxmlformats.org/drawingml/2006/wordprocessingDrawing" xmlns:w10="urn:schemas-microsoft-com:office:word" xmlns:w="http://schemas.openxmlformats.org/wordprocessingml/2006/main" xmlns:w14="http://schemas.microsoft.com/office/word/2010/wordml" xmlns:wpg="http://schemas.microsoft.com/office/word/2010/wordprocessingGroup" xmlns:wpi="http://schemas.microsoft.com/office/word/2010/wordprocessingInk" xmlns:wne="http://schemas.microsoft.com/office/word/2006/wordml" xmlns:wps="http://schemas.microsoft.com/office/word/2010/wordprocessingShape" mc:Ignorable="w14 wp14">
+<w:footnotes xmlns:wpc="http://schemas.microsoft.com/office/word/2010/wordprocessingCanvas" xmlns:mc="http://schemas.openxmlformats.org/markup-compatibility/2006" xmlns:o="urn:schemas-microsoft-com:office:office" xmlns:r="http://schemas.openxmlformats.org/officeDocument/2006/relationships" xmlns:m="http://schemas.openxmlformats.org/officeDocument/2006/math" xmlns:v="urn:schemas-microsoft-com:vml" xmlns:wp14="http://schemas.microsoft.com/office/word/2010/wordprocessingDrawing" xmlns:wp="http://schemas.openxmlformats.org/drawingml/2006/wordprocessingDrawing" xmlns:w10="urn:schemas-microsoft-com:office:word" xmlns:w="http://schemas.openxmlformats.org/wordprocessingml/2006/main" xmlns:w14="http://schemas.microsoft.com/office/word/2010/wordml" xmlns:w15="http://schemas.microsoft.com/office/word/2012/wordml" xmlns:wpg="http://schemas.microsoft.com/office/word/2010/wordprocessingGroup" xmlns:wpi="http://schemas.microsoft.com/office/word/2010/wordprocessingInk" xmlns:wne="http://schemas.microsoft.com/office/word/2006/wordml" xmlns:wps="http://schemas.microsoft.com/office/word/2010/wordprocessingShape" mc:Ignorable="w14 w15 wp14">
   <w:footnote w:type="separator" w:id="-1">
     <w:p>
       <w:pPr>
@@ -7353,7 +5856,7 @@
 </file>
 
 <file path=word/header1.xml><?xml version="1.0" encoding="utf-8"?>
-<w:hdr xmlns:wpc="http://schemas.microsoft.com/office/word/2010/wordprocessingCanvas" xmlns:mc="http://schemas.openxmlformats.org/markup-compatibility/2006" xmlns:o="urn:schemas-microsoft-com:office:office" xmlns:r="http://schemas.openxmlformats.org/officeDocument/2006/relationships" xmlns:m="http://schemas.openxmlformats.org/officeDocument/2006/math" xmlns:v="urn:schemas-microsoft-com:vml" xmlns:wp14="http://schemas.microsoft.com/office/word/2010/wordprocessingDrawing" xmlns:wp="http://schemas.openxmlformats.org/drawingml/2006/wordprocessingDrawing" xmlns:w10="urn:schemas-microsoft-com:office:word" xmlns:w="http://schemas.openxmlformats.org/wordprocessingml/2006/main" xmlns:w14="http://schemas.microsoft.com/office/word/2010/wordml" xmlns:wpg="http://schemas.microsoft.com/office/word/2010/wordprocessingGroup" xmlns:wpi="http://schemas.microsoft.com/office/word/2010/wordprocessingInk" xmlns:wne="http://schemas.microsoft.com/office/word/2006/wordml" xmlns:wps="http://schemas.microsoft.com/office/word/2010/wordprocessingShape" mc:Ignorable="w14 wp14">
+<w:hdr xmlns:wpc="http://schemas.microsoft.com/office/word/2010/wordprocessingCanvas" xmlns:mc="http://schemas.openxmlformats.org/markup-compatibility/2006" xmlns:o="urn:schemas-microsoft-com:office:office" xmlns:r="http://schemas.openxmlformats.org/officeDocument/2006/relationships" xmlns:m="http://schemas.openxmlformats.org/officeDocument/2006/math" xmlns:v="urn:schemas-microsoft-com:vml" xmlns:wp14="http://schemas.microsoft.com/office/word/2010/wordprocessingDrawing" xmlns:wp="http://schemas.openxmlformats.org/drawingml/2006/wordprocessingDrawing" xmlns:w10="urn:schemas-microsoft-com:office:word" xmlns:w="http://schemas.openxmlformats.org/wordprocessingml/2006/main" xmlns:w14="http://schemas.microsoft.com/office/word/2010/wordml" xmlns:w15="http://schemas.microsoft.com/office/word/2012/wordml" xmlns:wpg="http://schemas.microsoft.com/office/word/2010/wordprocessingGroup" xmlns:wpi="http://schemas.microsoft.com/office/word/2010/wordprocessingInk" xmlns:wne="http://schemas.microsoft.com/office/word/2006/wordml" xmlns:wps="http://schemas.microsoft.com/office/word/2010/wordprocessingShape" mc:Ignorable="w14 w15 wp14">
   <w:tbl>
     <w:tblPr>
       <w:tblStyle w:val="Grilledutableau"/>
@@ -7575,7 +6078,7 @@
             <w:rPr>
               <w:noProof/>
             </w:rPr>
-            <w:t>27/03/2015</w:t>
+            <w:t>03/04/2015</w:t>
           </w:r>
           <w:r>
             <w:fldChar w:fldCharType="end"/>
@@ -7650,7 +6153,7 @@
 </file>
 
 <file path=word/numbering.xml><?xml version="1.0" encoding="utf-8"?>
-<w:numbering xmlns:wpc="http://schemas.microsoft.com/office/word/2010/wordprocessingCanvas" xmlns:mc="http://schemas.openxmlformats.org/markup-compatibility/2006" xmlns:o="urn:schemas-microsoft-com:office:office" xmlns:r="http://schemas.openxmlformats.org/officeDocument/2006/relationships" xmlns:m="http://schemas.openxmlformats.org/officeDocument/2006/math" xmlns:v="urn:schemas-microsoft-com:vml" xmlns:wp14="http://schemas.microsoft.com/office/word/2010/wordprocessingDrawing" xmlns:wp="http://schemas.openxmlformats.org/drawingml/2006/wordprocessingDrawing" xmlns:w10="urn:schemas-microsoft-com:office:word" xmlns:w="http://schemas.openxmlformats.org/wordprocessingml/2006/main" xmlns:w14="http://schemas.microsoft.com/office/word/2010/wordml" xmlns:wpg="http://schemas.microsoft.com/office/word/2010/wordprocessingGroup" xmlns:wpi="http://schemas.microsoft.com/office/word/2010/wordprocessingInk" xmlns:wne="http://schemas.microsoft.com/office/word/2006/wordml" xmlns:wps="http://schemas.microsoft.com/office/word/2010/wordprocessingShape" mc:Ignorable="w14 wp14">
+<w:numbering xmlns:wpc="http://schemas.microsoft.com/office/word/2010/wordprocessingCanvas" xmlns:mc="http://schemas.openxmlformats.org/markup-compatibility/2006" xmlns:o="urn:schemas-microsoft-com:office:office" xmlns:r="http://schemas.openxmlformats.org/officeDocument/2006/relationships" xmlns:m="http://schemas.openxmlformats.org/officeDocument/2006/math" xmlns:v="urn:schemas-microsoft-com:vml" xmlns:wp14="http://schemas.microsoft.com/office/word/2010/wordprocessingDrawing" xmlns:wp="http://schemas.openxmlformats.org/drawingml/2006/wordprocessingDrawing" xmlns:w10="urn:schemas-microsoft-com:office:word" xmlns:w="http://schemas.openxmlformats.org/wordprocessingml/2006/main" xmlns:w14="http://schemas.microsoft.com/office/word/2010/wordml" xmlns:w15="http://schemas.microsoft.com/office/word/2012/wordml" xmlns:wpg="http://schemas.microsoft.com/office/word/2010/wordprocessingGroup" xmlns:wpi="http://schemas.microsoft.com/office/word/2010/wordprocessingInk" xmlns:wne="http://schemas.microsoft.com/office/word/2006/wordml" xmlns:wps="http://schemas.microsoft.com/office/word/2010/wordprocessingShape" mc:Ignorable="w14 w15 wp14">
   <w:abstractNum w:abstractNumId="0">
     <w:nsid w:val="09FF32E6"/>
     <w:multiLevelType w:val="multilevel"/>
@@ -8826,7 +7329,7 @@
 </file>
 
 <file path=word/styles.xml><?xml version="1.0" encoding="utf-8"?>
-<w:styles xmlns:mc="http://schemas.openxmlformats.org/markup-compatibility/2006" xmlns:r="http://schemas.openxmlformats.org/officeDocument/2006/relationships" xmlns:w="http://schemas.openxmlformats.org/wordprocessingml/2006/main" xmlns:w14="http://schemas.microsoft.com/office/word/2010/wordml" mc:Ignorable="w14">
+<w:styles xmlns:mc="http://schemas.openxmlformats.org/markup-compatibility/2006" xmlns:r="http://schemas.openxmlformats.org/officeDocument/2006/relationships" xmlns:w="http://schemas.openxmlformats.org/wordprocessingml/2006/main" xmlns:w14="http://schemas.microsoft.com/office/word/2010/wordml" xmlns:w15="http://schemas.microsoft.com/office/word/2012/wordml" mc:Ignorable="w14 w15">
   <w:docDefaults>
     <w:rPrDefault>
       <w:rPr>
@@ -8842,144 +7345,378 @@
       </w:pPr>
     </w:pPrDefault>
   </w:docDefaults>
-  <w:latentStyles w:defLockedState="0" w:defUIPriority="99" w:defSemiHidden="1" w:defUnhideWhenUsed="1" w:defQFormat="0" w:count="267">
-    <w:lsdException w:name="Normal" w:semiHidden="0" w:uiPriority="0" w:unhideWhenUsed="0" w:qFormat="1"/>
-    <w:lsdException w:name="heading 1" w:semiHidden="0" w:uiPriority="9" w:unhideWhenUsed="0" w:qFormat="1"/>
-    <w:lsdException w:name="heading 2" w:uiPriority="9" w:qFormat="1"/>
-    <w:lsdException w:name="heading 3" w:uiPriority="9" w:qFormat="1"/>
-    <w:lsdException w:name="heading 4" w:uiPriority="9" w:qFormat="1"/>
-    <w:lsdException w:name="heading 5" w:uiPriority="9" w:qFormat="1"/>
-    <w:lsdException w:name="heading 6" w:uiPriority="9" w:qFormat="1"/>
-    <w:lsdException w:name="heading 7" w:uiPriority="9" w:qFormat="1"/>
-    <w:lsdException w:name="heading 8" w:uiPriority="9" w:qFormat="1"/>
-    <w:lsdException w:name="heading 9" w:uiPriority="9" w:qFormat="1"/>
-    <w:lsdException w:name="toc 1" w:uiPriority="39" w:qFormat="1"/>
-    <w:lsdException w:name="toc 2" w:uiPriority="39" w:qFormat="1"/>
-    <w:lsdException w:name="toc 3" w:uiPriority="39" w:qFormat="1"/>
-    <w:lsdException w:name="toc 4" w:uiPriority="39"/>
-    <w:lsdException w:name="toc 5" w:uiPriority="39"/>
-    <w:lsdException w:name="toc 6" w:uiPriority="39"/>
-    <w:lsdException w:name="toc 7" w:uiPriority="39"/>
-    <w:lsdException w:name="toc 8" w:uiPriority="39"/>
-    <w:lsdException w:name="toc 9" w:uiPriority="39"/>
-    <w:lsdException w:name="caption" w:uiPriority="35" w:qFormat="1"/>
-    <w:lsdException w:name="Title" w:semiHidden="0" w:uiPriority="10" w:unhideWhenUsed="0" w:qFormat="1"/>
-    <w:lsdException w:name="Default Paragraph Font" w:uiPriority="1"/>
-    <w:lsdException w:name="Subtitle" w:semiHidden="0" w:uiPriority="11" w:unhideWhenUsed="0" w:qFormat="1"/>
-    <w:lsdException w:name="Strong" w:semiHidden="0" w:uiPriority="22" w:unhideWhenUsed="0" w:qFormat="1"/>
-    <w:lsdException w:name="Emphasis" w:semiHidden="0" w:uiPriority="20" w:unhideWhenUsed="0" w:qFormat="1"/>
-    <w:lsdException w:name="Table Grid" w:semiHidden="0" w:uiPriority="59" w:unhideWhenUsed="0"/>
-    <w:lsdException w:name="Placeholder Text" w:unhideWhenUsed="0"/>
-    <w:lsdException w:name="No Spacing" w:semiHidden="0" w:uiPriority="1" w:unhideWhenUsed="0" w:qFormat="1"/>
-    <w:lsdException w:name="Light Shading" w:semiHidden="0" w:uiPriority="60" w:unhideWhenUsed="0"/>
-    <w:lsdException w:name="Light List" w:semiHidden="0" w:uiPriority="61" w:unhideWhenUsed="0"/>
-    <w:lsdException w:name="Light Grid" w:semiHidden="0" w:uiPriority="62" w:unhideWhenUsed="0"/>
-    <w:lsdException w:name="Medium Shading 1" w:semiHidden="0" w:uiPriority="63" w:unhideWhenUsed="0"/>
-    <w:lsdException w:name="Medium Shading 2" w:semiHidden="0" w:uiPriority="64" w:unhideWhenUsed="0"/>
-    <w:lsdException w:name="Medium List 1" w:semiHidden="0" w:uiPriority="65" w:unhideWhenUsed="0"/>
-    <w:lsdException w:name="Medium List 2" w:semiHidden="0" w:uiPriority="66" w:unhideWhenUsed="0"/>
-    <w:lsdException w:name="Medium Grid 1" w:semiHidden="0" w:uiPriority="67" w:unhideWhenUsed="0"/>
-    <w:lsdException w:name="Medium Grid 2" w:semiHidden="0" w:uiPriority="68" w:unhideWhenUsed="0"/>
-    <w:lsdException w:name="Medium Grid 3" w:semiHidden="0" w:uiPriority="69" w:unhideWhenUsed="0"/>
-    <w:lsdException w:name="Dark List" w:semiHidden="0" w:uiPriority="70" w:unhideWhenUsed="0"/>
-    <w:lsdException w:name="Colorful Shading" w:semiHidden="0" w:uiPriority="71" w:unhideWhenUsed="0"/>
-    <w:lsdException w:name="Colorful List" w:semiHidden="0" w:uiPriority="72" w:unhideWhenUsed="0"/>
-    <w:lsdException w:name="Colorful Grid" w:semiHidden="0" w:uiPriority="73" w:unhideWhenUsed="0"/>
-    <w:lsdException w:name="Light Shading Accent 1" w:semiHidden="0" w:uiPriority="60" w:unhideWhenUsed="0"/>
-    <w:lsdException w:name="Light List Accent 1" w:semiHidden="0" w:uiPriority="61" w:unhideWhenUsed="0"/>
-    <w:lsdException w:name="Light Grid Accent 1" w:semiHidden="0" w:uiPriority="62" w:unhideWhenUsed="0"/>
-    <w:lsdException w:name="Medium Shading 1 Accent 1" w:semiHidden="0" w:uiPriority="63" w:unhideWhenUsed="0"/>
-    <w:lsdException w:name="Medium Shading 2 Accent 1" w:semiHidden="0" w:uiPriority="64" w:unhideWhenUsed="0"/>
-    <w:lsdException w:name="Medium List 1 Accent 1" w:semiHidden="0" w:uiPriority="65" w:unhideWhenUsed="0"/>
-    <w:lsdException w:name="Revision" w:unhideWhenUsed="0"/>
-    <w:lsdException w:name="List Paragraph" w:semiHidden="0" w:uiPriority="34" w:unhideWhenUsed="0" w:qFormat="1"/>
-    <w:lsdException w:name="Quote" w:semiHidden="0" w:uiPriority="29" w:unhideWhenUsed="0" w:qFormat="1"/>
-    <w:lsdException w:name="Intense Quote" w:semiHidden="0" w:uiPriority="30" w:unhideWhenUsed="0" w:qFormat="1"/>
-    <w:lsdException w:name="Medium List 2 Accent 1" w:semiHidden="0" w:uiPriority="66" w:unhideWhenUsed="0"/>
-    <w:lsdException w:name="Medium Grid 1 Accent 1" w:semiHidden="0" w:uiPriority="67" w:unhideWhenUsed="0"/>
-    <w:lsdException w:name="Medium Grid 2 Accent 1" w:semiHidden="0" w:uiPriority="68" w:unhideWhenUsed="0"/>
-    <w:lsdException w:name="Medium Grid 3 Accent 1" w:semiHidden="0" w:uiPriority="69" w:unhideWhenUsed="0"/>
-    <w:lsdException w:name="Dark List Accent 1" w:semiHidden="0" w:uiPriority="70" w:unhideWhenUsed="0"/>
-    <w:lsdException w:name="Colorful Shading Accent 1" w:semiHidden="0" w:uiPriority="71" w:unhideWhenUsed="0"/>
-    <w:lsdException w:name="Colorful List Accent 1" w:semiHidden="0" w:uiPriority="72" w:unhideWhenUsed="0"/>
-    <w:lsdException w:name="Colorful Grid Accent 1" w:semiHidden="0" w:uiPriority="73" w:unhideWhenUsed="0"/>
-    <w:lsdException w:name="Light Shading Accent 2" w:semiHidden="0" w:uiPriority="60" w:unhideWhenUsed="0"/>
-    <w:lsdException w:name="Light List Accent 2" w:semiHidden="0" w:uiPriority="61" w:unhideWhenUsed="0"/>
-    <w:lsdException w:name="Light Grid Accent 2" w:semiHidden="0" w:uiPriority="62" w:unhideWhenUsed="0"/>
-    <w:lsdException w:name="Medium Shading 1 Accent 2" w:semiHidden="0" w:uiPriority="63" w:unhideWhenUsed="0"/>
-    <w:lsdException w:name="Medium Shading 2 Accent 2" w:semiHidden="0" w:uiPriority="64" w:unhideWhenUsed="0"/>
-    <w:lsdException w:name="Medium List 1 Accent 2" w:semiHidden="0" w:uiPriority="65" w:unhideWhenUsed="0"/>
-    <w:lsdException w:name="Medium List 2 Accent 2" w:semiHidden="0" w:uiPriority="66" w:unhideWhenUsed="0"/>
-    <w:lsdException w:name="Medium Grid 1 Accent 2" w:semiHidden="0" w:uiPriority="67" w:unhideWhenUsed="0"/>
-    <w:lsdException w:name="Medium Grid 2 Accent 2" w:semiHidden="0" w:uiPriority="68" w:unhideWhenUsed="0"/>
-    <w:lsdException w:name="Medium Grid 3 Accent 2" w:semiHidden="0" w:uiPriority="69" w:unhideWhenUsed="0"/>
-    <w:lsdException w:name="Dark List Accent 2" w:semiHidden="0" w:uiPriority="70" w:unhideWhenUsed="0"/>
-    <w:lsdException w:name="Colorful Shading Accent 2" w:semiHidden="0" w:uiPriority="71" w:unhideWhenUsed="0"/>
-    <w:lsdException w:name="Colorful List Accent 2" w:semiHidden="0" w:uiPriority="72" w:unhideWhenUsed="0"/>
-    <w:lsdException w:name="Colorful Grid Accent 2" w:semiHidden="0" w:uiPriority="73" w:unhideWhenUsed="0"/>
-    <w:lsdException w:name="Light Shading Accent 3" w:semiHidden="0" w:uiPriority="60" w:unhideWhenUsed="0"/>
-    <w:lsdException w:name="Light List Accent 3" w:semiHidden="0" w:uiPriority="61" w:unhideWhenUsed="0"/>
-    <w:lsdException w:name="Light Grid Accent 3" w:semiHidden="0" w:uiPriority="62" w:unhideWhenUsed="0"/>
-    <w:lsdException w:name="Medium Shading 1 Accent 3" w:semiHidden="0" w:uiPriority="63" w:unhideWhenUsed="0"/>
-    <w:lsdException w:name="Medium Shading 2 Accent 3" w:semiHidden="0" w:uiPriority="64" w:unhideWhenUsed="0"/>
-    <w:lsdException w:name="Medium List 1 Accent 3" w:semiHidden="0" w:uiPriority="65" w:unhideWhenUsed="0"/>
-    <w:lsdException w:name="Medium List 2 Accent 3" w:semiHidden="0" w:uiPriority="66" w:unhideWhenUsed="0"/>
-    <w:lsdException w:name="Medium Grid 1 Accent 3" w:semiHidden="0" w:uiPriority="67" w:unhideWhenUsed="0"/>
-    <w:lsdException w:name="Medium Grid 2 Accent 3" w:semiHidden="0" w:uiPriority="68" w:unhideWhenUsed="0"/>
-    <w:lsdException w:name="Medium Grid 3 Accent 3" w:semiHidden="0" w:uiPriority="69" w:unhideWhenUsed="0"/>
-    <w:lsdException w:name="Dark List Accent 3" w:semiHidden="0" w:uiPriority="70" w:unhideWhenUsed="0"/>
-    <w:lsdException w:name="Colorful Shading Accent 3" w:semiHidden="0" w:uiPriority="71" w:unhideWhenUsed="0"/>
-    <w:lsdException w:name="Colorful List Accent 3" w:semiHidden="0" w:uiPriority="72" w:unhideWhenUsed="0"/>
-    <w:lsdException w:name="Colorful Grid Accent 3" w:semiHidden="0" w:uiPriority="73" w:unhideWhenUsed="0"/>
-    <w:lsdException w:name="Light Shading Accent 4" w:semiHidden="0" w:uiPriority="60" w:unhideWhenUsed="0"/>
-    <w:lsdException w:name="Light List Accent 4" w:semiHidden="0" w:uiPriority="61" w:unhideWhenUsed="0"/>
-    <w:lsdException w:name="Light Grid Accent 4" w:semiHidden="0" w:uiPriority="62" w:unhideWhenUsed="0"/>
-    <w:lsdException w:name="Medium Shading 1 Accent 4" w:semiHidden="0" w:uiPriority="63" w:unhideWhenUsed="0"/>
-    <w:lsdException w:name="Medium Shading 2 Accent 4" w:semiHidden="0" w:uiPriority="64" w:unhideWhenUsed="0"/>
-    <w:lsdException w:name="Medium List 1 Accent 4" w:semiHidden="0" w:uiPriority="65" w:unhideWhenUsed="0"/>
-    <w:lsdException w:name="Medium List 2 Accent 4" w:semiHidden="0" w:uiPriority="66" w:unhideWhenUsed="0"/>
-    <w:lsdException w:name="Medium Grid 1 Accent 4" w:semiHidden="0" w:uiPriority="67" w:unhideWhenUsed="0"/>
-    <w:lsdException w:name="Medium Grid 2 Accent 4" w:semiHidden="0" w:uiPriority="68" w:unhideWhenUsed="0"/>
-    <w:lsdException w:name="Medium Grid 3 Accent 4" w:semiHidden="0" w:uiPriority="69" w:unhideWhenUsed="0"/>
-    <w:lsdException w:name="Dark List Accent 4" w:semiHidden="0" w:uiPriority="70" w:unhideWhenUsed="0"/>
-    <w:lsdException w:name="Colorful Shading Accent 4" w:semiHidden="0" w:uiPriority="71" w:unhideWhenUsed="0"/>
-    <w:lsdException w:name="Colorful List Accent 4" w:semiHidden="0" w:uiPriority="72" w:unhideWhenUsed="0"/>
-    <w:lsdException w:name="Colorful Grid Accent 4" w:semiHidden="0" w:uiPriority="73" w:unhideWhenUsed="0"/>
-    <w:lsdException w:name="Light Shading Accent 5" w:semiHidden="0" w:uiPriority="60" w:unhideWhenUsed="0"/>
-    <w:lsdException w:name="Light List Accent 5" w:semiHidden="0" w:uiPriority="61" w:unhideWhenUsed="0"/>
-    <w:lsdException w:name="Light Grid Accent 5" w:semiHidden="0" w:uiPriority="62" w:unhideWhenUsed="0"/>
-    <w:lsdException w:name="Medium Shading 1 Accent 5" w:semiHidden="0" w:uiPriority="63" w:unhideWhenUsed="0"/>
-    <w:lsdException w:name="Medium Shading 2 Accent 5" w:semiHidden="0" w:uiPriority="64" w:unhideWhenUsed="0"/>
-    <w:lsdException w:name="Medium List 1 Accent 5" w:semiHidden="0" w:uiPriority="65" w:unhideWhenUsed="0"/>
-    <w:lsdException w:name="Medium List 2 Accent 5" w:semiHidden="0" w:uiPriority="66" w:unhideWhenUsed="0"/>
-    <w:lsdException w:name="Medium Grid 1 Accent 5" w:semiHidden="0" w:uiPriority="67" w:unhideWhenUsed="0"/>
-    <w:lsdException w:name="Medium Grid 2 Accent 5" w:semiHidden="0" w:uiPriority="68" w:unhideWhenUsed="0"/>
-    <w:lsdException w:name="Medium Grid 3 Accent 5" w:semiHidden="0" w:uiPriority="69" w:unhideWhenUsed="0"/>
-    <w:lsdException w:name="Dark List Accent 5" w:semiHidden="0" w:uiPriority="70" w:unhideWhenUsed="0"/>
-    <w:lsdException w:name="Colorful Shading Accent 5" w:semiHidden="0" w:uiPriority="71" w:unhideWhenUsed="0"/>
-    <w:lsdException w:name="Colorful List Accent 5" w:semiHidden="0" w:uiPriority="72" w:unhideWhenUsed="0"/>
-    <w:lsdException w:name="Colorful Grid Accent 5" w:semiHidden="0" w:uiPriority="73" w:unhideWhenUsed="0"/>
-    <w:lsdException w:name="Light Shading Accent 6" w:semiHidden="0" w:uiPriority="60" w:unhideWhenUsed="0"/>
-    <w:lsdException w:name="Light List Accent 6" w:semiHidden="0" w:uiPriority="61" w:unhideWhenUsed="0"/>
-    <w:lsdException w:name="Light Grid Accent 6" w:semiHidden="0" w:uiPriority="62" w:unhideWhenUsed="0"/>
-    <w:lsdException w:name="Medium Shading 1 Accent 6" w:semiHidden="0" w:uiPriority="63" w:unhideWhenUsed="0"/>
-    <w:lsdException w:name="Medium Shading 2 Accent 6" w:semiHidden="0" w:uiPriority="64" w:unhideWhenUsed="0"/>
-    <w:lsdException w:name="Medium List 1 Accent 6" w:semiHidden="0" w:uiPriority="65" w:unhideWhenUsed="0"/>
-    <w:lsdException w:name="Medium List 2 Accent 6" w:semiHidden="0" w:uiPriority="66" w:unhideWhenUsed="0"/>
-    <w:lsdException w:name="Medium Grid 1 Accent 6" w:semiHidden="0" w:uiPriority="67" w:unhideWhenUsed="0"/>
-    <w:lsdException w:name="Medium Grid 2 Accent 6" w:semiHidden="0" w:uiPriority="68" w:unhideWhenUsed="0"/>
-    <w:lsdException w:name="Medium Grid 3 Accent 6" w:semiHidden="0" w:uiPriority="69" w:unhideWhenUsed="0"/>
-    <w:lsdException w:name="Dark List Accent 6" w:semiHidden="0" w:uiPriority="70" w:unhideWhenUsed="0"/>
-    <w:lsdException w:name="Colorful Shading Accent 6" w:semiHidden="0" w:uiPriority="71" w:unhideWhenUsed="0"/>
-    <w:lsdException w:name="Colorful List Accent 6" w:semiHidden="0" w:uiPriority="72" w:unhideWhenUsed="0"/>
-    <w:lsdException w:name="Colorful Grid Accent 6" w:semiHidden="0" w:uiPriority="73" w:unhideWhenUsed="0"/>
-    <w:lsdException w:name="Subtle Emphasis" w:semiHidden="0" w:uiPriority="19" w:unhideWhenUsed="0" w:qFormat="1"/>
-    <w:lsdException w:name="Intense Emphasis" w:semiHidden="0" w:uiPriority="21" w:unhideWhenUsed="0" w:qFormat="1"/>
-    <w:lsdException w:name="Subtle Reference" w:semiHidden="0" w:uiPriority="31" w:unhideWhenUsed="0" w:qFormat="1"/>
-    <w:lsdException w:name="Intense Reference" w:semiHidden="0" w:uiPriority="32" w:unhideWhenUsed="0" w:qFormat="1"/>
-    <w:lsdException w:name="Book Title" w:semiHidden="0" w:uiPriority="33" w:unhideWhenUsed="0" w:qFormat="1"/>
-    <w:lsdException w:name="Bibliography" w:uiPriority="37"/>
-    <w:lsdException w:name="TOC Heading" w:uiPriority="39" w:qFormat="1"/>
+  <w:latentStyles w:defLockedState="0" w:defUIPriority="99" w:defSemiHidden="0" w:defUnhideWhenUsed="0" w:defQFormat="0" w:count="371">
+    <w:lsdException w:name="Normal" w:uiPriority="0" w:qFormat="1"/>
+    <w:lsdException w:name="heading 1" w:uiPriority="9" w:qFormat="1"/>
+    <w:lsdException w:name="heading 2" w:semiHidden="1" w:uiPriority="9" w:unhideWhenUsed="1" w:qFormat="1"/>
+    <w:lsdException w:name="heading 3" w:semiHidden="1" w:uiPriority="9" w:unhideWhenUsed="1" w:qFormat="1"/>
+    <w:lsdException w:name="heading 4" w:semiHidden="1" w:uiPriority="9" w:unhideWhenUsed="1" w:qFormat="1"/>
+    <w:lsdException w:name="heading 5" w:semiHidden="1" w:uiPriority="9" w:unhideWhenUsed="1" w:qFormat="1"/>
+    <w:lsdException w:name="heading 6" w:semiHidden="1" w:uiPriority="9" w:unhideWhenUsed="1" w:qFormat="1"/>
+    <w:lsdException w:name="heading 7" w:semiHidden="1" w:uiPriority="9" w:unhideWhenUsed="1" w:qFormat="1"/>
+    <w:lsdException w:name="heading 8" w:semiHidden="1" w:uiPriority="9" w:unhideWhenUsed="1" w:qFormat="1"/>
+    <w:lsdException w:name="heading 9" w:semiHidden="1" w:uiPriority="9" w:unhideWhenUsed="1" w:qFormat="1"/>
+    <w:lsdException w:name="index 1" w:semiHidden="1" w:unhideWhenUsed="1"/>
+    <w:lsdException w:name="index 2" w:semiHidden="1" w:unhideWhenUsed="1"/>
+    <w:lsdException w:name="index 3" w:semiHidden="1" w:unhideWhenUsed="1"/>
+    <w:lsdException w:name="index 4" w:semiHidden="1" w:unhideWhenUsed="1"/>
+    <w:lsdException w:name="index 5" w:semiHidden="1" w:unhideWhenUsed="1"/>
+    <w:lsdException w:name="index 6" w:semiHidden="1" w:unhideWhenUsed="1"/>
+    <w:lsdException w:name="index 7" w:semiHidden="1" w:unhideWhenUsed="1"/>
+    <w:lsdException w:name="index 8" w:semiHidden="1" w:unhideWhenUsed="1"/>
+    <w:lsdException w:name="index 9" w:semiHidden="1" w:unhideWhenUsed="1"/>
+    <w:lsdException w:name="toc 1" w:semiHidden="1" w:uiPriority="39" w:unhideWhenUsed="1" w:qFormat="1"/>
+    <w:lsdException w:name="toc 2" w:semiHidden="1" w:uiPriority="39" w:unhideWhenUsed="1" w:qFormat="1"/>
+    <w:lsdException w:name="toc 3" w:semiHidden="1" w:uiPriority="39" w:unhideWhenUsed="1" w:qFormat="1"/>
+    <w:lsdException w:name="toc 4" w:semiHidden="1" w:uiPriority="39" w:unhideWhenUsed="1"/>
+    <w:lsdException w:name="toc 5" w:semiHidden="1" w:uiPriority="39" w:unhideWhenUsed="1"/>
+    <w:lsdException w:name="toc 6" w:semiHidden="1" w:uiPriority="39" w:unhideWhenUsed="1"/>
+    <w:lsdException w:name="toc 7" w:semiHidden="1" w:uiPriority="39" w:unhideWhenUsed="1"/>
+    <w:lsdException w:name="toc 8" w:semiHidden="1" w:uiPriority="39" w:unhideWhenUsed="1"/>
+    <w:lsdException w:name="toc 9" w:semiHidden="1" w:uiPriority="39" w:unhideWhenUsed="1"/>
+    <w:lsdException w:name="Normal Indent" w:semiHidden="1" w:unhideWhenUsed="1"/>
+    <w:lsdException w:name="footnote text" w:semiHidden="1" w:unhideWhenUsed="1"/>
+    <w:lsdException w:name="annotation text" w:semiHidden="1" w:unhideWhenUsed="1"/>
+    <w:lsdException w:name="header" w:semiHidden="1" w:unhideWhenUsed="1"/>
+    <w:lsdException w:name="footer" w:semiHidden="1" w:unhideWhenUsed="1"/>
+    <w:lsdException w:name="index heading" w:semiHidden="1" w:unhideWhenUsed="1"/>
+    <w:lsdException w:name="caption" w:semiHidden="1" w:uiPriority="35" w:unhideWhenUsed="1" w:qFormat="1"/>
+    <w:lsdException w:name="table of figures" w:semiHidden="1" w:unhideWhenUsed="1"/>
+    <w:lsdException w:name="envelope address" w:semiHidden="1" w:unhideWhenUsed="1"/>
+    <w:lsdException w:name="envelope return" w:semiHidden="1" w:unhideWhenUsed="1"/>
+    <w:lsdException w:name="footnote reference" w:semiHidden="1" w:unhideWhenUsed="1"/>
+    <w:lsdException w:name="annotation reference" w:semiHidden="1" w:unhideWhenUsed="1"/>
+    <w:lsdException w:name="line number" w:semiHidden="1" w:unhideWhenUsed="1"/>
+    <w:lsdException w:name="page number" w:semiHidden="1" w:unhideWhenUsed="1"/>
+    <w:lsdException w:name="endnote reference" w:semiHidden="1" w:unhideWhenUsed="1"/>
+    <w:lsdException w:name="endnote text" w:semiHidden="1" w:unhideWhenUsed="1"/>
+    <w:lsdException w:name="table of authorities" w:semiHidden="1" w:unhideWhenUsed="1"/>
+    <w:lsdException w:name="macro" w:semiHidden="1" w:unhideWhenUsed="1"/>
+    <w:lsdException w:name="toa heading" w:semiHidden="1" w:unhideWhenUsed="1"/>
+    <w:lsdException w:name="List" w:semiHidden="1" w:unhideWhenUsed="1"/>
+    <w:lsdException w:name="List Bullet" w:semiHidden="1" w:unhideWhenUsed="1"/>
+    <w:lsdException w:name="List Number" w:semiHidden="1" w:unhideWhenUsed="1"/>
+    <w:lsdException w:name="List 2" w:semiHidden="1" w:unhideWhenUsed="1"/>
+    <w:lsdException w:name="List 3" w:semiHidden="1" w:unhideWhenUsed="1"/>
+    <w:lsdException w:name="List 4" w:semiHidden="1" w:unhideWhenUsed="1"/>
+    <w:lsdException w:name="List 5" w:semiHidden="1" w:unhideWhenUsed="1"/>
+    <w:lsdException w:name="List Bullet 2" w:semiHidden="1" w:unhideWhenUsed="1"/>
+    <w:lsdException w:name="List Bullet 3" w:semiHidden="1" w:unhideWhenUsed="1"/>
+    <w:lsdException w:name="List Bullet 4" w:semiHidden="1" w:unhideWhenUsed="1"/>
+    <w:lsdException w:name="List Bullet 5" w:semiHidden="1" w:unhideWhenUsed="1"/>
+    <w:lsdException w:name="List Number 2" w:semiHidden="1" w:unhideWhenUsed="1"/>
+    <w:lsdException w:name="List Number 3" w:semiHidden="1" w:unhideWhenUsed="1"/>
+    <w:lsdException w:name="List Number 4" w:semiHidden="1" w:unhideWhenUsed="1"/>
+    <w:lsdException w:name="List Number 5" w:semiHidden="1" w:unhideWhenUsed="1"/>
+    <w:lsdException w:name="Title" w:uiPriority="10" w:qFormat="1"/>
+    <w:lsdException w:name="Closing" w:semiHidden="1" w:unhideWhenUsed="1"/>
+    <w:lsdException w:name="Signature" w:semiHidden="1" w:unhideWhenUsed="1"/>
+    <w:lsdException w:name="Default Paragraph Font" w:semiHidden="1" w:uiPriority="1" w:unhideWhenUsed="1"/>
+    <w:lsdException w:name="Body Text" w:semiHidden="1" w:unhideWhenUsed="1"/>
+    <w:lsdException w:name="Body Text Indent" w:semiHidden="1" w:unhideWhenUsed="1"/>
+    <w:lsdException w:name="List Continue" w:semiHidden="1" w:unhideWhenUsed="1"/>
+    <w:lsdException w:name="List Continue 2" w:semiHidden="1" w:unhideWhenUsed="1"/>
+    <w:lsdException w:name="List Continue 3" w:semiHidden="1" w:unhideWhenUsed="1"/>
+    <w:lsdException w:name="List Continue 4" w:semiHidden="1" w:unhideWhenUsed="1"/>
+    <w:lsdException w:name="List Continue 5" w:semiHidden="1" w:unhideWhenUsed="1"/>
+    <w:lsdException w:name="Message Header" w:semiHidden="1" w:unhideWhenUsed="1"/>
+    <w:lsdException w:name="Subtitle" w:uiPriority="11" w:qFormat="1"/>
+    <w:lsdException w:name="Salutation" w:semiHidden="1" w:unhideWhenUsed="1"/>
+    <w:lsdException w:name="Date" w:semiHidden="1" w:unhideWhenUsed="1"/>
+    <w:lsdException w:name="Body Text First Indent" w:semiHidden="1" w:unhideWhenUsed="1"/>
+    <w:lsdException w:name="Body Text First Indent 2" w:semiHidden="1" w:unhideWhenUsed="1"/>
+    <w:lsdException w:name="Note Heading" w:semiHidden="1" w:unhideWhenUsed="1"/>
+    <w:lsdException w:name="Body Text 2" w:semiHidden="1" w:unhideWhenUsed="1"/>
+    <w:lsdException w:name="Body Text 3" w:semiHidden="1" w:unhideWhenUsed="1"/>
+    <w:lsdException w:name="Body Text Indent 2" w:semiHidden="1" w:unhideWhenUsed="1"/>
+    <w:lsdException w:name="Body Text Indent 3" w:semiHidden="1" w:unhideWhenUsed="1"/>
+    <w:lsdException w:name="Block Text" w:semiHidden="1" w:unhideWhenUsed="1"/>
+    <w:lsdException w:name="Hyperlink" w:semiHidden="1" w:unhideWhenUsed="1"/>
+    <w:lsdException w:name="FollowedHyperlink" w:semiHidden="1" w:unhideWhenUsed="1"/>
+    <w:lsdException w:name="Strong" w:uiPriority="22" w:qFormat="1"/>
+    <w:lsdException w:name="Emphasis" w:uiPriority="20" w:qFormat="1"/>
+    <w:lsdException w:name="Document Map" w:semiHidden="1" w:unhideWhenUsed="1"/>
+    <w:lsdException w:name="Plain Text" w:semiHidden="1" w:unhideWhenUsed="1"/>
+    <w:lsdException w:name="E-mail Signature" w:semiHidden="1" w:unhideWhenUsed="1"/>
+    <w:lsdException w:name="HTML Top of Form" w:semiHidden="1" w:unhideWhenUsed="1"/>
+    <w:lsdException w:name="HTML Bottom of Form" w:semiHidden="1" w:unhideWhenUsed="1"/>
+    <w:lsdException w:name="Normal (Web)" w:semiHidden="1" w:unhideWhenUsed="1"/>
+    <w:lsdException w:name="HTML Acronym" w:semiHidden="1" w:unhideWhenUsed="1"/>
+    <w:lsdException w:name="HTML Address" w:semiHidden="1" w:unhideWhenUsed="1"/>
+    <w:lsdException w:name="HTML Cite" w:semiHidden="1" w:unhideWhenUsed="1"/>
+    <w:lsdException w:name="HTML Code" w:semiHidden="1" w:unhideWhenUsed="1"/>
+    <w:lsdException w:name="HTML Definition" w:semiHidden="1" w:unhideWhenUsed="1"/>
+    <w:lsdException w:name="HTML Keyboard" w:semiHidden="1" w:unhideWhenUsed="1"/>
+    <w:lsdException w:name="HTML Preformatted" w:semiHidden="1" w:unhideWhenUsed="1"/>
+    <w:lsdException w:name="HTML Sample" w:semiHidden="1" w:unhideWhenUsed="1"/>
+    <w:lsdException w:name="HTML Typewriter" w:semiHidden="1" w:unhideWhenUsed="1"/>
+    <w:lsdException w:name="HTML Variable" w:semiHidden="1" w:unhideWhenUsed="1"/>
+    <w:lsdException w:name="Normal Table" w:semiHidden="1" w:unhideWhenUsed="1"/>
+    <w:lsdException w:name="annotation subject" w:semiHidden="1" w:unhideWhenUsed="1"/>
+    <w:lsdException w:name="No List" w:semiHidden="1" w:unhideWhenUsed="1"/>
+    <w:lsdException w:name="Outline List 1" w:semiHidden="1" w:unhideWhenUsed="1"/>
+    <w:lsdException w:name="Outline List 2" w:semiHidden="1" w:unhideWhenUsed="1"/>
+    <w:lsdException w:name="Outline List 3" w:semiHidden="1" w:unhideWhenUsed="1"/>
+    <w:lsdException w:name="Table Simple 1" w:semiHidden="1" w:unhideWhenUsed="1"/>
+    <w:lsdException w:name="Table Simple 2" w:semiHidden="1" w:unhideWhenUsed="1"/>
+    <w:lsdException w:name="Table Simple 3" w:semiHidden="1" w:unhideWhenUsed="1"/>
+    <w:lsdException w:name="Table Classic 1" w:semiHidden="1" w:unhideWhenUsed="1"/>
+    <w:lsdException w:name="Table Classic 2" w:semiHidden="1" w:unhideWhenUsed="1"/>
+    <w:lsdException w:name="Table Classic 3" w:semiHidden="1" w:unhideWhenUsed="1"/>
+    <w:lsdException w:name="Table Classic 4" w:semiHidden="1" w:unhideWhenUsed="1"/>
+    <w:lsdException w:name="Table Colorful 1" w:semiHidden="1" w:unhideWhenUsed="1"/>
+    <w:lsdException w:name="Table Colorful 2" w:semiHidden="1" w:unhideWhenUsed="1"/>
+    <w:lsdException w:name="Table Colorful 3" w:semiHidden="1" w:unhideWhenUsed="1"/>
+    <w:lsdException w:name="Table Columns 1" w:semiHidden="1" w:unhideWhenUsed="1"/>
+    <w:lsdException w:name="Table Columns 2" w:semiHidden="1" w:unhideWhenUsed="1"/>
+    <w:lsdException w:name="Table Columns 3" w:semiHidden="1" w:unhideWhenUsed="1"/>
+    <w:lsdException w:name="Table Columns 4" w:semiHidden="1" w:unhideWhenUsed="1"/>
+    <w:lsdException w:name="Table Columns 5" w:semiHidden="1" w:unhideWhenUsed="1"/>
+    <w:lsdException w:name="Table Grid 1" w:semiHidden="1" w:unhideWhenUsed="1"/>
+    <w:lsdException w:name="Table Grid 2" w:semiHidden="1" w:unhideWhenUsed="1"/>
+    <w:lsdException w:name="Table Grid 3" w:semiHidden="1" w:unhideWhenUsed="1"/>
+    <w:lsdException w:name="Table Grid 4" w:semiHidden="1" w:unhideWhenUsed="1"/>
+    <w:lsdException w:name="Table Grid 5" w:semiHidden="1" w:unhideWhenUsed="1"/>
+    <w:lsdException w:name="Table Grid 6" w:semiHidden="1" w:unhideWhenUsed="1"/>
+    <w:lsdException w:name="Table Grid 7" w:semiHidden="1" w:unhideWhenUsed="1"/>
+    <w:lsdException w:name="Table Grid 8" w:semiHidden="1" w:unhideWhenUsed="1"/>
+    <w:lsdException w:name="Table List 1" w:semiHidden="1" w:unhideWhenUsed="1"/>
+    <w:lsdException w:name="Table List 2" w:semiHidden="1" w:unhideWhenUsed="1"/>
+    <w:lsdException w:name="Table List 3" w:semiHidden="1" w:unhideWhenUsed="1"/>
+    <w:lsdException w:name="Table List 4" w:semiHidden="1" w:unhideWhenUsed="1"/>
+    <w:lsdException w:name="Table List 5" w:semiHidden="1" w:unhideWhenUsed="1"/>
+    <w:lsdException w:name="Table List 6" w:semiHidden="1" w:unhideWhenUsed="1"/>
+    <w:lsdException w:name="Table List 7" w:semiHidden="1" w:unhideWhenUsed="1"/>
+    <w:lsdException w:name="Table List 8" w:semiHidden="1" w:unhideWhenUsed="1"/>
+    <w:lsdException w:name="Table 3D effects 1" w:semiHidden="1" w:unhideWhenUsed="1"/>
+    <w:lsdException w:name="Table 3D effects 2" w:semiHidden="1" w:unhideWhenUsed="1"/>
+    <w:lsdException w:name="Table 3D effects 3" w:semiHidden="1" w:unhideWhenUsed="1"/>
+    <w:lsdException w:name="Table Contemporary" w:semiHidden="1" w:unhideWhenUsed="1"/>
+    <w:lsdException w:name="Table Elegant" w:semiHidden="1" w:unhideWhenUsed="1"/>
+    <w:lsdException w:name="Table Professional" w:semiHidden="1" w:unhideWhenUsed="1"/>
+    <w:lsdException w:name="Table Subtle 1" w:semiHidden="1" w:unhideWhenUsed="1"/>
+    <w:lsdException w:name="Table Subtle 2" w:semiHidden="1" w:unhideWhenUsed="1"/>
+    <w:lsdException w:name="Table Web 1" w:semiHidden="1" w:unhideWhenUsed="1"/>
+    <w:lsdException w:name="Table Web 2" w:semiHidden="1" w:unhideWhenUsed="1"/>
+    <w:lsdException w:name="Table Web 3" w:semiHidden="1" w:unhideWhenUsed="1"/>
+    <w:lsdException w:name="Balloon Text" w:semiHidden="1" w:unhideWhenUsed="1"/>
+    <w:lsdException w:name="Table Grid" w:uiPriority="59"/>
+    <w:lsdException w:name="Table Theme" w:semiHidden="1" w:unhideWhenUsed="1"/>
+    <w:lsdException w:name="Placeholder Text" w:semiHidden="1"/>
+    <w:lsdException w:name="No Spacing" w:uiPriority="1" w:qFormat="1"/>
+    <w:lsdException w:name="Light Shading" w:uiPriority="60"/>
+    <w:lsdException w:name="Light List" w:uiPriority="61"/>
+    <w:lsdException w:name="Light Grid" w:uiPriority="62"/>
+    <w:lsdException w:name="Medium Shading 1" w:uiPriority="63"/>
+    <w:lsdException w:name="Medium Shading 2" w:uiPriority="64"/>
+    <w:lsdException w:name="Medium List 1" w:uiPriority="65"/>
+    <w:lsdException w:name="Medium List 2" w:uiPriority="66"/>
+    <w:lsdException w:name="Medium Grid 1" w:uiPriority="67"/>
+    <w:lsdException w:name="Medium Grid 2" w:uiPriority="68"/>
+    <w:lsdException w:name="Medium Grid 3" w:uiPriority="69"/>
+    <w:lsdException w:name="Dark List" w:uiPriority="70"/>
+    <w:lsdException w:name="Colorful Shading" w:uiPriority="71"/>
+    <w:lsdException w:name="Colorful List" w:uiPriority="72"/>
+    <w:lsdException w:name="Colorful Grid" w:uiPriority="73"/>
+    <w:lsdException w:name="Light Shading Accent 1" w:uiPriority="60"/>
+    <w:lsdException w:name="Light List Accent 1" w:uiPriority="61"/>
+    <w:lsdException w:name="Light Grid Accent 1" w:uiPriority="62"/>
+    <w:lsdException w:name="Medium Shading 1 Accent 1" w:uiPriority="63"/>
+    <w:lsdException w:name="Medium Shading 2 Accent 1" w:uiPriority="64"/>
+    <w:lsdException w:name="Medium List 1 Accent 1" w:uiPriority="65"/>
+    <w:lsdException w:name="Revision" w:semiHidden="1"/>
+    <w:lsdException w:name="List Paragraph" w:uiPriority="34" w:qFormat="1"/>
+    <w:lsdException w:name="Quote" w:uiPriority="29" w:qFormat="1"/>
+    <w:lsdException w:name="Intense Quote" w:uiPriority="30" w:qFormat="1"/>
+    <w:lsdException w:name="Medium List 2 Accent 1" w:uiPriority="66"/>
+    <w:lsdException w:name="Medium Grid 1 Accent 1" w:uiPriority="67"/>
+    <w:lsdException w:name="Medium Grid 2 Accent 1" w:uiPriority="68"/>
+    <w:lsdException w:name="Medium Grid 3 Accent 1" w:uiPriority="69"/>
+    <w:lsdException w:name="Dark List Accent 1" w:uiPriority="70"/>
+    <w:lsdException w:name="Colorful Shading Accent 1" w:uiPriority="71"/>
+    <w:lsdException w:name="Colorful List Accent 1" w:uiPriority="72"/>
+    <w:lsdException w:name="Colorful Grid Accent 1" w:uiPriority="73"/>
+    <w:lsdException w:name="Light Shading Accent 2" w:uiPriority="60"/>
+    <w:lsdException w:name="Light List Accent 2" w:uiPriority="61"/>
+    <w:lsdException w:name="Light Grid Accent 2" w:uiPriority="62"/>
+    <w:lsdException w:name="Medium Shading 1 Accent 2" w:uiPriority="63"/>
+    <w:lsdException w:name="Medium Shading 2 Accent 2" w:uiPriority="64"/>
+    <w:lsdException w:name="Medium List 1 Accent 2" w:uiPriority="65"/>
+    <w:lsdException w:name="Medium List 2 Accent 2" w:uiPriority="66"/>
+    <w:lsdException w:name="Medium Grid 1 Accent 2" w:uiPriority="67"/>
+    <w:lsdException w:name="Medium Grid 2 Accent 2" w:uiPriority="68"/>
+    <w:lsdException w:name="Medium Grid 3 Accent 2" w:uiPriority="69"/>
+    <w:lsdException w:name="Dark List Accent 2" w:uiPriority="70"/>
+    <w:lsdException w:name="Colorful Shading Accent 2" w:uiPriority="71"/>
+    <w:lsdException w:name="Colorful List Accent 2" w:uiPriority="72"/>
+    <w:lsdException w:name="Colorful Grid Accent 2" w:uiPriority="73"/>
+    <w:lsdException w:name="Light Shading Accent 3" w:uiPriority="60"/>
+    <w:lsdException w:name="Light List Accent 3" w:uiPriority="61"/>
+    <w:lsdException w:name="Light Grid Accent 3" w:uiPriority="62"/>
+    <w:lsdException w:name="Medium Shading 1 Accent 3" w:uiPriority="63"/>
+    <w:lsdException w:name="Medium Shading 2 Accent 3" w:uiPriority="64"/>
+    <w:lsdException w:name="Medium List 1 Accent 3" w:uiPriority="65"/>
+    <w:lsdException w:name="Medium List 2 Accent 3" w:uiPriority="66"/>
+    <w:lsdException w:name="Medium Grid 1 Accent 3" w:uiPriority="67"/>
+    <w:lsdException w:name="Medium Grid 2 Accent 3" w:uiPriority="68"/>
+    <w:lsdException w:name="Medium Grid 3 Accent 3" w:uiPriority="69"/>
+    <w:lsdException w:name="Dark List Accent 3" w:uiPriority="70"/>
+    <w:lsdException w:name="Colorful Shading Accent 3" w:uiPriority="71"/>
+    <w:lsdException w:name="Colorful List Accent 3" w:uiPriority="72"/>
+    <w:lsdException w:name="Colorful Grid Accent 3" w:uiPriority="73"/>
+    <w:lsdException w:name="Light Shading Accent 4" w:uiPriority="60"/>
+    <w:lsdException w:name="Light List Accent 4" w:uiPriority="61"/>
+    <w:lsdException w:name="Light Grid Accent 4" w:uiPriority="62"/>
+    <w:lsdException w:name="Medium Shading 1 Accent 4" w:uiPriority="63"/>
+    <w:lsdException w:name="Medium Shading 2 Accent 4" w:uiPriority="64"/>
+    <w:lsdException w:name="Medium List 1 Accent 4" w:uiPriority="65"/>
+    <w:lsdException w:name="Medium List 2 Accent 4" w:uiPriority="66"/>
+    <w:lsdException w:name="Medium Grid 1 Accent 4" w:uiPriority="67"/>
+    <w:lsdException w:name="Medium Grid 2 Accent 4" w:uiPriority="68"/>
+    <w:lsdException w:name="Medium Grid 3 Accent 4" w:uiPriority="69"/>
+    <w:lsdException w:name="Dark List Accent 4" w:uiPriority="70"/>
+    <w:lsdException w:name="Colorful Shading Accent 4" w:uiPriority="71"/>
+    <w:lsdException w:name="Colorful List Accent 4" w:uiPriority="72"/>
+    <w:lsdException w:name="Colorful Grid Accent 4" w:uiPriority="73"/>
+    <w:lsdException w:name="Light Shading Accent 5" w:uiPriority="60"/>
+    <w:lsdException w:name="Light List Accent 5" w:uiPriority="61"/>
+    <w:lsdException w:name="Light Grid Accent 5" w:uiPriority="62"/>
+    <w:lsdException w:name="Medium Shading 1 Accent 5" w:uiPriority="63"/>
+    <w:lsdException w:name="Medium Shading 2 Accent 5" w:uiPriority="64"/>
+    <w:lsdException w:name="Medium List 1 Accent 5" w:uiPriority="65"/>
+    <w:lsdException w:name="Medium List 2 Accent 5" w:uiPriority="66"/>
+    <w:lsdException w:name="Medium Grid 1 Accent 5" w:uiPriority="67"/>
+    <w:lsdException w:name="Medium Grid 2 Accent 5" w:uiPriority="68"/>
+    <w:lsdException w:name="Medium Grid 3 Accent 5" w:uiPriority="69"/>
+    <w:lsdException w:name="Dark List Accent 5" w:uiPriority="70"/>
+    <w:lsdException w:name="Colorful Shading Accent 5" w:uiPriority="71"/>
+    <w:lsdException w:name="Colorful List Accent 5" w:uiPriority="72"/>
+    <w:lsdException w:name="Colorful Grid Accent 5" w:uiPriority="73"/>
+    <w:lsdException w:name="Light Shading Accent 6" w:uiPriority="60"/>
+    <w:lsdException w:name="Light List Accent 6" w:uiPriority="61"/>
+    <w:lsdException w:name="Light Grid Accent 6" w:uiPriority="62"/>
+    <w:lsdException w:name="Medium Shading 1 Accent 6" w:uiPriority="63"/>
+    <w:lsdException w:name="Medium Shading 2 Accent 6" w:uiPriority="64"/>
+    <w:lsdException w:name="Medium List 1 Accent 6" w:uiPriority="65"/>
+    <w:lsdException w:name="Medium List 2 Accent 6" w:uiPriority="66"/>
+    <w:lsdException w:name="Medium Grid 1 Accent 6" w:uiPriority="67"/>
+    <w:lsdException w:name="Medium Grid 2 Accent 6" w:uiPriority="68"/>
+    <w:lsdException w:name="Medium Grid 3 Accent 6" w:uiPriority="69"/>
+    <w:lsdException w:name="Dark List Accent 6" w:uiPriority="70"/>
+    <w:lsdException w:name="Colorful Shading Accent 6" w:uiPriority="71"/>
+    <w:lsdException w:name="Colorful List Accent 6" w:uiPriority="72"/>
+    <w:lsdException w:name="Colorful Grid Accent 6" w:uiPriority="73"/>
+    <w:lsdException w:name="Subtle Emphasis" w:uiPriority="19" w:qFormat="1"/>
+    <w:lsdException w:name="Intense Emphasis" w:uiPriority="21" w:qFormat="1"/>
+    <w:lsdException w:name="Subtle Reference" w:uiPriority="31" w:qFormat="1"/>
+    <w:lsdException w:name="Intense Reference" w:uiPriority="32" w:qFormat="1"/>
+    <w:lsdException w:name="Book Title" w:uiPriority="33" w:qFormat="1"/>
+    <w:lsdException w:name="Bibliography" w:semiHidden="1" w:uiPriority="37" w:unhideWhenUsed="1"/>
+    <w:lsdException w:name="TOC Heading" w:semiHidden="1" w:uiPriority="39" w:unhideWhenUsed="1" w:qFormat="1"/>
+    <w:lsdException w:name="Plain Table 1" w:uiPriority="41"/>
+    <w:lsdException w:name="Plain Table 2" w:uiPriority="42"/>
+    <w:lsdException w:name="Plain Table 3" w:uiPriority="43"/>
+    <w:lsdException w:name="Plain Table 4" w:uiPriority="44"/>
+    <w:lsdException w:name="Plain Table 5" w:uiPriority="45"/>
+    <w:lsdException w:name="Grid Table Light" w:uiPriority="40"/>
+    <w:lsdException w:name="Grid Table 1 Light" w:uiPriority="46"/>
+    <w:lsdException w:name="Grid Table 2" w:uiPriority="47"/>
+    <w:lsdException w:name="Grid Table 3" w:uiPriority="48"/>
+    <w:lsdException w:name="Grid Table 4" w:uiPriority="49"/>
+    <w:lsdException w:name="Grid Table 5 Dark" w:uiPriority="50"/>
+    <w:lsdException w:name="Grid Table 6 Colorful" w:uiPriority="51"/>
+    <w:lsdException w:name="Grid Table 7 Colorful" w:uiPriority="52"/>
+    <w:lsdException w:name="Grid Table 1 Light Accent 1" w:uiPriority="46"/>
+    <w:lsdException w:name="Grid Table 2 Accent 1" w:uiPriority="47"/>
+    <w:lsdException w:name="Grid Table 3 Accent 1" w:uiPriority="48"/>
+    <w:lsdException w:name="Grid Table 4 Accent 1" w:uiPriority="49"/>
+    <w:lsdException w:name="Grid Table 5 Dark Accent 1" w:uiPriority="50"/>
+    <w:lsdException w:name="Grid Table 6 Colorful Accent 1" w:uiPriority="51"/>
+    <w:lsdException w:name="Grid Table 7 Colorful Accent 1" w:uiPriority="52"/>
+    <w:lsdException w:name="Grid Table 1 Light Accent 2" w:uiPriority="46"/>
+    <w:lsdException w:name="Grid Table 2 Accent 2" w:uiPriority="47"/>
+    <w:lsdException w:name="Grid Table 3 Accent 2" w:uiPriority="48"/>
+    <w:lsdException w:name="Grid Table 4 Accent 2" w:uiPriority="49"/>
+    <w:lsdException w:name="Grid Table 5 Dark Accent 2" w:uiPriority="50"/>
+    <w:lsdException w:name="Grid Table 6 Colorful Accent 2" w:uiPriority="51"/>
+    <w:lsdException w:name="Grid Table 7 Colorful Accent 2" w:uiPriority="52"/>
+    <w:lsdException w:name="Grid Table 1 Light Accent 3" w:uiPriority="46"/>
+    <w:lsdException w:name="Grid Table 2 Accent 3" w:uiPriority="47"/>
+    <w:lsdException w:name="Grid Table 3 Accent 3" w:uiPriority="48"/>
+    <w:lsdException w:name="Grid Table 4 Accent 3" w:uiPriority="49"/>
+    <w:lsdException w:name="Grid Table 5 Dark Accent 3" w:uiPriority="50"/>
+    <w:lsdException w:name="Grid Table 6 Colorful Accent 3" w:uiPriority="51"/>
+    <w:lsdException w:name="Grid Table 7 Colorful Accent 3" w:uiPriority="52"/>
+    <w:lsdException w:name="Grid Table 1 Light Accent 4" w:uiPriority="46"/>
+    <w:lsdException w:name="Grid Table 2 Accent 4" w:uiPriority="47"/>
+    <w:lsdException w:name="Grid Table 3 Accent 4" w:uiPriority="48"/>
+    <w:lsdException w:name="Grid Table 4 Accent 4" w:uiPriority="49"/>
+    <w:lsdException w:name="Grid Table 5 Dark Accent 4" w:uiPriority="50"/>
+    <w:lsdException w:name="Grid Table 6 Colorful Accent 4" w:uiPriority="51"/>
+    <w:lsdException w:name="Grid Table 7 Colorful Accent 4" w:uiPriority="52"/>
+    <w:lsdException w:name="Grid Table 1 Light Accent 5" w:uiPriority="46"/>
+    <w:lsdException w:name="Grid Table 2 Accent 5" w:uiPriority="47"/>
+    <w:lsdException w:name="Grid Table 3 Accent 5" w:uiPriority="48"/>
+    <w:lsdException w:name="Grid Table 4 Accent 5" w:uiPriority="49"/>
+    <w:lsdException w:name="Grid Table 5 Dark Accent 5" w:uiPriority="50"/>
+    <w:lsdException w:name="Grid Table 6 Colorful Accent 5" w:uiPriority="51"/>
+    <w:lsdException w:name="Grid Table 7 Colorful Accent 5" w:uiPriority="52"/>
+    <w:lsdException w:name="Grid Table 1 Light Accent 6" w:uiPriority="46"/>
+    <w:lsdException w:name="Grid Table 2 Accent 6" w:uiPriority="47"/>
+    <w:lsdException w:name="Grid Table 3 Accent 6" w:uiPriority="48"/>
+    <w:lsdException w:name="Grid Table 4 Accent 6" w:uiPriority="49"/>
+    <w:lsdException w:name="Grid Table 5 Dark Accent 6" w:uiPriority="50"/>
+    <w:lsdException w:name="Grid Table 6 Colorful Accent 6" w:uiPriority="51"/>
+    <w:lsdException w:name="Grid Table 7 Colorful Accent 6" w:uiPriority="52"/>
+    <w:lsdException w:name="List Table 1 Light" w:uiPriority="46"/>
+    <w:lsdException w:name="List Table 2" w:uiPriority="47"/>
+    <w:lsdException w:name="List Table 3" w:uiPriority="48"/>
+    <w:lsdException w:name="List Table 4" w:uiPriority="49"/>
+    <w:lsdException w:name="List Table 5 Dark" w:uiPriority="50"/>
+    <w:lsdException w:name="List Table 6 Colorful" w:uiPriority="51"/>
+    <w:lsdException w:name="List Table 7 Colorful" w:uiPriority="52"/>
+    <w:lsdException w:name="List Table 1 Light Accent 1" w:uiPriority="46"/>
+    <w:lsdException w:name="List Table 2 Accent 1" w:uiPriority="47"/>
+    <w:lsdException w:name="List Table 3 Accent 1" w:uiPriority="48"/>
+    <w:lsdException w:name="List Table 4 Accent 1" w:uiPriority="49"/>
+    <w:lsdException w:name="List Table 5 Dark Accent 1" w:uiPriority="50"/>
+    <w:lsdException w:name="List Table 6 Colorful Accent 1" w:uiPriority="51"/>
+    <w:lsdException w:name="List Table 7 Colorful Accent 1" w:uiPriority="52"/>
+    <w:lsdException w:name="List Table 1 Light Accent 2" w:uiPriority="46"/>
+    <w:lsdException w:name="List Table 2 Accent 2" w:uiPriority="47"/>
+    <w:lsdException w:name="List Table 3 Accent 2" w:uiPriority="48"/>
+    <w:lsdException w:name="List Table 4 Accent 2" w:uiPriority="49"/>
+    <w:lsdException w:name="List Table 5 Dark Accent 2" w:uiPriority="50"/>
+    <w:lsdException w:name="List Table 6 Colorful Accent 2" w:uiPriority="51"/>
+    <w:lsdException w:name="List Table 7 Colorful Accent 2" w:uiPriority="52"/>
+    <w:lsdException w:name="List Table 1 Light Accent 3" w:uiPriority="46"/>
+    <w:lsdException w:name="List Table 2 Accent 3" w:uiPriority="47"/>
+    <w:lsdException w:name="List Table 3 Accent 3" w:uiPriority="48"/>
+    <w:lsdException w:name="List Table 4 Accent 3" w:uiPriority="49"/>
+    <w:lsdException w:name="List Table 5 Dark Accent 3" w:uiPriority="50"/>
+    <w:lsdException w:name="List Table 6 Colorful Accent 3" w:uiPriority="51"/>
+    <w:lsdException w:name="List Table 7 Colorful Accent 3" w:uiPriority="52"/>
+    <w:lsdException w:name="List Table 1 Light Accent 4" w:uiPriority="46"/>
+    <w:lsdException w:name="List Table 2 Accent 4" w:uiPriority="47"/>
+    <w:lsdException w:name="List Table 3 Accent 4" w:uiPriority="48"/>
+    <w:lsdException w:name="List Table 4 Accent 4" w:uiPriority="49"/>
+    <w:lsdException w:name="List Table 5 Dark Accent 4" w:uiPriority="50"/>
+    <w:lsdException w:name="List Table 6 Colorful Accent 4" w:uiPriority="51"/>
+    <w:lsdException w:name="List Table 7 Colorful Accent 4" w:uiPriority="52"/>
+    <w:lsdException w:name="List Table 1 Light Accent 5" w:uiPriority="46"/>
+    <w:lsdException w:name="List Table 2 Accent 5" w:uiPriority="47"/>
+    <w:lsdException w:name="List Table 3 Accent 5" w:uiPriority="48"/>
+    <w:lsdException w:name="List Table 4 Accent 5" w:uiPriority="49"/>
+    <w:lsdException w:name="List Table 5 Dark Accent 5" w:uiPriority="50"/>
+    <w:lsdException w:name="List Table 6 Colorful Accent 5" w:uiPriority="51"/>
+    <w:lsdException w:name="List Table 7 Colorful Accent 5" w:uiPriority="52"/>
+    <w:lsdException w:name="List Table 1 Light Accent 6" w:uiPriority="46"/>
+    <w:lsdException w:name="List Table 2 Accent 6" w:uiPriority="47"/>
+    <w:lsdException w:name="List Table 3 Accent 6" w:uiPriority="48"/>
+    <w:lsdException w:name="List Table 4 Accent 6" w:uiPriority="49"/>
+    <w:lsdException w:name="List Table 5 Dark Accent 6" w:uiPriority="50"/>
+    <w:lsdException w:name="List Table 6 Colorful Accent 6" w:uiPriority="51"/>
+    <w:lsdException w:name="List Table 7 Colorful Accent 6" w:uiPriority="52"/>
   </w:latentStyles>
   <w:style w:type="paragraph" w:default="1" w:styleId="Normal">
     <w:name w:val="Normal"/>
@@ -9186,7 +7923,6 @@
       <w:spacing w:after="0" w:line="240" w:lineRule="auto"/>
     </w:pPr>
     <w:tblPr>
-      <w:tblInd w:w="0" w:type="dxa"/>
       <w:tblBorders>
         <w:top w:val="single" w:sz="4" w:space="0" w:color="auto"/>
         <w:left w:val="single" w:sz="4" w:space="0" w:color="auto"/>
@@ -9195,598 +7931,6 @@
         <w:insideH w:val="single" w:sz="4" w:space="0" w:color="auto"/>
         <w:insideV w:val="single" w:sz="4" w:space="0" w:color="auto"/>
       </w:tblBorders>
-      <w:tblCellMar>
-        <w:top w:w="0" w:type="dxa"/>
-        <w:left w:w="108" w:type="dxa"/>
-        <w:bottom w:w="0" w:type="dxa"/>
-        <w:right w:w="108" w:type="dxa"/>
-      </w:tblCellMar>
-    </w:tblPr>
-  </w:style>
-  <w:style w:type="paragraph" w:customStyle="1" w:styleId="Default">
-    <w:name w:val="Default"/>
-    <w:rsid w:val="00DE11E0"/>
-    <w:pPr>
-      <w:autoSpaceDE w:val="0"/>
-      <w:autoSpaceDN w:val="0"/>
-      <w:adjustRightInd w:val="0"/>
-      <w:spacing w:after="0" w:line="240" w:lineRule="auto"/>
-    </w:pPr>
-    <w:rPr>
-      <w:rFonts w:ascii="Arial" w:hAnsi="Arial" w:cs="Arial"/>
-      <w:color w:val="000000"/>
-      <w:sz w:val="24"/>
-      <w:szCs w:val="24"/>
-    </w:rPr>
-  </w:style>
-  <w:style w:type="paragraph" w:styleId="Paragraphedeliste">
-    <w:name w:val="List Paragraph"/>
-    <w:basedOn w:val="Normal"/>
-    <w:uiPriority w:val="34"/>
-    <w:qFormat/>
-    <w:rsid w:val="00DE11E0"/>
-    <w:pPr>
-      <w:ind w:left="720"/>
-      <w:contextualSpacing/>
-    </w:pPr>
-  </w:style>
-  <w:style w:type="paragraph" w:styleId="Sansinterligne">
-    <w:name w:val="No Spacing"/>
-    <w:link w:val="SansinterligneCar"/>
-    <w:uiPriority w:val="1"/>
-    <w:qFormat/>
-    <w:rsid w:val="00DE11E0"/>
-    <w:pPr>
-      <w:spacing w:after="0" w:line="240" w:lineRule="auto"/>
-    </w:pPr>
-  </w:style>
-  <w:style w:type="character" w:customStyle="1" w:styleId="Titre1Car">
-    <w:name w:val="Titre 1 Car"/>
-    <w:basedOn w:val="Policepardfaut"/>
-    <w:link w:val="Titre1"/>
-    <w:uiPriority w:val="9"/>
-    <w:rsid w:val="00CE56D9"/>
-    <w:rPr>
-      <w:rFonts w:asciiTheme="majorHAnsi" w:eastAsiaTheme="majorEastAsia" w:hAnsiTheme="majorHAnsi" w:cstheme="majorBidi"/>
-      <w:b/>
-      <w:bCs/>
-      <w:sz w:val="24"/>
-      <w:szCs w:val="28"/>
-    </w:rPr>
-  </w:style>
-  <w:style w:type="character" w:customStyle="1" w:styleId="Titre2Car">
-    <w:name w:val="Titre 2 Car"/>
-    <w:basedOn w:val="Policepardfaut"/>
-    <w:link w:val="Titre2"/>
-    <w:uiPriority w:val="9"/>
-    <w:rsid w:val="00CC02C4"/>
-    <w:rPr>
-      <w:rFonts w:asciiTheme="majorHAnsi" w:eastAsiaTheme="majorEastAsia" w:hAnsiTheme="majorHAnsi" w:cstheme="majorBidi"/>
-      <w:bCs/>
-      <w:szCs w:val="26"/>
-    </w:rPr>
-  </w:style>
-  <w:style w:type="character" w:customStyle="1" w:styleId="Titre3Car">
-    <w:name w:val="Titre 3 Car"/>
-    <w:basedOn w:val="Policepardfaut"/>
-    <w:link w:val="Titre3"/>
-    <w:uiPriority w:val="9"/>
-    <w:rsid w:val="00CC02C4"/>
-    <w:rPr>
-      <w:rFonts w:asciiTheme="majorHAnsi" w:eastAsiaTheme="majorEastAsia" w:hAnsiTheme="majorHAnsi" w:cstheme="majorBidi"/>
-      <w:bCs/>
-    </w:rPr>
-  </w:style>
-  <w:style w:type="character" w:customStyle="1" w:styleId="Titre4Car">
-    <w:name w:val="Titre 4 Car"/>
-    <w:basedOn w:val="Policepardfaut"/>
-    <w:link w:val="Titre4"/>
-    <w:uiPriority w:val="9"/>
-    <w:rsid w:val="00CE56D9"/>
-    <w:rPr>
-      <w:rFonts w:asciiTheme="majorHAnsi" w:eastAsiaTheme="majorEastAsia" w:hAnsiTheme="majorHAnsi" w:cstheme="majorBidi"/>
-      <w:b/>
-      <w:bCs/>
-      <w:i/>
-      <w:iCs/>
-      <w:color w:val="4F81BD" w:themeColor="accent1"/>
-    </w:rPr>
-  </w:style>
-  <w:style w:type="paragraph" w:styleId="En-ttedetabledesmatires">
-    <w:name w:val="TOC Heading"/>
-    <w:basedOn w:val="Titre1"/>
-    <w:next w:val="Normal"/>
-    <w:uiPriority w:val="39"/>
-    <w:unhideWhenUsed/>
-    <w:qFormat/>
-    <w:rsid w:val="00B034DC"/>
-    <w:pPr>
-      <w:outlineLvl w:val="9"/>
-    </w:pPr>
-    <w:rPr>
-      <w:color w:val="365F91" w:themeColor="accent1" w:themeShade="BF"/>
-      <w:sz w:val="28"/>
-      <w:lang w:eastAsia="fr-FR"/>
-    </w:rPr>
-  </w:style>
-  <w:style w:type="paragraph" w:styleId="TM1">
-    <w:name w:val="toc 1"/>
-    <w:basedOn w:val="Titre1"/>
-    <w:next w:val="Normal"/>
-    <w:autoRedefine/>
-    <w:uiPriority w:val="39"/>
-    <w:unhideWhenUsed/>
-    <w:qFormat/>
-    <w:rsid w:val="0069701B"/>
-    <w:pPr>
-      <w:tabs>
-        <w:tab w:val="left" w:pos="440"/>
-        <w:tab w:val="right" w:leader="dot" w:pos="9062"/>
-      </w:tabs>
-      <w:spacing w:after="100"/>
-    </w:pPr>
-    <w:rPr>
-      <w:rFonts w:asciiTheme="minorHAnsi" w:hAnsiTheme="minorHAnsi"/>
-      <w:noProof/>
-      <w:sz w:val="28"/>
-    </w:rPr>
-  </w:style>
-  <w:style w:type="paragraph" w:styleId="TM2">
-    <w:name w:val="toc 2"/>
-    <w:basedOn w:val="Titre2"/>
-    <w:next w:val="Normal"/>
-    <w:autoRedefine/>
-    <w:uiPriority w:val="39"/>
-    <w:unhideWhenUsed/>
-    <w:qFormat/>
-    <w:rsid w:val="0069701B"/>
-    <w:pPr>
-      <w:tabs>
-        <w:tab w:val="left" w:pos="880"/>
-        <w:tab w:val="right" w:leader="dot" w:pos="9062"/>
-      </w:tabs>
-      <w:spacing w:after="100"/>
-      <w:ind w:left="220"/>
-    </w:pPr>
-    <w:rPr>
-      <w:rFonts w:asciiTheme="minorHAnsi" w:hAnsiTheme="minorHAnsi"/>
-      <w:noProof/>
-      <w:sz w:val="24"/>
-      <w:szCs w:val="24"/>
-    </w:rPr>
-  </w:style>
-  <w:style w:type="paragraph" w:styleId="TM3">
-    <w:name w:val="toc 3"/>
-    <w:basedOn w:val="Titre3"/>
-    <w:next w:val="Sansinterligne"/>
-    <w:autoRedefine/>
-    <w:uiPriority w:val="39"/>
-    <w:unhideWhenUsed/>
-    <w:qFormat/>
-    <w:rsid w:val="0069701B"/>
-    <w:pPr>
-      <w:tabs>
-        <w:tab w:val="left" w:pos="1320"/>
-        <w:tab w:val="right" w:leader="dot" w:pos="9062"/>
-      </w:tabs>
-      <w:spacing w:after="100"/>
-      <w:ind w:left="440"/>
-    </w:pPr>
-    <w:rPr>
-      <w:rFonts w:asciiTheme="minorHAnsi" w:hAnsiTheme="minorHAnsi"/>
-      <w:i/>
-      <w:noProof/>
-      <w:sz w:val="20"/>
-      <w:szCs w:val="20"/>
-    </w:rPr>
-  </w:style>
-  <w:style w:type="character" w:styleId="Lienhypertexte">
-    <w:name w:val="Hyperlink"/>
-    <w:basedOn w:val="Policepardfaut"/>
-    <w:uiPriority w:val="99"/>
-    <w:unhideWhenUsed/>
-    <w:rsid w:val="00B034DC"/>
-    <w:rPr>
-      <w:color w:val="0000FF" w:themeColor="hyperlink"/>
-      <w:u w:val="single"/>
-    </w:rPr>
-  </w:style>
-  <w:style w:type="character" w:customStyle="1" w:styleId="SansinterligneCar">
-    <w:name w:val="Sans interligne Car"/>
-    <w:basedOn w:val="Policepardfaut"/>
-    <w:link w:val="Sansinterligne"/>
-    <w:uiPriority w:val="1"/>
-    <w:rsid w:val="00F51D2F"/>
-  </w:style>
-  <w:style w:type="character" w:styleId="Textedelespacerserv">
-    <w:name w:val="Placeholder Text"/>
-    <w:basedOn w:val="Policepardfaut"/>
-    <w:uiPriority w:val="99"/>
-    <w:semiHidden/>
-    <w:rsid w:val="00BC2759"/>
-    <w:rPr>
-      <w:color w:val="808080"/>
-    </w:rPr>
-  </w:style>
-</w:styles>
-</file>
-
-<file path=word/stylesWithEffects.xml><?xml version="1.0" encoding="utf-8"?>
-<w:styles xmlns:wpc="http://schemas.microsoft.com/office/word/2010/wordprocessingCanvas" xmlns:mc="http://schemas.openxmlformats.org/markup-compatibility/2006" xmlns:o="urn:schemas-microsoft-com:office:office" xmlns:r="http://schemas.openxmlformats.org/officeDocument/2006/relationships" xmlns:m="http://schemas.openxmlformats.org/officeDocument/2006/math" xmlns:v="urn:schemas-microsoft-com:vml" xmlns:wp14="http://schemas.microsoft.com/office/word/2010/wordprocessingDrawing" xmlns:wp="http://schemas.openxmlformats.org/drawingml/2006/wordprocessingDrawing" xmlns:w10="urn:schemas-microsoft-com:office:word" xmlns:w="http://schemas.openxmlformats.org/wordprocessingml/2006/main" xmlns:w14="http://schemas.microsoft.com/office/word/2010/wordml" xmlns:wpg="http://schemas.microsoft.com/office/word/2010/wordprocessingGroup" xmlns:wpi="http://schemas.microsoft.com/office/word/2010/wordprocessingInk" xmlns:wne="http://schemas.microsoft.com/office/word/2006/wordml" xmlns:wps="http://schemas.microsoft.com/office/word/2010/wordprocessingShape" mc:Ignorable="w14 wp14">
-  <w:docDefaults>
-    <w:rPrDefault>
-      <w:rPr>
-        <w:rFonts w:asciiTheme="minorHAnsi" w:eastAsiaTheme="minorHAnsi" w:hAnsiTheme="minorHAnsi" w:cstheme="minorBidi"/>
-        <w:sz w:val="22"/>
-        <w:szCs w:val="22"/>
-        <w:lang w:val="fr-FR" w:eastAsia="en-US" w:bidi="ar-SA"/>
-      </w:rPr>
-    </w:rPrDefault>
-    <w:pPrDefault>
-      <w:pPr>
-        <w:spacing w:after="200" w:line="276" w:lineRule="auto"/>
-      </w:pPr>
-    </w:pPrDefault>
-  </w:docDefaults>
-  <w:latentStyles w:defLockedState="0" w:defUIPriority="99" w:defSemiHidden="1" w:defUnhideWhenUsed="1" w:defQFormat="0" w:count="267">
-    <w:lsdException w:name="Normal" w:semiHidden="0" w:uiPriority="0" w:unhideWhenUsed="0" w:qFormat="1"/>
-    <w:lsdException w:name="heading 1" w:semiHidden="0" w:uiPriority="9" w:unhideWhenUsed="0" w:qFormat="1"/>
-    <w:lsdException w:name="heading 2" w:uiPriority="9" w:qFormat="1"/>
-    <w:lsdException w:name="heading 3" w:uiPriority="9" w:qFormat="1"/>
-    <w:lsdException w:name="heading 4" w:uiPriority="9" w:qFormat="1"/>
-    <w:lsdException w:name="heading 5" w:uiPriority="9" w:qFormat="1"/>
-    <w:lsdException w:name="heading 6" w:uiPriority="9" w:qFormat="1"/>
-    <w:lsdException w:name="heading 7" w:uiPriority="9" w:qFormat="1"/>
-    <w:lsdException w:name="heading 8" w:uiPriority="9" w:qFormat="1"/>
-    <w:lsdException w:name="heading 9" w:uiPriority="9" w:qFormat="1"/>
-    <w:lsdException w:name="toc 1" w:uiPriority="39" w:qFormat="1"/>
-    <w:lsdException w:name="toc 2" w:uiPriority="39" w:qFormat="1"/>
-    <w:lsdException w:name="toc 3" w:uiPriority="39" w:qFormat="1"/>
-    <w:lsdException w:name="toc 4" w:uiPriority="39"/>
-    <w:lsdException w:name="toc 5" w:uiPriority="39"/>
-    <w:lsdException w:name="toc 6" w:uiPriority="39"/>
-    <w:lsdException w:name="toc 7" w:uiPriority="39"/>
-    <w:lsdException w:name="toc 8" w:uiPriority="39"/>
-    <w:lsdException w:name="toc 9" w:uiPriority="39"/>
-    <w:lsdException w:name="caption" w:uiPriority="35" w:qFormat="1"/>
-    <w:lsdException w:name="Title" w:semiHidden="0" w:uiPriority="10" w:unhideWhenUsed="0" w:qFormat="1"/>
-    <w:lsdException w:name="Default Paragraph Font" w:uiPriority="1"/>
-    <w:lsdException w:name="Subtitle" w:semiHidden="0" w:uiPriority="11" w:unhideWhenUsed="0" w:qFormat="1"/>
-    <w:lsdException w:name="Strong" w:semiHidden="0" w:uiPriority="22" w:unhideWhenUsed="0" w:qFormat="1"/>
-    <w:lsdException w:name="Emphasis" w:semiHidden="0" w:uiPriority="20" w:unhideWhenUsed="0" w:qFormat="1"/>
-    <w:lsdException w:name="Table Grid" w:semiHidden="0" w:uiPriority="59" w:unhideWhenUsed="0"/>
-    <w:lsdException w:name="Placeholder Text" w:unhideWhenUsed="0"/>
-    <w:lsdException w:name="No Spacing" w:semiHidden="0" w:uiPriority="1" w:unhideWhenUsed="0" w:qFormat="1"/>
-    <w:lsdException w:name="Light Shading" w:semiHidden="0" w:uiPriority="60" w:unhideWhenUsed="0"/>
-    <w:lsdException w:name="Light List" w:semiHidden="0" w:uiPriority="61" w:unhideWhenUsed="0"/>
-    <w:lsdException w:name="Light Grid" w:semiHidden="0" w:uiPriority="62" w:unhideWhenUsed="0"/>
-    <w:lsdException w:name="Medium Shading 1" w:semiHidden="0" w:uiPriority="63" w:unhideWhenUsed="0"/>
-    <w:lsdException w:name="Medium Shading 2" w:semiHidden="0" w:uiPriority="64" w:unhideWhenUsed="0"/>
-    <w:lsdException w:name="Medium List 1" w:semiHidden="0" w:uiPriority="65" w:unhideWhenUsed="0"/>
-    <w:lsdException w:name="Medium List 2" w:semiHidden="0" w:uiPriority="66" w:unhideWhenUsed="0"/>
-    <w:lsdException w:name="Medium Grid 1" w:semiHidden="0" w:uiPriority="67" w:unhideWhenUsed="0"/>
-    <w:lsdException w:name="Medium Grid 2" w:semiHidden="0" w:uiPriority="68" w:unhideWhenUsed="0"/>
-    <w:lsdException w:name="Medium Grid 3" w:semiHidden="0" w:uiPriority="69" w:unhideWhenUsed="0"/>
-    <w:lsdException w:name="Dark List" w:semiHidden="0" w:uiPriority="70" w:unhideWhenUsed="0"/>
-    <w:lsdException w:name="Colorful Shading" w:semiHidden="0" w:uiPriority="71" w:unhideWhenUsed="0"/>
-    <w:lsdException w:name="Colorful List" w:semiHidden="0" w:uiPriority="72" w:unhideWhenUsed="0"/>
-    <w:lsdException w:name="Colorful Grid" w:semiHidden="0" w:uiPriority="73" w:unhideWhenUsed="0"/>
-    <w:lsdException w:name="Light Shading Accent 1" w:semiHidden="0" w:uiPriority="60" w:unhideWhenUsed="0"/>
-    <w:lsdException w:name="Light List Accent 1" w:semiHidden="0" w:uiPriority="61" w:unhideWhenUsed="0"/>
-    <w:lsdException w:name="Light Grid Accent 1" w:semiHidden="0" w:uiPriority="62" w:unhideWhenUsed="0"/>
-    <w:lsdException w:name="Medium Shading 1 Accent 1" w:semiHidden="0" w:uiPriority="63" w:unhideWhenUsed="0"/>
-    <w:lsdException w:name="Medium Shading 2 Accent 1" w:semiHidden="0" w:uiPriority="64" w:unhideWhenUsed="0"/>
-    <w:lsdException w:name="Medium List 1 Accent 1" w:semiHidden="0" w:uiPriority="65" w:unhideWhenUsed="0"/>
-    <w:lsdException w:name="Revision" w:unhideWhenUsed="0"/>
-    <w:lsdException w:name="List Paragraph" w:semiHidden="0" w:uiPriority="34" w:unhideWhenUsed="0" w:qFormat="1"/>
-    <w:lsdException w:name="Quote" w:semiHidden="0" w:uiPriority="29" w:unhideWhenUsed="0" w:qFormat="1"/>
-    <w:lsdException w:name="Intense Quote" w:semiHidden="0" w:uiPriority="30" w:unhideWhenUsed="0" w:qFormat="1"/>
-    <w:lsdException w:name="Medium List 2 Accent 1" w:semiHidden="0" w:uiPriority="66" w:unhideWhenUsed="0"/>
-    <w:lsdException w:name="Medium Grid 1 Accent 1" w:semiHidden="0" w:uiPriority="67" w:unhideWhenUsed="0"/>
-    <w:lsdException w:name="Medium Grid 2 Accent 1" w:semiHidden="0" w:uiPriority="68" w:unhideWhenUsed="0"/>
-    <w:lsdException w:name="Medium Grid 3 Accent 1" w:semiHidden="0" w:uiPriority="69" w:unhideWhenUsed="0"/>
-    <w:lsdException w:name="Dark List Accent 1" w:semiHidden="0" w:uiPriority="70" w:unhideWhenUsed="0"/>
-    <w:lsdException w:name="Colorful Shading Accent 1" w:semiHidden="0" w:uiPriority="71" w:unhideWhenUsed="0"/>
-    <w:lsdException w:name="Colorful List Accent 1" w:semiHidden="0" w:uiPriority="72" w:unhideWhenUsed="0"/>
-    <w:lsdException w:name="Colorful Grid Accent 1" w:semiHidden="0" w:uiPriority="73" w:unhideWhenUsed="0"/>
-    <w:lsdException w:name="Light Shading Accent 2" w:semiHidden="0" w:uiPriority="60" w:unhideWhenUsed="0"/>
-    <w:lsdException w:name="Light List Accent 2" w:semiHidden="0" w:uiPriority="61" w:unhideWhenUsed="0"/>
-    <w:lsdException w:name="Light Grid Accent 2" w:semiHidden="0" w:uiPriority="62" w:unhideWhenUsed="0"/>
-    <w:lsdException w:name="Medium Shading 1 Accent 2" w:semiHidden="0" w:uiPriority="63" w:unhideWhenUsed="0"/>
-    <w:lsdException w:name="Medium Shading 2 Accent 2" w:semiHidden="0" w:uiPriority="64" w:unhideWhenUsed="0"/>
-    <w:lsdException w:name="Medium List 1 Accent 2" w:semiHidden="0" w:uiPriority="65" w:unhideWhenUsed="0"/>
-    <w:lsdException w:name="Medium List 2 Accent 2" w:semiHidden="0" w:uiPriority="66" w:unhideWhenUsed="0"/>
-    <w:lsdException w:name="Medium Grid 1 Accent 2" w:semiHidden="0" w:uiPriority="67" w:unhideWhenUsed="0"/>
-    <w:lsdException w:name="Medium Grid 2 Accent 2" w:semiHidden="0" w:uiPriority="68" w:unhideWhenUsed="0"/>
-    <w:lsdException w:name="Medium Grid 3 Accent 2" w:semiHidden="0" w:uiPriority="69" w:unhideWhenUsed="0"/>
-    <w:lsdException w:name="Dark List Accent 2" w:semiHidden="0" w:uiPriority="70" w:unhideWhenUsed="0"/>
-    <w:lsdException w:name="Colorful Shading Accent 2" w:semiHidden="0" w:uiPriority="71" w:unhideWhenUsed="0"/>
-    <w:lsdException w:name="Colorful List Accent 2" w:semiHidden="0" w:uiPriority="72" w:unhideWhenUsed="0"/>
-    <w:lsdException w:name="Colorful Grid Accent 2" w:semiHidden="0" w:uiPriority="73" w:unhideWhenUsed="0"/>
-    <w:lsdException w:name="Light Shading Accent 3" w:semiHidden="0" w:uiPriority="60" w:unhideWhenUsed="0"/>
-    <w:lsdException w:name="Light List Accent 3" w:semiHidden="0" w:uiPriority="61" w:unhideWhenUsed="0"/>
-    <w:lsdException w:name="Light Grid Accent 3" w:semiHidden="0" w:uiPriority="62" w:unhideWhenUsed="0"/>
-    <w:lsdException w:name="Medium Shading 1 Accent 3" w:semiHidden="0" w:uiPriority="63" w:unhideWhenUsed="0"/>
-    <w:lsdException w:name="Medium Shading 2 Accent 3" w:semiHidden="0" w:uiPriority="64" w:unhideWhenUsed="0"/>
-    <w:lsdException w:name="Medium List 1 Accent 3" w:semiHidden="0" w:uiPriority="65" w:unhideWhenUsed="0"/>
-    <w:lsdException w:name="Medium List 2 Accent 3" w:semiHidden="0" w:uiPriority="66" w:unhideWhenUsed="0"/>
-    <w:lsdException w:name="Medium Grid 1 Accent 3" w:semiHidden="0" w:uiPriority="67" w:unhideWhenUsed="0"/>
-    <w:lsdException w:name="Medium Grid 2 Accent 3" w:semiHidden="0" w:uiPriority="68" w:unhideWhenUsed="0"/>
-    <w:lsdException w:name="Medium Grid 3 Accent 3" w:semiHidden="0" w:uiPriority="69" w:unhideWhenUsed="0"/>
-    <w:lsdException w:name="Dark List Accent 3" w:semiHidden="0" w:uiPriority="70" w:unhideWhenUsed="0"/>
-    <w:lsdException w:name="Colorful Shading Accent 3" w:semiHidden="0" w:uiPriority="71" w:unhideWhenUsed="0"/>
-    <w:lsdException w:name="Colorful List Accent 3" w:semiHidden="0" w:uiPriority="72" w:unhideWhenUsed="0"/>
-    <w:lsdException w:name="Colorful Grid Accent 3" w:semiHidden="0" w:uiPriority="73" w:unhideWhenUsed="0"/>
-    <w:lsdException w:name="Light Shading Accent 4" w:semiHidden="0" w:uiPriority="60" w:unhideWhenUsed="0"/>
-    <w:lsdException w:name="Light List Accent 4" w:semiHidden="0" w:uiPriority="61" w:unhideWhenUsed="0"/>
-    <w:lsdException w:name="Light Grid Accent 4" w:semiHidden="0" w:uiPriority="62" w:unhideWhenUsed="0"/>
-    <w:lsdException w:name="Medium Shading 1 Accent 4" w:semiHidden="0" w:uiPriority="63" w:unhideWhenUsed="0"/>
-    <w:lsdException w:name="Medium Shading 2 Accent 4" w:semiHidden="0" w:uiPriority="64" w:unhideWhenUsed="0"/>
-    <w:lsdException w:name="Medium List 1 Accent 4" w:semiHidden="0" w:uiPriority="65" w:unhideWhenUsed="0"/>
-    <w:lsdException w:name="Medium List 2 Accent 4" w:semiHidden="0" w:uiPriority="66" w:unhideWhenUsed="0"/>
-    <w:lsdException w:name="Medium Grid 1 Accent 4" w:semiHidden="0" w:uiPriority="67" w:unhideWhenUsed="0"/>
-    <w:lsdException w:name="Medium Grid 2 Accent 4" w:semiHidden="0" w:uiPriority="68" w:unhideWhenUsed="0"/>
-    <w:lsdException w:name="Medium Grid 3 Accent 4" w:semiHidden="0" w:uiPriority="69" w:unhideWhenUsed="0"/>
-    <w:lsdException w:name="Dark List Accent 4" w:semiHidden="0" w:uiPriority="70" w:unhideWhenUsed="0"/>
-    <w:lsdException w:name="Colorful Shading Accent 4" w:semiHidden="0" w:uiPriority="71" w:unhideWhenUsed="0"/>
-    <w:lsdException w:name="Colorful List Accent 4" w:semiHidden="0" w:uiPriority="72" w:unhideWhenUsed="0"/>
-    <w:lsdException w:name="Colorful Grid Accent 4" w:semiHidden="0" w:uiPriority="73" w:unhideWhenUsed="0"/>
-    <w:lsdException w:name="Light Shading Accent 5" w:semiHidden="0" w:uiPriority="60" w:unhideWhenUsed="0"/>
-    <w:lsdException w:name="Light List Accent 5" w:semiHidden="0" w:uiPriority="61" w:unhideWhenUsed="0"/>
-    <w:lsdException w:name="Light Grid Accent 5" w:semiHidden="0" w:uiPriority="62" w:unhideWhenUsed="0"/>
-    <w:lsdException w:name="Medium Shading 1 Accent 5" w:semiHidden="0" w:uiPriority="63" w:unhideWhenUsed="0"/>
-    <w:lsdException w:name="Medium Shading 2 Accent 5" w:semiHidden="0" w:uiPriority="64" w:unhideWhenUsed="0"/>
-    <w:lsdException w:name="Medium List 1 Accent 5" w:semiHidden="0" w:uiPriority="65" w:unhideWhenUsed="0"/>
-    <w:lsdException w:name="Medium List 2 Accent 5" w:semiHidden="0" w:uiPriority="66" w:unhideWhenUsed="0"/>
-    <w:lsdException w:name="Medium Grid 1 Accent 5" w:semiHidden="0" w:uiPriority="67" w:unhideWhenUsed="0"/>
-    <w:lsdException w:name="Medium Grid 2 Accent 5" w:semiHidden="0" w:uiPriority="68" w:unhideWhenUsed="0"/>
-    <w:lsdException w:name="Medium Grid 3 Accent 5" w:semiHidden="0" w:uiPriority="69" w:unhideWhenUsed="0"/>
-    <w:lsdException w:name="Dark List Accent 5" w:semiHidden="0" w:uiPriority="70" w:unhideWhenUsed="0"/>
-    <w:lsdException w:name="Colorful Shading Accent 5" w:semiHidden="0" w:uiPriority="71" w:unhideWhenUsed="0"/>
-    <w:lsdException w:name="Colorful List Accent 5" w:semiHidden="0" w:uiPriority="72" w:unhideWhenUsed="0"/>
-    <w:lsdException w:name="Colorful Grid Accent 5" w:semiHidden="0" w:uiPriority="73" w:unhideWhenUsed="0"/>
-    <w:lsdException w:name="Light Shading Accent 6" w:semiHidden="0" w:uiPriority="60" w:unhideWhenUsed="0"/>
-    <w:lsdException w:name="Light List Accent 6" w:semiHidden="0" w:uiPriority="61" w:unhideWhenUsed="0"/>
-    <w:lsdException w:name="Light Grid Accent 6" w:semiHidden="0" w:uiPriority="62" w:unhideWhenUsed="0"/>
-    <w:lsdException w:name="Medium Shading 1 Accent 6" w:semiHidden="0" w:uiPriority="63" w:unhideWhenUsed="0"/>
-    <w:lsdException w:name="Medium Shading 2 Accent 6" w:semiHidden="0" w:uiPriority="64" w:unhideWhenUsed="0"/>
-    <w:lsdException w:name="Medium List 1 Accent 6" w:semiHidden="0" w:uiPriority="65" w:unhideWhenUsed="0"/>
-    <w:lsdException w:name="Medium List 2 Accent 6" w:semiHidden="0" w:uiPriority="66" w:unhideWhenUsed="0"/>
-    <w:lsdException w:name="Medium Grid 1 Accent 6" w:semiHidden="0" w:uiPriority="67" w:unhideWhenUsed="0"/>
-    <w:lsdException w:name="Medium Grid 2 Accent 6" w:semiHidden="0" w:uiPriority="68" w:unhideWhenUsed="0"/>
-    <w:lsdException w:name="Medium Grid 3 Accent 6" w:semiHidden="0" w:uiPriority="69" w:unhideWhenUsed="0"/>
-    <w:lsdException w:name="Dark List Accent 6" w:semiHidden="0" w:uiPriority="70" w:unhideWhenUsed="0"/>
-    <w:lsdException w:name="Colorful Shading Accent 6" w:semiHidden="0" w:uiPriority="71" w:unhideWhenUsed="0"/>
-    <w:lsdException w:name="Colorful List Accent 6" w:semiHidden="0" w:uiPriority="72" w:unhideWhenUsed="0"/>
-    <w:lsdException w:name="Colorful Grid Accent 6" w:semiHidden="0" w:uiPriority="73" w:unhideWhenUsed="0"/>
-    <w:lsdException w:name="Subtle Emphasis" w:semiHidden="0" w:uiPriority="19" w:unhideWhenUsed="0" w:qFormat="1"/>
-    <w:lsdException w:name="Intense Emphasis" w:semiHidden="0" w:uiPriority="21" w:unhideWhenUsed="0" w:qFormat="1"/>
-    <w:lsdException w:name="Subtle Reference" w:semiHidden="0" w:uiPriority="31" w:unhideWhenUsed="0" w:qFormat="1"/>
-    <w:lsdException w:name="Intense Reference" w:semiHidden="0" w:uiPriority="32" w:unhideWhenUsed="0" w:qFormat="1"/>
-    <w:lsdException w:name="Book Title" w:semiHidden="0" w:uiPriority="33" w:unhideWhenUsed="0" w:qFormat="1"/>
-    <w:lsdException w:name="Bibliography" w:uiPriority="37"/>
-    <w:lsdException w:name="TOC Heading" w:uiPriority="39" w:qFormat="1"/>
-  </w:latentStyles>
-  <w:style w:type="paragraph" w:default="1" w:styleId="Normal">
-    <w:name w:val="Normal"/>
-    <w:qFormat/>
-    <w:rsid w:val="000C0EEF"/>
-    <w:pPr>
-      <w:jc w:val="both"/>
-    </w:pPr>
-  </w:style>
-  <w:style w:type="paragraph" w:styleId="Titre1">
-    <w:name w:val="heading 1"/>
-    <w:basedOn w:val="Normal"/>
-    <w:next w:val="Normal"/>
-    <w:link w:val="Titre1Car"/>
-    <w:uiPriority w:val="9"/>
-    <w:qFormat/>
-    <w:rsid w:val="00CE56D9"/>
-    <w:pPr>
-      <w:keepNext/>
-      <w:keepLines/>
-      <w:spacing w:before="480" w:after="0"/>
-      <w:outlineLvl w:val="0"/>
-    </w:pPr>
-    <w:rPr>
-      <w:rFonts w:asciiTheme="majorHAnsi" w:eastAsiaTheme="majorEastAsia" w:hAnsiTheme="majorHAnsi" w:cstheme="majorBidi"/>
-      <w:b/>
-      <w:bCs/>
-      <w:sz w:val="24"/>
-      <w:szCs w:val="28"/>
-    </w:rPr>
-  </w:style>
-  <w:style w:type="paragraph" w:styleId="Titre2">
-    <w:name w:val="heading 2"/>
-    <w:basedOn w:val="Normal"/>
-    <w:next w:val="Normal"/>
-    <w:link w:val="Titre2Car"/>
-    <w:uiPriority w:val="9"/>
-    <w:unhideWhenUsed/>
-    <w:qFormat/>
-    <w:rsid w:val="00CC02C4"/>
-    <w:pPr>
-      <w:keepNext/>
-      <w:keepLines/>
-      <w:spacing w:after="0"/>
-      <w:outlineLvl w:val="1"/>
-    </w:pPr>
-    <w:rPr>
-      <w:rFonts w:asciiTheme="majorHAnsi" w:eastAsiaTheme="majorEastAsia" w:hAnsiTheme="majorHAnsi" w:cstheme="majorBidi"/>
-      <w:bCs/>
-      <w:szCs w:val="26"/>
-    </w:rPr>
-  </w:style>
-  <w:style w:type="paragraph" w:styleId="Titre3">
-    <w:name w:val="heading 3"/>
-    <w:basedOn w:val="Normal"/>
-    <w:next w:val="Normal"/>
-    <w:link w:val="Titre3Car"/>
-    <w:uiPriority w:val="9"/>
-    <w:unhideWhenUsed/>
-    <w:qFormat/>
-    <w:rsid w:val="00CC02C4"/>
-    <w:pPr>
-      <w:keepNext/>
-      <w:keepLines/>
-      <w:spacing w:after="0"/>
-      <w:outlineLvl w:val="2"/>
-    </w:pPr>
-    <w:rPr>
-      <w:rFonts w:asciiTheme="majorHAnsi" w:eastAsiaTheme="majorEastAsia" w:hAnsiTheme="majorHAnsi" w:cstheme="majorBidi"/>
-      <w:bCs/>
-    </w:rPr>
-  </w:style>
-  <w:style w:type="paragraph" w:styleId="Titre4">
-    <w:name w:val="heading 4"/>
-    <w:basedOn w:val="Normal"/>
-    <w:next w:val="Normal"/>
-    <w:link w:val="Titre4Car"/>
-    <w:uiPriority w:val="9"/>
-    <w:unhideWhenUsed/>
-    <w:qFormat/>
-    <w:rsid w:val="00CE56D9"/>
-    <w:pPr>
-      <w:keepNext/>
-      <w:keepLines/>
-      <w:spacing w:before="200" w:after="0"/>
-      <w:outlineLvl w:val="3"/>
-    </w:pPr>
-    <w:rPr>
-      <w:rFonts w:asciiTheme="majorHAnsi" w:eastAsiaTheme="majorEastAsia" w:hAnsiTheme="majorHAnsi" w:cstheme="majorBidi"/>
-      <w:b/>
-      <w:bCs/>
-      <w:i/>
-      <w:iCs/>
-      <w:color w:val="4F81BD" w:themeColor="accent1"/>
-    </w:rPr>
-  </w:style>
-  <w:style w:type="character" w:default="1" w:styleId="Policepardfaut">
-    <w:name w:val="Default Paragraph Font"/>
-    <w:uiPriority w:val="1"/>
-    <w:semiHidden/>
-    <w:unhideWhenUsed/>
-  </w:style>
-  <w:style w:type="table" w:default="1" w:styleId="TableauNormal">
-    <w:name w:val="Normal Table"/>
-    <w:uiPriority w:val="99"/>
-    <w:semiHidden/>
-    <w:unhideWhenUsed/>
-    <w:tblPr>
-      <w:tblInd w:w="0" w:type="dxa"/>
-      <w:tblCellMar>
-        <w:top w:w="0" w:type="dxa"/>
-        <w:left w:w="108" w:type="dxa"/>
-        <w:bottom w:w="0" w:type="dxa"/>
-        <w:right w:w="108" w:type="dxa"/>
-      </w:tblCellMar>
-    </w:tblPr>
-  </w:style>
-  <w:style w:type="numbering" w:default="1" w:styleId="Aucuneliste">
-    <w:name w:val="No List"/>
-    <w:uiPriority w:val="99"/>
-    <w:semiHidden/>
-    <w:unhideWhenUsed/>
-  </w:style>
-  <w:style w:type="paragraph" w:styleId="Textedebulles">
-    <w:name w:val="Balloon Text"/>
-    <w:basedOn w:val="Normal"/>
-    <w:link w:val="TextedebullesCar"/>
-    <w:uiPriority w:val="99"/>
-    <w:semiHidden/>
-    <w:unhideWhenUsed/>
-    <w:rsid w:val="00DE11E0"/>
-    <w:pPr>
-      <w:spacing w:after="0" w:line="240" w:lineRule="auto"/>
-    </w:pPr>
-    <w:rPr>
-      <w:rFonts w:ascii="Tahoma" w:hAnsi="Tahoma" w:cs="Tahoma"/>
-      <w:sz w:val="16"/>
-      <w:szCs w:val="16"/>
-    </w:rPr>
-  </w:style>
-  <w:style w:type="character" w:customStyle="1" w:styleId="TextedebullesCar">
-    <w:name w:val="Texte de bulles Car"/>
-    <w:basedOn w:val="Policepardfaut"/>
-    <w:link w:val="Textedebulles"/>
-    <w:uiPriority w:val="99"/>
-    <w:semiHidden/>
-    <w:rsid w:val="00DE11E0"/>
-    <w:rPr>
-      <w:rFonts w:ascii="Tahoma" w:hAnsi="Tahoma" w:cs="Tahoma"/>
-      <w:sz w:val="16"/>
-      <w:szCs w:val="16"/>
-    </w:rPr>
-  </w:style>
-  <w:style w:type="paragraph" w:styleId="En-tte">
-    <w:name w:val="header"/>
-    <w:basedOn w:val="Normal"/>
-    <w:link w:val="En-tteCar"/>
-    <w:uiPriority w:val="99"/>
-    <w:unhideWhenUsed/>
-    <w:rsid w:val="00DE11E0"/>
-    <w:pPr>
-      <w:tabs>
-        <w:tab w:val="center" w:pos="4536"/>
-        <w:tab w:val="right" w:pos="9072"/>
-      </w:tabs>
-      <w:spacing w:after="0" w:line="240" w:lineRule="auto"/>
-    </w:pPr>
-  </w:style>
-  <w:style w:type="character" w:customStyle="1" w:styleId="En-tteCar">
-    <w:name w:val="En-tête Car"/>
-    <w:basedOn w:val="Policepardfaut"/>
-    <w:link w:val="En-tte"/>
-    <w:uiPriority w:val="99"/>
-    <w:rsid w:val="00DE11E0"/>
-  </w:style>
-  <w:style w:type="paragraph" w:styleId="Pieddepage">
-    <w:name w:val="footer"/>
-    <w:basedOn w:val="Normal"/>
-    <w:link w:val="PieddepageCar"/>
-    <w:uiPriority w:val="99"/>
-    <w:unhideWhenUsed/>
-    <w:rsid w:val="00DE11E0"/>
-    <w:pPr>
-      <w:tabs>
-        <w:tab w:val="center" w:pos="4536"/>
-        <w:tab w:val="right" w:pos="9072"/>
-      </w:tabs>
-      <w:spacing w:after="0" w:line="240" w:lineRule="auto"/>
-    </w:pPr>
-  </w:style>
-  <w:style w:type="character" w:customStyle="1" w:styleId="PieddepageCar">
-    <w:name w:val="Pied de page Car"/>
-    <w:basedOn w:val="Policepardfaut"/>
-    <w:link w:val="Pieddepage"/>
-    <w:uiPriority w:val="99"/>
-    <w:rsid w:val="00DE11E0"/>
-  </w:style>
-  <w:style w:type="table" w:styleId="Grilledutableau">
-    <w:name w:val="Table Grid"/>
-    <w:basedOn w:val="TableauNormal"/>
-    <w:uiPriority w:val="59"/>
-    <w:rsid w:val="00DE11E0"/>
-    <w:pPr>
-      <w:spacing w:after="0" w:line="240" w:lineRule="auto"/>
-    </w:pPr>
-    <w:tblPr>
-      <w:tblInd w:w="0" w:type="dxa"/>
-      <w:tblBorders>
-        <w:top w:val="single" w:sz="4" w:space="0" w:color="auto"/>
-        <w:left w:val="single" w:sz="4" w:space="0" w:color="auto"/>
-        <w:bottom w:val="single" w:sz="4" w:space="0" w:color="auto"/>
-        <w:right w:val="single" w:sz="4" w:space="0" w:color="auto"/>
-        <w:insideH w:val="single" w:sz="4" w:space="0" w:color="auto"/>
-        <w:insideV w:val="single" w:sz="4" w:space="0" w:color="auto"/>
-      </w:tblBorders>
-      <w:tblCellMar>
-        <w:top w:w="0" w:type="dxa"/>
-        <w:left w:w="108" w:type="dxa"/>
-        <w:bottom w:w="0" w:type="dxa"/>
-        <w:right w:w="108" w:type="dxa"/>
-      </w:tblCellMar>
     </w:tblPr>
   </w:style>
   <w:style w:type="paragraph" w:customStyle="1" w:styleId="Default">
@@ -10287,7 +8431,7 @@
 </file>
 
 <file path=customXml/itemProps1.xml><?xml version="1.0" encoding="utf-8"?>
-<ds:datastoreItem xmlns:ds="http://schemas.openxmlformats.org/officeDocument/2006/customXml" ds:itemID="{ADA0CA63-2AB8-43F1-B7CE-23AD14C9B244}">
+<ds:datastoreItem xmlns:ds="http://schemas.openxmlformats.org/officeDocument/2006/customXml" ds:itemID="{00FC4479-2EF5-4704-9500-6501B1F8E13E}">
   <ds:schemaRefs>
     <ds:schemaRef ds:uri="http://schemas.openxmlformats.org/officeDocument/2006/bibliography"/>
   </ds:schemaRefs>

</xml_diff>